<commit_message>
adding bookmark to transcription
</commit_message>
<xml_diff>
--- a/Escolios - Ximénez - Addington translation.docx
+++ b/Escolios - Ximénez - Addington translation.docx
@@ -172,15 +172,14 @@
       <w:pPr>
         <w:rPr>
           <w:rFonts w:ascii="Adobe Garamond Pro" w:hAnsi="Adobe Garamond Pro"/>
-          <w:highlight w:val="yellow"/>
-          <w:lang w:val="en-US"/>
-        </w:rPr>
-      </w:pPr>
-      <w:r>
-        <w:rPr>
-          <w:rFonts w:ascii="Adobe Garamond Pro" w:hAnsi="Adobe Garamond Pro"/>
-          <w:b/>
-          <w:highlight w:val="yellow"/>
+          <w:u w:val="single"/>
+          <w:lang w:val="en-US"/>
+        </w:rPr>
+      </w:pPr>
+      <w:r>
+        <w:rPr>
+          <w:rFonts w:ascii="Adobe Garamond Pro" w:hAnsi="Adobe Garamond Pro"/>
+          <w:u w:val="single"/>
           <w:lang w:val="en-US"/>
         </w:rPr>
         <w:t xml:space="preserve">Translator’s </w:t>
@@ -188,8 +187,7 @@
       <w:r>
         <w:rPr>
           <w:rFonts w:ascii="Adobe Garamond Pro" w:hAnsi="Adobe Garamond Pro"/>
-          <w:b/>
-          <w:highlight w:val="yellow"/>
+          <w:u w:val="single"/>
           <w:lang w:val="en-US"/>
         </w:rPr>
         <w:t>Introduction</w:t>
@@ -423,7 +421,111 @@
           <w:highlight w:val="yellow"/>
           <w:lang w:val="en-US"/>
         </w:rPr>
-        <w:t xml:space="preserve">The transcription below has been standardized to reflect contemporary Spanish orthography and accent patterns. The diplomatic transcription of the manuscript can be found at </w:t>
+        <w:t>The transcription below has been standardized to reflect contemporary Spanish orthography and accent patterns. The diplomatic transcription of the manuscript can be found at</w:t>
+      </w:r>
+      <w:r>
+        <w:rPr>
+          <w:rFonts w:ascii="Adobe Garamond Pro" w:hAnsi="Adobe Garamond Pro"/>
+          <w:bCs/>
+          <w:highlight w:val="yellow"/>
+        </w:rPr>
+        <w:t>.</w:t>
+      </w:r>
+    </w:p>
+    <w:p>
+      <w:pPr>
+        <w:pStyle w:val="PargrafodaLista"/>
+        <w:numPr>
+          <w:ilvl w:val="1"/>
+          <w:numId w:val="1"/>
+        </w:numPr>
+        <w:rPr>
+          <w:rFonts w:ascii="Adobe Garamond Pro" w:hAnsi="Adobe Garamond Pro"/>
+          <w:highlight w:val="yellow"/>
+          <w:lang w:val="en-US"/>
+        </w:rPr>
+      </w:pPr>
+      <w:r>
+        <w:rPr>
+          <w:rFonts w:ascii="Adobe Garamond Pro" w:hAnsi="Adobe Garamond Pro"/>
+          <w:highlight w:val="yellow"/>
+          <w:lang w:val="en-US"/>
+        </w:rPr>
+        <w:t>Consulted Ximénez original + Scherzer, make sure he’s cited</w:t>
+      </w:r>
+    </w:p>
+    <w:p>
+      <w:pPr>
+        <w:rPr>
+          <w:rFonts w:ascii="Adobe Garamond Pro" w:hAnsi="Adobe Garamond Pro"/>
+          <w:highlight w:val="yellow"/>
+          <w:lang w:val="en-US"/>
+        </w:rPr>
+      </w:pPr>
+    </w:p>
+    <w:p>
+      <w:pPr>
+        <w:rPr>
+          <w:rFonts w:ascii="Adobe Garamond Pro" w:hAnsi="Adobe Garamond Pro"/>
+          <w:lang w:val="en-US"/>
+        </w:rPr>
+      </w:pPr>
+      <w:r>
+        <w:rPr>
+          <w:rFonts w:ascii="Adobe Garamond Pro" w:hAnsi="Adobe Garamond Pro"/>
+          <w:lang w:val="en-US"/>
+        </w:rPr>
+        <w:t xml:space="preserve">I completed a diplomatic transcription of the </w:t>
+      </w:r>
+      <w:r>
+        <w:rPr>
+          <w:rFonts w:ascii="Adobe Garamond Pro" w:hAnsi="Adobe Garamond Pro"/>
+          <w:i/>
+          <w:lang w:val="en-US"/>
+        </w:rPr>
+        <w:t>Escolios</w:t>
+      </w:r>
+      <w:r>
+        <w:rPr>
+          <w:rFonts w:ascii="Adobe Garamond Pro" w:hAnsi="Adobe Garamond Pro"/>
+          <w:lang w:val="en-US"/>
+        </w:rPr>
+        <w:t xml:space="preserve"> </w:t>
+      </w:r>
+      <w:r>
+        <w:rPr>
+          <w:rFonts w:ascii="Adobe Garamond Pro" w:hAnsi="Adobe Garamond Pro"/>
+          <w:lang w:val="en-US"/>
+        </w:rPr>
+        <w:t xml:space="preserve">manuscript </w:t>
+      </w:r>
+      <w:r>
+        <w:rPr>
+          <w:rFonts w:ascii="Adobe Garamond Pro" w:hAnsi="Adobe Garamond Pro"/>
+          <w:lang w:val="en-US"/>
+        </w:rPr>
+        <w:t>in</w:t>
+      </w:r>
+      <w:r>
+        <w:rPr>
+          <w:rFonts w:ascii="Adobe Garamond Pro" w:hAnsi="Adobe Garamond Pro"/>
+          <w:lang w:val="en-US"/>
+        </w:rPr>
+        <w:t xml:space="preserve"> spring 2017</w:t>
+      </w:r>
+      <w:r>
+        <w:rPr>
+          <w:rFonts w:ascii="Adobe Garamond Pro" w:hAnsi="Adobe Garamond Pro"/>
+          <w:lang w:val="en-US"/>
+        </w:rPr>
+        <w:t xml:space="preserve"> during SPAN 7559: Latin American Digital Humanities with Rafael Alvarado and Allison Bigelow. That transcription served as the source text for this translation, and can be consulted at</w:t>
+      </w:r>
+      <w:r>
+        <w:rPr>
+          <w:rFonts w:ascii="Adobe Garamond Pro" w:hAnsi="Adobe Garamond Pro"/>
+          <w:lang w:val="en-US"/>
+        </w:rPr>
+        <w:t xml:space="preserve">: </w:t>
       </w:r>
       <w:hyperlink r:id="rId8" w:history="1">
         <w:r>
@@ -431,7 +533,6 @@
             <w:rStyle w:val="Hyperlink"/>
             <w:rFonts w:ascii="Adobe Garamond Pro" w:hAnsi="Adobe Garamond Pro"/>
             <w:bCs/>
-            <w:highlight w:val="yellow"/>
           </w:rPr>
           <w:t>https://tinyurl.com/github-escolios</w:t>
         </w:r>
@@ -439,10 +540,135 @@
       <w:r>
         <w:rPr>
           <w:rFonts w:ascii="Adobe Garamond Pro" w:hAnsi="Adobe Garamond Pro"/>
-          <w:bCs/>
+          <w:lang w:val="en-US"/>
+        </w:rPr>
+        <w:t>.</w:t>
+      </w:r>
+      <w:r>
+        <w:rPr>
+          <w:rFonts w:ascii="Adobe Garamond Pro" w:hAnsi="Adobe Garamond Pro"/>
+          <w:lang w:val="en-US"/>
+        </w:rPr>
+        <w:t xml:space="preserve"> I standardized the transcription below to reflect contemporary Spanish orthography </w:t>
+      </w:r>
+      <w:r>
+        <w:rPr>
+          <w:rFonts w:ascii="Adobe Garamond Pro" w:hAnsi="Adobe Garamond Pro"/>
+          <w:lang w:val="en-US"/>
+        </w:rPr>
+        <w:t>and make explicit my interpretation of the original (e.g. “qué será más</w:t>
+      </w:r>
+      <w:r>
+        <w:rPr>
+          <w:rFonts w:ascii="Adobe Garamond Pro" w:hAnsi="Adobe Garamond Pro"/>
+          <w:lang w:val="en-US"/>
+        </w:rPr>
+        <w:t>” for “queseramas,”</w:t>
+      </w:r>
+      <w:r>
+        <w:rPr>
+          <w:rFonts w:ascii="Adobe Garamond Pro" w:hAnsi="Adobe Garamond Pro"/>
+          <w:lang w:val="en-US"/>
+        </w:rPr>
+        <w:t xml:space="preserve"> p. 17).</w:t>
+      </w:r>
+      <w:r>
+        <w:rPr>
+          <w:rFonts w:ascii="Adobe Garamond Pro" w:hAnsi="Adobe Garamond Pro"/>
+          <w:lang w:val="en-US"/>
+        </w:rPr>
+        <w:t xml:space="preserve"> I also consulted the only other complete transcription of the </w:t>
+      </w:r>
+      <w:r>
+        <w:rPr>
+          <w:rFonts w:ascii="Adobe Garamond Pro" w:hAnsi="Adobe Garamond Pro"/>
+          <w:i/>
+          <w:lang w:val="en-US"/>
+        </w:rPr>
+        <w:t>Escolios</w:t>
+      </w:r>
+      <w:r>
+        <w:rPr>
+          <w:rFonts w:ascii="Adobe Garamond Pro" w:hAnsi="Adobe Garamond Pro"/>
+          <w:lang w:val="en-US"/>
+        </w:rPr>
+        <w:t xml:space="preserve">, </w:t>
+      </w:r>
+      <w:r>
+        <w:rPr>
+          <w:rFonts w:ascii="Adobe Garamond Pro" w:hAnsi="Adobe Garamond Pro"/>
+          <w:lang w:val="en-US"/>
+        </w:rPr>
+        <w:t xml:space="preserve">the 1857 edition by Karl Scherzer, in correcting my own. However, Scherzer’s is non-diplomatic and contains many interpretative errors, such as his omission of </w:t>
+      </w:r>
+      <w:r>
+        <w:rPr>
+          <w:rFonts w:ascii="Adobe Garamond Pro" w:hAnsi="Adobe Garamond Pro"/>
+          <w:i/>
+          <w:lang w:val="en-US"/>
+        </w:rPr>
+        <w:t>salti</w:t>
+      </w:r>
+      <w:r>
+        <w:rPr>
+          <w:rFonts w:ascii="Adobe Garamond Pro" w:hAnsi="Adobe Garamond Pro"/>
+          <w:i/>
+          <w:lang w:val="en-US"/>
+        </w:rPr>
+        <w:t>n</w:t>
+      </w:r>
+      <w:r>
+        <w:rPr>
+          <w:rFonts w:ascii="Adobe Garamond Pro" w:hAnsi="Adobe Garamond Pro"/>
+          <w:lang w:val="en-US"/>
+        </w:rPr>
+        <w:t xml:space="preserve"> (</w:t>
+      </w:r>
+      <w:r>
+        <w:rPr>
+          <w:rFonts w:ascii="Adobe Garamond Pro" w:hAnsi="Adobe Garamond Pro"/>
+          <w:lang w:val="en-US"/>
+        </w:rPr>
+        <w:t>p. 15)</w:t>
+      </w:r>
+      <w:r>
+        <w:rPr>
+          <w:rFonts w:ascii="Adobe Garamond Pro" w:hAnsi="Adobe Garamond Pro"/>
+          <w:lang w:val="en-US"/>
+        </w:rPr>
+        <w:t>, so I relied mainly on my own work in combination with the original manuscript itself.</w:t>
+      </w:r>
+      <w:bookmarkStart w:id="0" w:name="_GoBack"/>
+      <w:bookmarkEnd w:id="0"/>
+    </w:p>
+    <w:p>
+      <w:pPr>
+        <w:rPr>
+          <w:rFonts w:ascii="Adobe Garamond Pro" w:hAnsi="Adobe Garamond Pro"/>
+          <w:lang w:val="en-US"/>
+        </w:rPr>
+      </w:pPr>
+    </w:p>
+    <w:p>
+      <w:pPr>
+        <w:pStyle w:val="PargrafodaLista"/>
+        <w:numPr>
+          <w:ilvl w:val="0"/>
+          <w:numId w:val="1"/>
+        </w:numPr>
+        <w:rPr>
+          <w:rFonts w:ascii="Adobe Garamond Pro" w:hAnsi="Adobe Garamond Pro"/>
           <w:highlight w:val="yellow"/>
-        </w:rPr>
-        <w:t>.</w:t>
+          <w:lang w:val="en-US"/>
+        </w:rPr>
+      </w:pPr>
+      <w:r>
+        <w:rPr>
+          <w:rFonts w:ascii="Adobe Garamond Pro" w:hAnsi="Adobe Garamond Pro"/>
+          <w:highlight w:val="yellow"/>
+          <w:lang w:val="en-US"/>
+        </w:rPr>
+        <w:t>Define priorities / approach</w:t>
       </w:r>
     </w:p>
     <w:p>
@@ -464,7 +690,157 @@
           <w:highlight w:val="yellow"/>
           <w:lang w:val="en-US"/>
         </w:rPr>
-        <w:t>Consulted Ximénez original + Scherzer, make sure he’s cited</w:t>
+        <w:t>i</w:t>
+      </w:r>
+      <w:r>
+        <w:rPr>
+          <w:rFonts w:ascii="Adobe Garamond Pro" w:hAnsi="Adobe Garamond Pro"/>
+          <w:highlight w:val="yellow"/>
+          <w:lang w:val="en-US"/>
+        </w:rPr>
+        <w:t>dentify important characteristics of the text</w:t>
+      </w:r>
+      <w:r>
+        <w:rPr>
+          <w:rFonts w:ascii="Adobe Garamond Pro" w:hAnsi="Adobe Garamond Pro"/>
+          <w:highlight w:val="yellow"/>
+          <w:lang w:val="en-US"/>
+        </w:rPr>
+        <w:t xml:space="preserve"> and </w:t>
+      </w:r>
+      <w:r>
+        <w:rPr>
+          <w:rFonts w:ascii="Adobe Garamond Pro" w:hAnsi="Adobe Garamond Pro"/>
+          <w:highlight w:val="yellow"/>
+          <w:lang w:val="en-US"/>
+        </w:rPr>
+        <w:t>how those informed priorities</w:t>
+      </w:r>
+    </w:p>
+    <w:p>
+      <w:pPr>
+        <w:pStyle w:val="PargrafodaLista"/>
+        <w:numPr>
+          <w:ilvl w:val="2"/>
+          <w:numId w:val="1"/>
+        </w:numPr>
+        <w:rPr>
+          <w:rFonts w:ascii="Adobe Garamond Pro" w:hAnsi="Adobe Garamond Pro"/>
+          <w:highlight w:val="yellow"/>
+          <w:lang w:val="en-US"/>
+        </w:rPr>
+      </w:pPr>
+      <w:r>
+        <w:rPr>
+          <w:rFonts w:ascii="Adobe Garamond Pro" w:hAnsi="Adobe Garamond Pro"/>
+          <w:highlight w:val="yellow"/>
+          <w:lang w:val="en-US"/>
+        </w:rPr>
+        <w:t>diction</w:t>
+      </w:r>
+      <w:r>
+        <w:rPr>
+          <w:rFonts w:ascii="Adobe Garamond Pro" w:hAnsi="Adobe Garamond Pro"/>
+          <w:highlight w:val="yellow"/>
+          <w:lang w:val="en-US"/>
+        </w:rPr>
+        <w:t xml:space="preserve"> appropriate for time period, attempt to maintain neutral dialect (e.g. “stories of the origin” rather than “origin stories,” “boisterous” rather than “racket”)</w:t>
+      </w:r>
+    </w:p>
+    <w:p>
+      <w:pPr>
+        <w:pStyle w:val="PargrafodaLista"/>
+        <w:numPr>
+          <w:ilvl w:val="2"/>
+          <w:numId w:val="1"/>
+        </w:numPr>
+        <w:rPr>
+          <w:rFonts w:ascii="Adobe Garamond Pro" w:hAnsi="Adobe Garamond Pro"/>
+          <w:highlight w:val="yellow"/>
+          <w:lang w:val="en-US"/>
+        </w:rPr>
+      </w:pPr>
+      <w:r>
+        <w:rPr>
+          <w:rFonts w:ascii="Adobe Garamond Pro" w:hAnsi="Adobe Garamond Pro"/>
+          <w:highlight w:val="yellow"/>
+          <w:lang w:val="en-US"/>
+        </w:rPr>
+        <w:t>nonstandard syntax, occasionally unclear meaning</w:t>
+      </w:r>
+    </w:p>
+    <w:p>
+      <w:pPr>
+        <w:pStyle w:val="PargrafodaLista"/>
+        <w:numPr>
+          <w:ilvl w:val="1"/>
+          <w:numId w:val="1"/>
+        </w:numPr>
+        <w:rPr>
+          <w:rFonts w:ascii="Adobe Garamond Pro" w:hAnsi="Adobe Garamond Pro"/>
+          <w:highlight w:val="yellow"/>
+          <w:lang w:val="en-US"/>
+        </w:rPr>
+      </w:pPr>
+      <w:r>
+        <w:rPr>
+          <w:rFonts w:ascii="Adobe Garamond Pro" w:hAnsi="Adobe Garamond Pro"/>
+          <w:highlight w:val="yellow"/>
+          <w:lang w:val="en-US"/>
+        </w:rPr>
+        <w:t>reference theoretical perspectives</w:t>
+      </w:r>
+    </w:p>
+    <w:p>
+      <w:pPr>
+        <w:pStyle w:val="PargrafodaLista"/>
+        <w:numPr>
+          <w:ilvl w:val="1"/>
+          <w:numId w:val="1"/>
+        </w:numPr>
+        <w:rPr>
+          <w:rFonts w:ascii="Adobe Garamond Pro" w:hAnsi="Adobe Garamond Pro"/>
+          <w:highlight w:val="yellow"/>
+          <w:lang w:val="en-US"/>
+        </w:rPr>
+      </w:pPr>
+      <w:r>
+        <w:rPr>
+          <w:rFonts w:ascii="Adobe Garamond Pro" w:hAnsi="Adobe Garamond Pro"/>
+          <w:highlight w:val="yellow"/>
+          <w:lang w:val="en-US"/>
+        </w:rPr>
+        <w:t>p</w:t>
+      </w:r>
+      <w:r>
+        <w:rPr>
+          <w:rFonts w:ascii="Adobe Garamond Pro" w:hAnsi="Adobe Garamond Pro"/>
+          <w:highlight w:val="yellow"/>
+          <w:lang w:val="en-US"/>
+        </w:rPr>
+        <w:t>rovide specific examples of how this was translated</w:t>
+      </w:r>
+    </w:p>
+    <w:p>
+      <w:pPr>
+        <w:pStyle w:val="PargrafodaLista"/>
+        <w:numPr>
+          <w:ilvl w:val="1"/>
+          <w:numId w:val="1"/>
+        </w:numPr>
+        <w:rPr>
+          <w:rFonts w:ascii="Adobe Garamond Pro" w:hAnsi="Adobe Garamond Pro"/>
+          <w:highlight w:val="yellow"/>
+          <w:lang w:val="en-US"/>
+        </w:rPr>
+      </w:pPr>
+      <w:r>
+        <w:rPr>
+          <w:rFonts w:ascii="Adobe Garamond Pro" w:hAnsi="Adobe Garamond Pro"/>
+          <w:highlight w:val="yellow"/>
+          <w:lang w:val="en-US"/>
+        </w:rPr>
+        <w:t>strengths / weaknesses of approach</w:t>
       </w:r>
     </w:p>
     <w:p>
@@ -476,287 +852,89 @@
         </w:numPr>
         <w:rPr>
           <w:rFonts w:ascii="Adobe Garamond Pro" w:hAnsi="Adobe Garamond Pro"/>
+        </w:rPr>
+      </w:pPr>
+      <w:r>
+        <w:rPr>
+          <w:rFonts w:ascii="Adobe Garamond Pro" w:hAnsi="Adobe Garamond Pro"/>
           <w:highlight w:val="yellow"/>
           <w:lang w:val="en-US"/>
         </w:rPr>
-      </w:pPr>
-      <w:r>
-        <w:rPr>
-          <w:rFonts w:ascii="Adobe Garamond Pro" w:hAnsi="Adobe Garamond Pro"/>
-          <w:highlight w:val="yellow"/>
-          <w:lang w:val="en-US"/>
-        </w:rPr>
-        <w:t>Define priorities / approach</w:t>
-      </w:r>
-    </w:p>
-    <w:p>
-      <w:pPr>
-        <w:pStyle w:val="PargrafodaLista"/>
-        <w:numPr>
-          <w:ilvl w:val="1"/>
-          <w:numId w:val="1"/>
-        </w:numPr>
-        <w:rPr>
-          <w:rFonts w:ascii="Adobe Garamond Pro" w:hAnsi="Adobe Garamond Pro"/>
-          <w:highlight w:val="yellow"/>
-          <w:lang w:val="en-US"/>
-        </w:rPr>
-      </w:pPr>
-      <w:r>
-        <w:rPr>
-          <w:rFonts w:ascii="Adobe Garamond Pro" w:hAnsi="Adobe Garamond Pro"/>
-          <w:highlight w:val="yellow"/>
-          <w:lang w:val="en-US"/>
-        </w:rPr>
-        <w:t>i</w:t>
-      </w:r>
-      <w:r>
-        <w:rPr>
-          <w:rFonts w:ascii="Adobe Garamond Pro" w:hAnsi="Adobe Garamond Pro"/>
-          <w:highlight w:val="yellow"/>
-          <w:lang w:val="en-US"/>
-        </w:rPr>
-        <w:t>dentify important characteristics of the text</w:t>
-      </w:r>
-      <w:r>
-        <w:rPr>
-          <w:rFonts w:ascii="Adobe Garamond Pro" w:hAnsi="Adobe Garamond Pro"/>
-          <w:highlight w:val="yellow"/>
-          <w:lang w:val="en-US"/>
-        </w:rPr>
-        <w:t xml:space="preserve"> and </w:t>
-      </w:r>
-      <w:r>
-        <w:rPr>
-          <w:rFonts w:ascii="Adobe Garamond Pro" w:hAnsi="Adobe Garamond Pro"/>
-          <w:highlight w:val="yellow"/>
-          <w:lang w:val="en-US"/>
-        </w:rPr>
-        <w:t>how those informed priorities</w:t>
-      </w:r>
-    </w:p>
-    <w:p>
-      <w:pPr>
-        <w:pStyle w:val="PargrafodaLista"/>
-        <w:numPr>
-          <w:ilvl w:val="2"/>
-          <w:numId w:val="1"/>
-        </w:numPr>
-        <w:rPr>
-          <w:rFonts w:ascii="Adobe Garamond Pro" w:hAnsi="Adobe Garamond Pro"/>
-          <w:highlight w:val="yellow"/>
-          <w:lang w:val="en-US"/>
-        </w:rPr>
-      </w:pPr>
-      <w:r>
-        <w:rPr>
-          <w:rFonts w:ascii="Adobe Garamond Pro" w:hAnsi="Adobe Garamond Pro"/>
-          <w:highlight w:val="yellow"/>
-          <w:lang w:val="en-US"/>
-        </w:rPr>
-        <w:t>diction</w:t>
-      </w:r>
-      <w:r>
-        <w:rPr>
-          <w:rFonts w:ascii="Adobe Garamond Pro" w:hAnsi="Adobe Garamond Pro"/>
-          <w:highlight w:val="yellow"/>
-          <w:lang w:val="en-US"/>
-        </w:rPr>
-        <w:t xml:space="preserve"> appropriate for time period, attempt to maintain neutral dialect (e.g. “stories of the origin” rather than “origin stories,” “boisterous” rather than “racket”)</w:t>
-      </w:r>
-    </w:p>
-    <w:p>
-      <w:pPr>
-        <w:pStyle w:val="PargrafodaLista"/>
-        <w:numPr>
-          <w:ilvl w:val="2"/>
-          <w:numId w:val="1"/>
-        </w:numPr>
-        <w:rPr>
-          <w:rFonts w:ascii="Adobe Garamond Pro" w:hAnsi="Adobe Garamond Pro"/>
-          <w:highlight w:val="yellow"/>
-          <w:lang w:val="en-US"/>
-        </w:rPr>
-      </w:pPr>
-      <w:r>
-        <w:rPr>
-          <w:rFonts w:ascii="Adobe Garamond Pro" w:hAnsi="Adobe Garamond Pro"/>
-          <w:highlight w:val="yellow"/>
-          <w:lang w:val="en-US"/>
-        </w:rPr>
-        <w:t>nonstandard syntax, occasionally unclear meaning</w:t>
-      </w:r>
-    </w:p>
-    <w:p>
-      <w:pPr>
-        <w:pStyle w:val="PargrafodaLista"/>
-        <w:numPr>
-          <w:ilvl w:val="1"/>
-          <w:numId w:val="1"/>
-        </w:numPr>
-        <w:rPr>
-          <w:rFonts w:ascii="Adobe Garamond Pro" w:hAnsi="Adobe Garamond Pro"/>
-          <w:highlight w:val="yellow"/>
-          <w:lang w:val="en-US"/>
-        </w:rPr>
-      </w:pPr>
-      <w:r>
-        <w:rPr>
-          <w:rFonts w:ascii="Adobe Garamond Pro" w:hAnsi="Adobe Garamond Pro"/>
-          <w:highlight w:val="yellow"/>
-          <w:lang w:val="en-US"/>
-        </w:rPr>
-        <w:t>reference theoretical perspectives</w:t>
-      </w:r>
-    </w:p>
-    <w:p>
-      <w:pPr>
-        <w:pStyle w:val="PargrafodaLista"/>
-        <w:numPr>
-          <w:ilvl w:val="1"/>
-          <w:numId w:val="1"/>
-        </w:numPr>
-        <w:rPr>
-          <w:rFonts w:ascii="Adobe Garamond Pro" w:hAnsi="Adobe Garamond Pro"/>
-          <w:highlight w:val="yellow"/>
-          <w:lang w:val="en-US"/>
-        </w:rPr>
-      </w:pPr>
-      <w:r>
-        <w:rPr>
-          <w:rFonts w:ascii="Adobe Garamond Pro" w:hAnsi="Adobe Garamond Pro"/>
-          <w:highlight w:val="yellow"/>
-          <w:lang w:val="en-US"/>
-        </w:rPr>
-        <w:t>p</w:t>
-      </w:r>
-      <w:r>
-        <w:rPr>
-          <w:rFonts w:ascii="Adobe Garamond Pro" w:hAnsi="Adobe Garamond Pro"/>
-          <w:highlight w:val="yellow"/>
-          <w:lang w:val="en-US"/>
-        </w:rPr>
-        <w:t>rovide specific examples of how this was translated</w:t>
-      </w:r>
-    </w:p>
-    <w:p>
-      <w:pPr>
-        <w:pStyle w:val="PargrafodaLista"/>
-        <w:numPr>
-          <w:ilvl w:val="1"/>
-          <w:numId w:val="1"/>
-        </w:numPr>
-        <w:rPr>
-          <w:rFonts w:ascii="Adobe Garamond Pro" w:hAnsi="Adobe Garamond Pro"/>
-          <w:highlight w:val="yellow"/>
-          <w:lang w:val="en-US"/>
-        </w:rPr>
-      </w:pPr>
-      <w:r>
-        <w:rPr>
-          <w:rFonts w:ascii="Adobe Garamond Pro" w:hAnsi="Adobe Garamond Pro"/>
-          <w:highlight w:val="yellow"/>
-          <w:lang w:val="en-US"/>
-        </w:rPr>
-        <w:t>strengths / weaknesses of approach</w:t>
-      </w:r>
-    </w:p>
-    <w:p>
-      <w:pPr>
-        <w:pStyle w:val="PargrafodaLista"/>
-        <w:numPr>
-          <w:ilvl w:val="0"/>
-          <w:numId w:val="1"/>
-        </w:numPr>
-        <w:rPr>
-          <w:rFonts w:ascii="Adobe Garamond Pro" w:hAnsi="Adobe Garamond Pro"/>
-          <w:highlight w:val="yellow"/>
-          <w:lang w:val="en-US"/>
-        </w:rPr>
-      </w:pPr>
-      <w:r>
-        <w:rPr>
-          <w:rFonts w:ascii="Adobe Garamond Pro" w:hAnsi="Adobe Garamond Pro"/>
-          <w:highlight w:val="yellow"/>
-          <w:lang w:val="en-US"/>
-        </w:rPr>
         <w:t>Demonstrate awareness of audience</w:t>
       </w:r>
     </w:p>
     <w:p>
       <w:pPr>
-        <w:pStyle w:val="PargrafodaLista"/>
-        <w:numPr>
-          <w:ilvl w:val="0"/>
-          <w:numId w:val="1"/>
-        </w:numPr>
-        <w:rPr>
-          <w:rFonts w:ascii="Adobe Garamond Pro" w:hAnsi="Adobe Garamond Pro"/>
-        </w:rPr>
-      </w:pPr>
-      <w:r>
-        <w:rPr>
-          <w:rFonts w:ascii="Adobe Garamond Pro" w:hAnsi="Adobe Garamond Pro"/>
-          <w:highlight w:val="yellow"/>
-          <w:lang w:val="en-US"/>
-        </w:rPr>
-        <w:t>Format notes: new paragraphs are indicated by indents</w:t>
-      </w:r>
-      <w:r>
-        <w:rPr>
-          <w:rFonts w:ascii="Adobe Garamond Pro" w:hAnsi="Adobe Garamond Pro"/>
-          <w:highlight w:val="yellow"/>
-          <w:lang w:val="en-US"/>
-        </w:rPr>
-        <w:t xml:space="preserve"> and horizontal border lines</w:t>
-      </w:r>
-      <w:r>
-        <w:rPr>
-          <w:rFonts w:ascii="Adobe Garamond Pro" w:hAnsi="Adobe Garamond Pro"/>
-          <w:highlight w:val="yellow"/>
-          <w:lang w:val="en-US"/>
-        </w:rPr>
-        <w:t>. Sometimes line breaks have been introduced in order to keep pace between English and Spanis</w:t>
-      </w:r>
-      <w:r>
-        <w:rPr>
-          <w:rFonts w:ascii="Adobe Garamond Pro" w:hAnsi="Adobe Garamond Pro"/>
-          <w:highlight w:val="yellow"/>
-          <w:lang w:val="en-US"/>
-        </w:rPr>
-        <w:t>h.</w:t>
-      </w:r>
-    </w:p>
-    <w:p>
-      <w:pPr>
-        <w:rPr>
-          <w:rFonts w:ascii="Adobe Garamond Pro" w:hAnsi="Adobe Garamond Pro"/>
-        </w:rPr>
-      </w:pPr>
-    </w:p>
-    <w:p>
-      <w:pPr>
-        <w:jc w:val="center"/>
-        <w:rPr>
-          <w:rFonts w:ascii="Adobe Garamond Pro" w:hAnsi="Adobe Garamond Pro"/>
-        </w:rPr>
-      </w:pPr>
-      <w:r>
-        <w:rPr>
-          <w:rFonts w:ascii="Adobe Garamond Pro" w:hAnsi="Adobe Garamond Pro"/>
-          <w:b/>
-        </w:rPr>
-        <w:t>Format Note</w:t>
-      </w:r>
-    </w:p>
-    <w:p>
-      <w:pPr>
-        <w:rPr>
-          <w:rFonts w:ascii="Adobe Garamond Pro" w:hAnsi="Adobe Garamond Pro"/>
-        </w:rPr>
-      </w:pPr>
-      <w:bookmarkStart w:id="0" w:name="_GoBack"/>
-      <w:bookmarkEnd w:id="0"/>
+        <w:rPr>
+          <w:rFonts w:ascii="Adobe Garamond Pro" w:hAnsi="Adobe Garamond Pro"/>
+        </w:rPr>
+      </w:pPr>
+    </w:p>
+    <w:p>
+      <w:pPr>
+        <w:rPr>
+          <w:rFonts w:ascii="Adobe Garamond Pro" w:hAnsi="Adobe Garamond Pro"/>
+          <w:u w:val="single"/>
+        </w:rPr>
+      </w:pPr>
+      <w:r>
+        <w:rPr>
+          <w:rFonts w:ascii="Adobe Garamond Pro" w:hAnsi="Adobe Garamond Pro"/>
+          <w:u w:val="single"/>
+        </w:rPr>
+        <w:lastRenderedPageBreak/>
+        <w:t>Note on the Format</w:t>
+      </w:r>
+    </w:p>
+    <w:p>
+      <w:pPr>
+        <w:rPr>
+          <w:rFonts w:ascii="Adobe Garamond Pro" w:hAnsi="Adobe Garamond Pro"/>
+        </w:rPr>
+      </w:pPr>
+    </w:p>
+    <w:p>
+      <w:pPr>
+        <w:rPr>
+          <w:rFonts w:ascii="Adobe Garamond Pro" w:hAnsi="Adobe Garamond Pro"/>
+        </w:rPr>
+      </w:pPr>
+      <w:r>
+        <w:rPr>
+          <w:rFonts w:ascii="Adobe Garamond Pro" w:hAnsi="Adobe Garamond Pro"/>
+        </w:rPr>
+        <w:t xml:space="preserve">The manuscript consists of four paragraphs spread across </w:t>
+      </w:r>
+      <w:r>
+        <w:rPr>
+          <w:rFonts w:ascii="Adobe Garamond Pro" w:hAnsi="Adobe Garamond Pro"/>
+        </w:rPr>
+        <w:t>three</w:t>
+      </w:r>
+      <w:r>
+        <w:rPr>
+          <w:rFonts w:ascii="Adobe Garamond Pro" w:hAnsi="Adobe Garamond Pro"/>
+        </w:rPr>
+        <w:t xml:space="preserve"> folios</w:t>
+      </w:r>
+      <w:r>
+        <w:rPr>
+          <w:rFonts w:ascii="Adobe Garamond Pro" w:hAnsi="Adobe Garamond Pro"/>
+        </w:rPr>
+        <w:t xml:space="preserve"> (i.e. six sides).</w:t>
+      </w:r>
+      <w:r>
+        <w:rPr>
+          <w:rFonts w:ascii="Adobe Garamond Pro" w:hAnsi="Adobe Garamond Pro"/>
+        </w:rPr>
+        <w:t xml:space="preserve"> The paragraph structure has been retained, with new paragraphs indicated by indents and horizontal border lines.</w:t>
+      </w:r>
+      <w:r>
+        <w:rPr>
+          <w:rFonts w:ascii="Adobe Garamond Pro" w:hAnsi="Adobe Garamond Pro"/>
+        </w:rPr>
+        <w:t xml:space="preserve"> In order to ensure that the Spanish and English columns keep pace, artificial line breaks have been introduced at the end of most pages.</w:t>
+      </w:r>
     </w:p>
     <w:p>
       <w:pPr>
@@ -1749,14 +1927,7 @@
                 <w:rFonts w:ascii="Adobe Garamond Pro" w:hAnsi="Adobe Garamond Pro"/>
                 <w:lang w:val="en-US"/>
               </w:rPr>
-              <w:t xml:space="preserve"> of their </w:t>
-            </w:r>
-            <w:r>
-              <w:rPr>
-                <w:rFonts w:ascii="Adobe Garamond Pro" w:hAnsi="Adobe Garamond Pro"/>
-                <w:lang w:val="en-US"/>
-              </w:rPr>
-              <w:t>origin</w:t>
+              <w:t xml:space="preserve"> of their origin</w:t>
             </w:r>
             <w:r>
               <w:rPr>
@@ -5359,13 +5530,7 @@
         <w:rPr>
           <w:rFonts w:ascii="Adobe Garamond Pro" w:hAnsi="Adobe Garamond Pro"/>
         </w:rPr>
-        <w:t>biblical</w:t>
-      </w:r>
-      <w:r>
-        <w:rPr>
-          <w:rFonts w:ascii="Adobe Garamond Pro" w:hAnsi="Adobe Garamond Pro"/>
-        </w:rPr>
-        <w:t xml:space="preserve"> </w:t>
+        <w:t xml:space="preserve">biblical </w:t>
       </w:r>
       <w:r>
         <w:rPr>
@@ -8724,7 +8889,7 @@
 </file>
 
 <file path=customXml/itemProps1.xml><?xml version="1.0" encoding="utf-8"?>
-<ds:datastoreItem xmlns:ds="http://schemas.openxmlformats.org/officeDocument/2006/customXml" ds:itemID="{02BAAAFB-5840-0D43-BCFB-DC7E62E17283}">
+<ds:datastoreItem xmlns:ds="http://schemas.openxmlformats.org/officeDocument/2006/customXml" ds:itemID="{443A3D2A-E9A3-1E4E-BFF9-6A040AE7A399}">
   <ds:schemaRefs>
     <ds:schemaRef ds:uri="http://schemas.openxmlformats.org/officeDocument/2006/bibliography"/>
   </ds:schemaRefs>

</xml_diff>

<commit_message>
removing unnecessary tequios footnote
</commit_message>
<xml_diff>
--- a/Escolios - Ximénez - Addington translation.docx
+++ b/Escolios - Ximénez - Addington translation.docx
@@ -4215,23 +4215,7 @@
                 <w:rFonts w:ascii="Adobe Garamond Pro" w:hAnsi="Adobe Garamond Pro"/>
                 <w:lang w:val="en-US"/>
               </w:rPr>
-              <w:t xml:space="preserve"> </w:t>
-            </w:r>
-            <w:bookmarkStart w:id="0" w:name="_GoBack"/>
-            <w:r>
-              <w:rPr>
-                <w:rFonts w:ascii="Adobe Garamond Pro" w:hAnsi="Adobe Garamond Pro"/>
-                <w:lang w:val="en-US"/>
-              </w:rPr>
-              <w:t>Father</w:t>
-            </w:r>
-            <w:bookmarkEnd w:id="0"/>
-            <w:r>
-              <w:rPr>
-                <w:rFonts w:ascii="Adobe Garamond Pro" w:hAnsi="Adobe Garamond Pro"/>
-                <w:lang w:val="en-US"/>
-              </w:rPr>
-              <w:t xml:space="preserve"> Remesal</w:t>
+              <w:t xml:space="preserve"> Father Remesal</w:t>
             </w:r>
             <w:r>
               <w:rPr>
@@ -4595,22 +4579,21 @@
                 <w:rFonts w:ascii="Adobe Garamond Pro" w:hAnsi="Adobe Garamond Pro"/>
                 <w:lang w:val="en-US"/>
               </w:rPr>
-              <w:t>y su Santa fee católica en sus adversidades y trabajas y si ello bien se mira el concierto que suelen tener en sus repúblicas dudo que haya nación alguna más concertada. Pues entre ellos jamás se pueda deuda sin pagar, ni culpa sin castigar, que me río yo del concierto que se pondera de las abejas en sus repúblicas, teniendo repartidos entre si todos los cargos, y tequios</w:t>
-            </w:r>
-            <w:r>
-              <w:rPr>
-                <w:rStyle w:val="Refdenotaderodap"/>
-                <w:rFonts w:ascii="Adobe Garamond Pro" w:hAnsi="Adobe Garamond Pro"/>
-                <w:lang w:val="en-US"/>
-              </w:rPr>
-              <w:footnoteReference w:id="40"/>
-            </w:r>
-            <w:r>
-              <w:rPr>
-                <w:rFonts w:ascii="Adobe Garamond Pro" w:hAnsi="Adobe Garamond Pro"/>
-                <w:lang w:val="en-US"/>
-              </w:rPr>
-              <w:t xml:space="preserve"> de todo el común, ayudándose unos a otros, con tal sugezión a los que tienen nombrados por cabezas de sus calpules, y parcialidades, que apenas se hallará indio que entre ellos no obedezca a su cabeza de calpul, en lo que se le en carga, y si tal caso se da todos se conjuran contra él a que sea castigado. No dudo que tienen muchas cosas vituperables, más también tienen otras muy loables,</w:t>
+              <w:t>y su Santa fee católica en sus adversidades y trabajas y si ello bien se mira el concierto que suelen tener en sus repúblicas dudo que haya nación alguna más concertada. Pues entre ellos jamás se pueda deuda sin pagar, ni culpa sin castigar, que me río yo del concierto que se pondera de las abejas en sus repúblicas, teniendo repartidos entre si todos los cargos, y tequio de todo el común, ayudándose unos a otros, con tal sugezión a los que tienen nombrados por cabezas de sus calpules, y parcialidades, que apenas se hallará indio que entre ellos no obedezca a su cabeza de calpul, en lo que se le en carga, y si tal caso se da todos se conjuran contra él a que sea castigado. No dudo que tienen muchas cosas vituperables, más también tienen otras muy loables,</w:t>
+            </w:r>
+            <w:r>
+              <w:rPr>
+                <w:rFonts w:ascii="Adobe Garamond Pro" w:hAnsi="Adobe Garamond Pro"/>
+                <w:lang w:val="en-US"/>
+              </w:rPr>
+              <w:t xml:space="preserve"> </w:t>
+            </w:r>
+            <w:r>
+              <w:rPr>
+                <w:rFonts w:ascii="Adobe Garamond Pro" w:hAnsi="Adobe Garamond Pro"/>
+                <w:lang w:val="en-US"/>
+              </w:rPr>
+              <w:t>y que ojalá se hallarán entre otras naciones.</w:t>
             </w:r>
             <w:r>
               <w:rPr>
@@ -4626,13 +4609,15 @@
               </w:rPr>
               <w:br/>
             </w:r>
+            <w:bookmarkStart w:id="0" w:name="_GoBack"/>
+            <w:bookmarkEnd w:id="0"/>
             <w:r>
               <w:rPr>
                 <w:rFonts w:ascii="Adobe Garamond Pro" w:hAnsi="Adobe Garamond Pro"/>
                 <w:lang w:val="en-US"/>
               </w:rPr>
               <w:lastRenderedPageBreak/>
-              <w:t>y que ojalá se hallarán entre otras naciones. Todo cuanto yo alcanzaré escribiré en estos escolios,</w:t>
+              <w:t>Todo cuanto yo alcanzaré escribiré en estos escolios,</w:t>
             </w:r>
             <w:r>
               <w:rPr>
@@ -4741,50 +4726,50 @@
                 <w:rFonts w:ascii="Adobe Garamond Pro" w:hAnsi="Adobe Garamond Pro"/>
                 <w:lang w:val="en-US"/>
               </w:rPr>
+              <w:footnoteReference w:id="40"/>
+            </w:r>
+            <w:r>
+              <w:rPr>
+                <w:rFonts w:ascii="Adobe Garamond Pro" w:hAnsi="Adobe Garamond Pro"/>
+                <w:lang w:val="en-US"/>
+              </w:rPr>
+              <w:t>,</w:t>
+            </w:r>
+            <w:r>
+              <w:rPr>
+                <w:rFonts w:ascii="Adobe Garamond Pro" w:hAnsi="Adobe Garamond Pro"/>
+                <w:lang w:val="en-US"/>
+              </w:rPr>
+              <w:t xml:space="preserve"> </w:t>
+            </w:r>
+            <w:r>
+              <w:rPr>
+                <w:rFonts w:ascii="Adobe Garamond Pro" w:hAnsi="Adobe Garamond Pro"/>
+                <w:lang w:val="en-US"/>
+              </w:rPr>
+              <w:t xml:space="preserve">whom the Holy Inquisition continuously punishes, and also daily we see the many abuses and superstitions observed among not just </w:t>
+            </w:r>
+            <w:r>
+              <w:rPr>
+                <w:rFonts w:ascii="Adobe Garamond Pro" w:hAnsi="Adobe Garamond Pro"/>
+                <w:lang w:val="en-US"/>
+              </w:rPr>
+              <w:t>backwards</w:t>
+            </w:r>
+            <w:r>
+              <w:rPr>
+                <w:rFonts w:ascii="Adobe Garamond Pro" w:hAnsi="Adobe Garamond Pro"/>
+                <w:lang w:val="en-US"/>
+              </w:rPr>
+              <w:t xml:space="preserve"> people, but even among more capable and learned people. And this where the Catholic faith is found to be flourishing. But much of all this is found among people so backwards, so little taught, and so young and inexperienced in the faith, which they have known for less than two hundred years. So there still tend to be some who heard from their ancestors the errors that they held under paganism and who heard them tell of the human happiness, which they had in their way, before the onset of the dominion of the Spaniards, for being such backwards people, they do not notice the goodness that has come along with them, of entering into the bosom of Holy Mother Church</w:t>
+            </w:r>
+            <w:r>
+              <w:rPr>
+                <w:rStyle w:val="Refdenotaderodap"/>
+                <w:rFonts w:ascii="Adobe Garamond Pro" w:hAnsi="Adobe Garamond Pro"/>
+                <w:lang w:val="en-US"/>
+              </w:rPr>
               <w:footnoteReference w:id="41"/>
-            </w:r>
-            <w:r>
-              <w:rPr>
-                <w:rFonts w:ascii="Adobe Garamond Pro" w:hAnsi="Adobe Garamond Pro"/>
-                <w:lang w:val="en-US"/>
-              </w:rPr>
-              <w:t>,</w:t>
-            </w:r>
-            <w:r>
-              <w:rPr>
-                <w:rFonts w:ascii="Adobe Garamond Pro" w:hAnsi="Adobe Garamond Pro"/>
-                <w:lang w:val="en-US"/>
-              </w:rPr>
-              <w:t xml:space="preserve"> </w:t>
-            </w:r>
-            <w:r>
-              <w:rPr>
-                <w:rFonts w:ascii="Adobe Garamond Pro" w:hAnsi="Adobe Garamond Pro"/>
-                <w:lang w:val="en-US"/>
-              </w:rPr>
-              <w:t xml:space="preserve">whom the Holy Inquisition continuously punishes, and also daily we see the many abuses and superstitions observed among not just </w:t>
-            </w:r>
-            <w:r>
-              <w:rPr>
-                <w:rFonts w:ascii="Adobe Garamond Pro" w:hAnsi="Adobe Garamond Pro"/>
-                <w:lang w:val="en-US"/>
-              </w:rPr>
-              <w:t>backwards</w:t>
-            </w:r>
-            <w:r>
-              <w:rPr>
-                <w:rFonts w:ascii="Adobe Garamond Pro" w:hAnsi="Adobe Garamond Pro"/>
-                <w:lang w:val="en-US"/>
-              </w:rPr>
-              <w:t xml:space="preserve"> people, but even among more capable and learned people. And this where the Catholic faith is found to be flourishing. But much of all this is found among people so backwards, so little taught, and so young and inexperienced in the faith, which they have known for less than two hundred years. So there still tend to be some who heard from their ancestors the errors that they held under paganism and who heard them tell of the human happiness, which they had in their way, before the onset of the dominion of the Spaniards, for being such backwards people, they do not notice the goodness that has come along with them, of entering into the bosom of Holy Mother Church</w:t>
-            </w:r>
-            <w:r>
-              <w:rPr>
-                <w:rStyle w:val="Refdenotaderodap"/>
-                <w:rFonts w:ascii="Adobe Garamond Pro" w:hAnsi="Adobe Garamond Pro"/>
-                <w:lang w:val="en-US"/>
-              </w:rPr>
-              <w:footnoteReference w:id="42"/>
             </w:r>
             <w:r>
               <w:rPr>
@@ -4828,6 +4813,30 @@
                 <w:rFonts w:ascii="Adobe Garamond Pro" w:hAnsi="Adobe Garamond Pro"/>
                 <w:lang w:val="en-US"/>
               </w:rPr>
+              <w:footnoteReference w:id="42"/>
+            </w:r>
+            <w:r>
+              <w:rPr>
+                <w:rFonts w:ascii="Adobe Garamond Pro" w:hAnsi="Adobe Garamond Pro"/>
+                <w:lang w:val="en-US"/>
+              </w:rPr>
+              <w:t xml:space="preserve">, I doubt there is a more harmonious people. For among them no debt goes unpaid, nor does any offense go unpunished; I laugh at how the harmony of the bees is praised in their republics, having divided up all common duties and tasks among themselves, helping one another, with such submission to those they have named leaders of their </w:t>
+            </w:r>
+            <w:r>
+              <w:rPr>
+                <w:rFonts w:ascii="Adobe Garamond Pro" w:hAnsi="Adobe Garamond Pro"/>
+                <w:i/>
+                <w:lang w:val="en-US"/>
+              </w:rPr>
+              <w:t>calpules</w:t>
+            </w:r>
+            <w:r>
+              <w:rPr>
+                <w:rStyle w:val="Refdenotaderodap"/>
+                <w:rFonts w:ascii="Adobe Garamond Pro" w:hAnsi="Adobe Garamond Pro"/>
+                <w:i/>
+                <w:lang w:val="en-US"/>
+              </w:rPr>
               <w:footnoteReference w:id="43"/>
             </w:r>
             <w:r>
@@ -4835,7 +4844,7 @@
                 <w:rFonts w:ascii="Adobe Garamond Pro" w:hAnsi="Adobe Garamond Pro"/>
                 <w:lang w:val="en-US"/>
               </w:rPr>
-              <w:t xml:space="preserve">, I doubt there is a more harmonious people. For among them no debt goes unpaid, nor does any offense go unpunished; I laugh at how the harmony of the bees is praised in their republics, having divided up all common duties and tasks among themselves, helping one another, with such submission to those they have named leaders of their </w:t>
+              <w:t xml:space="preserve"> and factions that you will hardly find an Indian among them who does not obey his </w:t>
             </w:r>
             <w:r>
               <w:rPr>
@@ -4843,30 +4852,6 @@
                 <w:i/>
                 <w:lang w:val="en-US"/>
               </w:rPr>
-              <w:t>calpules</w:t>
-            </w:r>
-            <w:r>
-              <w:rPr>
-                <w:rStyle w:val="Refdenotaderodap"/>
-                <w:rFonts w:ascii="Adobe Garamond Pro" w:hAnsi="Adobe Garamond Pro"/>
-                <w:i/>
-                <w:lang w:val="en-US"/>
-              </w:rPr>
-              <w:footnoteReference w:id="44"/>
-            </w:r>
-            <w:r>
-              <w:rPr>
-                <w:rFonts w:ascii="Adobe Garamond Pro" w:hAnsi="Adobe Garamond Pro"/>
-                <w:lang w:val="en-US"/>
-              </w:rPr>
-              <w:t xml:space="preserve"> and factions that you will hardly find an Indian among them who does not obey his </w:t>
-            </w:r>
-            <w:r>
-              <w:rPr>
-                <w:rFonts w:ascii="Adobe Garamond Pro" w:hAnsi="Adobe Garamond Pro"/>
-                <w:i/>
-                <w:lang w:val="en-US"/>
-              </w:rPr>
               <w:t>calpul</w:t>
             </w:r>
             <w:r>
@@ -4881,7 +4866,14 @@
                 <w:rFonts w:ascii="Adobe Garamond Pro" w:hAnsi="Adobe Garamond Pro"/>
                 <w:lang w:val="en-US"/>
               </w:rPr>
-              <w:br/>
+              <w:t xml:space="preserve"> </w:t>
+            </w:r>
+            <w:r>
+              <w:rPr>
+                <w:rFonts w:ascii="Adobe Garamond Pro" w:hAnsi="Adobe Garamond Pro"/>
+                <w:lang w:val="en-US"/>
+              </w:rPr>
+              <w:t xml:space="preserve">that God willing will be found among other peoples. </w:t>
             </w:r>
             <w:r>
               <w:rPr>
@@ -4889,7 +4881,7 @@
                 <w:lang w:val="en-US"/>
               </w:rPr>
               <w:lastRenderedPageBreak/>
-              <w:t>that God willing will be found among other peoples. I will write in these scholia all that I can,</w:t>
+              <w:t>I will write in these scholia all that I can,</w:t>
             </w:r>
             <w:r>
               <w:rPr>
@@ -8524,6 +8516,7 @@
         <w:pStyle w:val="Textodenotaderodap"/>
         <w:rPr>
           <w:rFonts w:ascii="Adobe Garamond Pro" w:hAnsi="Adobe Garamond Pro"/>
+          <w:lang w:val="en-US"/>
         </w:rPr>
       </w:pPr>
       <w:r>
@@ -8537,60 +8530,70 @@
         <w:rPr>
           <w:rFonts w:ascii="Adobe Garamond Pro" w:hAnsi="Adobe Garamond Pro"/>
         </w:rPr>
-        <w:t xml:space="preserve"> </w:t>
-      </w:r>
-      <w:hyperlink r:id="rId3" w:history="1">
-        <w:r>
-          <w:rPr>
-            <w:rStyle w:val="Hyperlink"/>
-            <w:rFonts w:ascii="Adobe Garamond Pro" w:hAnsi="Adobe Garamond Pro"/>
-          </w:rPr>
-          <w:t>T</w:t>
-        </w:r>
-        <w:r>
-          <w:rPr>
-            <w:rStyle w:val="Hyperlink"/>
-            <w:rFonts w:ascii="Adobe Garamond Pro" w:hAnsi="Adobe Garamond Pro"/>
-          </w:rPr>
-          <w:t>equio</w:t>
-        </w:r>
-      </w:hyperlink>
-      <w:r>
-        <w:rPr>
-          <w:rFonts w:ascii="Adobe Garamond Pro" w:hAnsi="Adobe Garamond Pro"/>
-        </w:rPr>
-        <w:t xml:space="preserve">, del náhuatl </w:t>
-      </w:r>
-      <w:r>
-        <w:rPr>
-          <w:rFonts w:ascii="Adobe Garamond Pro" w:hAnsi="Adobe Garamond Pro"/>
-          <w:i/>
-        </w:rPr>
-        <w:t>tequitl</w:t>
-      </w:r>
-      <w:r>
-        <w:rPr>
-          <w:rFonts w:ascii="Adobe Garamond Pro" w:hAnsi="Adobe Garamond Pro"/>
-        </w:rPr>
-        <w:t xml:space="preserve"> 'tributo', 'trabajo'.</w:t>
-      </w:r>
-      <w:r>
-        <w:rPr>
-          <w:rFonts w:ascii="Adobe Garamond Pro" w:hAnsi="Adobe Garamond Pro"/>
-        </w:rPr>
-        <w:t xml:space="preserve"> </w:t>
-      </w:r>
-      <w:r>
-        <w:rPr>
-          <w:rFonts w:ascii="Adobe Garamond Pro" w:hAnsi="Adobe Garamond Pro"/>
-        </w:rPr>
-        <w:t>m. Méx. Tarea o faena que se realiza para pagar un tributo.</w:t>
-      </w:r>
-      <w:r>
-        <w:rPr>
-          <w:rFonts w:ascii="Adobe Garamond Pro" w:hAnsi="Adobe Garamond Pro"/>
-        </w:rPr>
-        <w:t xml:space="preserve"> (DLE/RAE)</w:t>
+        <w:t xml:space="preserve"> Here Ximénez uses the term </w:t>
+      </w:r>
+      <w:r>
+        <w:rPr>
+          <w:rFonts w:ascii="Adobe Garamond Pro" w:hAnsi="Adobe Garamond Pro"/>
+          <w:i/>
+        </w:rPr>
+        <w:t>hechicera</w:t>
+      </w:r>
+      <w:r>
+        <w:rPr>
+          <w:rFonts w:ascii="Adobe Garamond Pro" w:hAnsi="Adobe Garamond Pro"/>
+        </w:rPr>
+        <w:t xml:space="preserve"> rather than </w:t>
+      </w:r>
+      <w:r>
+        <w:rPr>
+          <w:rFonts w:ascii="Adobe Garamond Pro" w:hAnsi="Adobe Garamond Pro"/>
+          <w:i/>
+        </w:rPr>
+        <w:t>bruja</w:t>
+      </w:r>
+      <w:r>
+        <w:rPr>
+          <w:rFonts w:ascii="Adobe Garamond Pro" w:hAnsi="Adobe Garamond Pro"/>
+        </w:rPr>
+        <w:t xml:space="preserve"> for “witch.” </w:t>
+      </w:r>
+      <w:r>
+        <w:rPr>
+          <w:rFonts w:ascii="Adobe Garamond Pro" w:hAnsi="Adobe Garamond Pro"/>
+          <w:lang w:val="en-US"/>
+        </w:rPr>
+        <w:t xml:space="preserve">The two terms had distinct meanings and legal consequences: under the Inquisition, </w:t>
+      </w:r>
+      <w:r>
+        <w:rPr>
+          <w:rFonts w:ascii="Adobe Garamond Pro" w:hAnsi="Adobe Garamond Pro"/>
+          <w:i/>
+          <w:lang w:val="en-US"/>
+        </w:rPr>
+        <w:t>hechicería</w:t>
+      </w:r>
+      <w:r>
+        <w:rPr>
+          <w:rFonts w:ascii="Adobe Garamond Pro" w:hAnsi="Adobe Garamond Pro"/>
+          <w:lang w:val="en-US"/>
+        </w:rPr>
+        <w:t xml:space="preserve"> was a broader term for superstition, marginalized medicinal practices, and magical ritual; </w:t>
+      </w:r>
+      <w:r>
+        <w:rPr>
+          <w:rFonts w:ascii="Adobe Garamond Pro" w:hAnsi="Adobe Garamond Pro"/>
+          <w:i/>
+          <w:lang w:val="en-US"/>
+        </w:rPr>
+        <w:t>brujería</w:t>
+      </w:r>
+      <w:r>
+        <w:rPr>
+          <w:rFonts w:ascii="Adobe Garamond Pro" w:hAnsi="Adobe Garamond Pro"/>
+          <w:lang w:val="en-US"/>
+        </w:rPr>
+        <w:t xml:space="preserve"> was specifically applied to demonic activity, and therefore carried a far harsher punishment (Schlau 123–124).</w:t>
       </w:r>
     </w:p>
   </w:footnote>
@@ -8614,70 +8617,95 @@
         <w:rPr>
           <w:rFonts w:ascii="Adobe Garamond Pro" w:hAnsi="Adobe Garamond Pro"/>
         </w:rPr>
-        <w:t xml:space="preserve"> Here Ximénez uses the term </w:t>
-      </w:r>
-      <w:r>
-        <w:rPr>
-          <w:rFonts w:ascii="Adobe Garamond Pro" w:hAnsi="Adobe Garamond Pro"/>
-          <w:i/>
-        </w:rPr>
-        <w:t>hechicera</w:t>
-      </w:r>
-      <w:r>
-        <w:rPr>
-          <w:rFonts w:ascii="Adobe Garamond Pro" w:hAnsi="Adobe Garamond Pro"/>
-        </w:rPr>
-        <w:t xml:space="preserve"> rather than </w:t>
-      </w:r>
-      <w:r>
-        <w:rPr>
-          <w:rFonts w:ascii="Adobe Garamond Pro" w:hAnsi="Adobe Garamond Pro"/>
-          <w:i/>
-        </w:rPr>
-        <w:t>bruja</w:t>
-      </w:r>
-      <w:r>
-        <w:rPr>
-          <w:rFonts w:ascii="Adobe Garamond Pro" w:hAnsi="Adobe Garamond Pro"/>
-        </w:rPr>
-        <w:t xml:space="preserve"> for “witch.” </w:t>
-      </w:r>
-      <w:r>
-        <w:rPr>
-          <w:rFonts w:ascii="Adobe Garamond Pro" w:hAnsi="Adobe Garamond Pro"/>
-          <w:lang w:val="en-US"/>
-        </w:rPr>
-        <w:t xml:space="preserve">The two terms had distinct meanings and legal consequences: under the Inquisition, </w:t>
-      </w:r>
-      <w:r>
-        <w:rPr>
-          <w:rFonts w:ascii="Adobe Garamond Pro" w:hAnsi="Adobe Garamond Pro"/>
-          <w:i/>
-          <w:lang w:val="en-US"/>
-        </w:rPr>
-        <w:t>hechicería</w:t>
-      </w:r>
-      <w:r>
-        <w:rPr>
-          <w:rFonts w:ascii="Adobe Garamond Pro" w:hAnsi="Adobe Garamond Pro"/>
-          <w:lang w:val="en-US"/>
-        </w:rPr>
-        <w:t xml:space="preserve"> was a broader term for superstition, marginalized medicinal practices, and magical ritual; </w:t>
-      </w:r>
-      <w:r>
-        <w:rPr>
-          <w:rFonts w:ascii="Adobe Garamond Pro" w:hAnsi="Adobe Garamond Pro"/>
-          <w:i/>
-          <w:lang w:val="en-US"/>
-        </w:rPr>
-        <w:t>brujería</w:t>
-      </w:r>
-      <w:r>
-        <w:rPr>
-          <w:rFonts w:ascii="Adobe Garamond Pro" w:hAnsi="Adobe Garamond Pro"/>
-          <w:lang w:val="en-US"/>
-        </w:rPr>
-        <w:t xml:space="preserve"> was specifically applied to demonic activity, and therefore carried a far harsher punishment (Schlau 123–124).</w:t>
+        <w:t xml:space="preserve"> </w:t>
+      </w:r>
+      <w:r>
+        <w:rPr>
+          <w:rFonts w:ascii="Adobe Garamond Pro" w:hAnsi="Adobe Garamond Pro"/>
+        </w:rPr>
+        <w:t xml:space="preserve">Here Ximénez uses the term </w:t>
+      </w:r>
+      <w:r>
+        <w:rPr>
+          <w:rFonts w:ascii="Adobe Garamond Pro" w:hAnsi="Adobe Garamond Pro"/>
+          <w:i/>
+        </w:rPr>
+        <w:t>gremio</w:t>
+      </w:r>
+      <w:r>
+        <w:rPr>
+          <w:rFonts w:ascii="Adobe Garamond Pro" w:hAnsi="Adobe Garamond Pro"/>
+        </w:rPr>
+        <w:t>, meaning “lap” (Stevens 204, 3), as the image for belonging to the Catholic Church. “</w:t>
+      </w:r>
+      <w:r>
+        <w:rPr>
+          <w:rFonts w:ascii="Adobe Garamond Pro" w:hAnsi="Adobe Garamond Pro"/>
+          <w:lang w:val="en-US"/>
+        </w:rPr>
+        <w:t>Por translación llamamos gremio, el amparo y refugio del que acoge a otro y le favorece: y el gremio de la Iglesia llamamos la congregación de los fieles, la comunión de los Santos, porque los ampara y abriga a todos</w:t>
+      </w:r>
+      <w:r>
+        <w:rPr>
+          <w:rFonts w:ascii="Adobe Garamond Pro" w:hAnsi="Adobe Garamond Pro"/>
+          <w:lang w:val="en-US"/>
+        </w:rPr>
+        <w:t>” (Covarrubias 898, 1). In English, the image is rendered with the slightly altered formula</w:t>
+      </w:r>
+      <w:r>
+        <w:rPr>
+          <w:rFonts w:ascii="Adobe Garamond Pro" w:hAnsi="Adobe Garamond Pro"/>
+        </w:rPr>
+        <w:t xml:space="preserve"> </w:t>
+      </w:r>
+      <w:r>
+        <w:rPr>
+          <w:rFonts w:ascii="Adobe Garamond Pro" w:hAnsi="Adobe Garamond Pro"/>
+          <w:lang w:val="en-US"/>
+        </w:rPr>
+        <w:t>“</w:t>
+      </w:r>
+      <w:r>
+        <w:rPr>
+          <w:rFonts w:ascii="Adobe Garamond Pro" w:hAnsi="Adobe Garamond Pro"/>
+          <w:lang w:val="en-US"/>
+        </w:rPr>
+        <w:t>[</w:t>
+      </w:r>
+      <w:r>
+        <w:rPr>
+          <w:rFonts w:ascii="Adobe Garamond Pro" w:hAnsi="Adobe Garamond Pro"/>
+          <w:lang w:val="en-US"/>
+        </w:rPr>
+        <w:t>enter into</w:t>
+      </w:r>
+      <w:r>
+        <w:rPr>
+          <w:rFonts w:ascii="Adobe Garamond Pro" w:hAnsi="Adobe Garamond Pro"/>
+          <w:lang w:val="en-US"/>
+        </w:rPr>
+        <w:t xml:space="preserve"> / return to]</w:t>
+      </w:r>
+      <w:r>
+        <w:rPr>
+          <w:rFonts w:ascii="Adobe Garamond Pro" w:hAnsi="Adobe Garamond Pro"/>
+          <w:lang w:val="en-US"/>
+        </w:rPr>
+        <w:t xml:space="preserve"> the bosom of Holy Mother Church</w:t>
+      </w:r>
+      <w:r>
+        <w:rPr>
+          <w:rFonts w:ascii="Adobe Garamond Pro" w:hAnsi="Adobe Garamond Pro"/>
+          <w:lang w:val="en-US"/>
+        </w:rPr>
+        <w:t>.</w:t>
+      </w:r>
+      <w:r>
+        <w:rPr>
+          <w:rFonts w:ascii="Adobe Garamond Pro" w:hAnsi="Adobe Garamond Pro"/>
+          <w:lang w:val="en-US"/>
+        </w:rPr>
+        <w:t>”</w:t>
       </w:r>
     </w:p>
   </w:footnote>
@@ -8686,7 +8714,6 @@
       <w:pPr>
         <w:pStyle w:val="Textodenotaderodap"/>
         <w:rPr>
-          <w:rFonts w:ascii="Adobe Garamond Pro" w:hAnsi="Adobe Garamond Pro"/>
           <w:lang w:val="en-US"/>
         </w:rPr>
       </w:pPr>
@@ -8706,6 +8733,7 @@
       <w:r>
         <w:rPr>
           <w:rFonts w:ascii="Adobe Garamond Pro" w:hAnsi="Adobe Garamond Pro"/>
+          <w:lang w:val="en-US"/>
         </w:rPr>
         <w:t xml:space="preserve">Here Ximénez uses the term </w:t>
       </w:r>
@@ -8713,222 +8741,110 @@
         <w:rPr>
           <w:rFonts w:ascii="Adobe Garamond Pro" w:hAnsi="Adobe Garamond Pro"/>
           <w:i/>
-        </w:rPr>
-        <w:t>gremio</w:t>
-      </w:r>
-      <w:r>
-        <w:rPr>
-          <w:rFonts w:ascii="Adobe Garamond Pro" w:hAnsi="Adobe Garamond Pro"/>
-        </w:rPr>
-        <w:t>, meaning “lap” (Stevens 204, 3), as the image for belonging to the Catholic Church. “</w:t>
-      </w:r>
-      <w:r>
-        <w:rPr>
-          <w:rFonts w:ascii="Adobe Garamond Pro" w:hAnsi="Adobe Garamond Pro"/>
-          <w:lang w:val="en-US"/>
-        </w:rPr>
-        <w:t>Por translación llamamos gremio, el amparo y refugio del que acoge a otro y le favorece: y el gremio de la Iglesia llamamos la congregación de los fieles, la comunión de los Santos, porque los ampara y abriga a todos</w:t>
-      </w:r>
-      <w:r>
-        <w:rPr>
-          <w:rFonts w:ascii="Adobe Garamond Pro" w:hAnsi="Adobe Garamond Pro"/>
-          <w:lang w:val="en-US"/>
-        </w:rPr>
-        <w:t>” (Covarrubias 898, 1). In English, the image is rendered with the slightly altered formula</w:t>
-      </w:r>
-      <w:r>
-        <w:rPr>
-          <w:rFonts w:ascii="Adobe Garamond Pro" w:hAnsi="Adobe Garamond Pro"/>
-        </w:rPr>
-        <w:t xml:space="preserve"> </w:t>
-      </w:r>
-      <w:r>
-        <w:rPr>
-          <w:rFonts w:ascii="Adobe Garamond Pro" w:hAnsi="Adobe Garamond Pro"/>
-          <w:lang w:val="en-US"/>
-        </w:rPr>
-        <w:t>“</w:t>
-      </w:r>
-      <w:r>
-        <w:rPr>
-          <w:rFonts w:ascii="Adobe Garamond Pro" w:hAnsi="Adobe Garamond Pro"/>
-          <w:lang w:val="en-US"/>
-        </w:rPr>
-        <w:t>[</w:t>
-      </w:r>
-      <w:r>
-        <w:rPr>
-          <w:rFonts w:ascii="Adobe Garamond Pro" w:hAnsi="Adobe Garamond Pro"/>
-          <w:lang w:val="en-US"/>
-        </w:rPr>
-        <w:t>enter into</w:t>
-      </w:r>
-      <w:r>
-        <w:rPr>
-          <w:rFonts w:ascii="Adobe Garamond Pro" w:hAnsi="Adobe Garamond Pro"/>
-          <w:lang w:val="en-US"/>
-        </w:rPr>
-        <w:t xml:space="preserve"> / return to]</w:t>
-      </w:r>
-      <w:r>
-        <w:rPr>
-          <w:rFonts w:ascii="Adobe Garamond Pro" w:hAnsi="Adobe Garamond Pro"/>
-          <w:lang w:val="en-US"/>
-        </w:rPr>
-        <w:t xml:space="preserve"> the bosom of Holy Mother Church</w:t>
-      </w:r>
-      <w:r>
-        <w:rPr>
-          <w:rFonts w:ascii="Adobe Garamond Pro" w:hAnsi="Adobe Garamond Pro"/>
-          <w:lang w:val="en-US"/>
-        </w:rPr>
-        <w:t>.</w:t>
-      </w:r>
-      <w:r>
-        <w:rPr>
-          <w:rFonts w:ascii="Adobe Garamond Pro" w:hAnsi="Adobe Garamond Pro"/>
-          <w:lang w:val="en-US"/>
-        </w:rPr>
-        <w:t>”</w:t>
+          <w:lang w:val="en-US"/>
+        </w:rPr>
+        <w:t>repúblicas de indios</w:t>
+      </w:r>
+      <w:r>
+        <w:rPr>
+          <w:rFonts w:ascii="Adobe Garamond Pro" w:hAnsi="Adobe Garamond Pro"/>
+          <w:lang w:val="en-US"/>
+        </w:rPr>
+        <w:t xml:space="preserve"> to refer to </w:t>
+      </w:r>
+      <w:r>
+        <w:rPr>
+          <w:rFonts w:ascii="Adobe Garamond Pro" w:hAnsi="Adobe Garamond Pro"/>
+          <w:i/>
+          <w:lang w:val="en-US"/>
+        </w:rPr>
+        <w:t>reducciones</w:t>
+      </w:r>
+      <w:r>
+        <w:rPr>
+          <w:rFonts w:ascii="Adobe Garamond Pro" w:hAnsi="Adobe Garamond Pro"/>
+          <w:lang w:val="en-US"/>
+        </w:rPr>
+        <w:t xml:space="preserve"> (see footnote 25). However, it should also be noted that the term </w:t>
+      </w:r>
+      <w:r>
+        <w:rPr>
+          <w:rFonts w:ascii="Adobe Garamond Pro" w:hAnsi="Adobe Garamond Pro"/>
+          <w:i/>
+          <w:lang w:val="en-US"/>
+        </w:rPr>
+        <w:t>república de indios</w:t>
+      </w:r>
+      <w:r>
+        <w:rPr>
+          <w:rFonts w:ascii="Adobe Garamond Pro" w:hAnsi="Adobe Garamond Pro"/>
+          <w:lang w:val="en-US"/>
+        </w:rPr>
+        <w:t xml:space="preserve"> or “Indian republic” was distinct from the </w:t>
+      </w:r>
+      <w:r>
+        <w:rPr>
+          <w:rFonts w:ascii="Adobe Garamond Pro" w:hAnsi="Adobe Garamond Pro"/>
+          <w:i/>
+          <w:lang w:val="en-US"/>
+        </w:rPr>
+        <w:t>república de españoles</w:t>
+      </w:r>
+      <w:r>
+        <w:rPr>
+          <w:rFonts w:ascii="Adobe Garamond Pro" w:hAnsi="Adobe Garamond Pro"/>
+          <w:lang w:val="en-US"/>
+        </w:rPr>
+        <w:t xml:space="preserve"> or “Spanish republic” under the laws governing New Spain. While the </w:t>
+      </w:r>
+      <w:r>
+        <w:rPr>
+          <w:rFonts w:ascii="Adobe Garamond Pro" w:hAnsi="Adobe Garamond Pro"/>
+          <w:i/>
+          <w:lang w:val="en-US"/>
+        </w:rPr>
+        <w:t>república de españoles</w:t>
+      </w:r>
+      <w:r>
+        <w:rPr>
+          <w:rFonts w:ascii="Adobe Garamond Pro" w:hAnsi="Adobe Garamond Pro"/>
+          <w:lang w:val="en-US"/>
+        </w:rPr>
+        <w:t>—that is, citizens considered Spanish under the law, including those of Spanish parentage born in America (</w:t>
+      </w:r>
+      <w:r>
+        <w:rPr>
+          <w:rFonts w:ascii="Adobe Garamond Pro" w:hAnsi="Adobe Garamond Pro"/>
+          <w:i/>
+          <w:lang w:val="en-US"/>
+        </w:rPr>
+        <w:t>criollos</w:t>
+      </w:r>
+      <w:r>
+        <w:rPr>
+          <w:rFonts w:ascii="Adobe Garamond Pro" w:hAnsi="Adobe Garamond Pro"/>
+          <w:lang w:val="en-US"/>
+        </w:rPr>
+        <w:t xml:space="preserve">) and a limited number of mixed-race people who could buy the privileges of Spanishness—was subject to a set of laws comparable to those that governed Castile itself, the Indigenous subjects of the </w:t>
+      </w:r>
+      <w:r>
+        <w:rPr>
+          <w:rFonts w:ascii="Adobe Garamond Pro" w:hAnsi="Adobe Garamond Pro"/>
+          <w:i/>
+          <w:lang w:val="en-US"/>
+        </w:rPr>
+        <w:t>república de indios</w:t>
+      </w:r>
+      <w:r>
+        <w:rPr>
+          <w:rFonts w:ascii="Adobe Garamond Pro" w:hAnsi="Adobe Garamond Pro"/>
+          <w:lang w:val="en-US"/>
+        </w:rPr>
+        <w:t xml:space="preserve"> were far more stringently governed.</w:t>
       </w:r>
     </w:p>
   </w:footnote>
   <w:footnote w:id="43">
-    <w:p>
-      <w:pPr>
-        <w:pStyle w:val="Textodenotaderodap"/>
-        <w:rPr>
-          <w:lang w:val="en-US"/>
-        </w:rPr>
-      </w:pPr>
-      <w:r>
-        <w:rPr>
-          <w:rStyle w:val="Refdenotaderodap"/>
-          <w:rFonts w:ascii="Adobe Garamond Pro" w:hAnsi="Adobe Garamond Pro"/>
-        </w:rPr>
-        <w:footnoteRef/>
-      </w:r>
-      <w:r>
-        <w:rPr>
-          <w:rFonts w:ascii="Adobe Garamond Pro" w:hAnsi="Adobe Garamond Pro"/>
-        </w:rPr>
-        <w:t xml:space="preserve"> </w:t>
-      </w:r>
-      <w:r>
-        <w:rPr>
-          <w:rFonts w:ascii="Adobe Garamond Pro" w:hAnsi="Adobe Garamond Pro"/>
-          <w:lang w:val="en-US"/>
-        </w:rPr>
-        <w:t xml:space="preserve">Here Ximénez uses the term </w:t>
-      </w:r>
-      <w:r>
-        <w:rPr>
-          <w:rFonts w:ascii="Adobe Garamond Pro" w:hAnsi="Adobe Garamond Pro"/>
-          <w:i/>
-          <w:lang w:val="en-US"/>
-        </w:rPr>
-        <w:t>repúblicas de indios</w:t>
-      </w:r>
-      <w:r>
-        <w:rPr>
-          <w:rFonts w:ascii="Adobe Garamond Pro" w:hAnsi="Adobe Garamond Pro"/>
-          <w:lang w:val="en-US"/>
-        </w:rPr>
-        <w:t xml:space="preserve"> to refer to </w:t>
-      </w:r>
-      <w:r>
-        <w:rPr>
-          <w:rFonts w:ascii="Adobe Garamond Pro" w:hAnsi="Adobe Garamond Pro"/>
-          <w:i/>
-          <w:lang w:val="en-US"/>
-        </w:rPr>
-        <w:t>reducciones</w:t>
-      </w:r>
-      <w:r>
-        <w:rPr>
-          <w:rFonts w:ascii="Adobe Garamond Pro" w:hAnsi="Adobe Garamond Pro"/>
-          <w:lang w:val="en-US"/>
-        </w:rPr>
-        <w:t xml:space="preserve"> (see footnote 25). However, it should also be noted that the term </w:t>
-      </w:r>
-      <w:r>
-        <w:rPr>
-          <w:rFonts w:ascii="Adobe Garamond Pro" w:hAnsi="Adobe Garamond Pro"/>
-          <w:i/>
-          <w:lang w:val="en-US"/>
-        </w:rPr>
-        <w:t>república de indios</w:t>
-      </w:r>
-      <w:r>
-        <w:rPr>
-          <w:rFonts w:ascii="Adobe Garamond Pro" w:hAnsi="Adobe Garamond Pro"/>
-          <w:lang w:val="en-US"/>
-        </w:rPr>
-        <w:t xml:space="preserve"> or “Indian republic” was distinct from the </w:t>
-      </w:r>
-      <w:r>
-        <w:rPr>
-          <w:rFonts w:ascii="Adobe Garamond Pro" w:hAnsi="Adobe Garamond Pro"/>
-          <w:i/>
-          <w:lang w:val="en-US"/>
-        </w:rPr>
-        <w:t>república de españoles</w:t>
-      </w:r>
-      <w:r>
-        <w:rPr>
-          <w:rFonts w:ascii="Adobe Garamond Pro" w:hAnsi="Adobe Garamond Pro"/>
-          <w:lang w:val="en-US"/>
-        </w:rPr>
-        <w:t xml:space="preserve"> or “Spanish republic” under the laws governing New Spain. While the </w:t>
-      </w:r>
-      <w:r>
-        <w:rPr>
-          <w:rFonts w:ascii="Adobe Garamond Pro" w:hAnsi="Adobe Garamond Pro"/>
-          <w:i/>
-          <w:lang w:val="en-US"/>
-        </w:rPr>
-        <w:t>república de españoles</w:t>
-      </w:r>
-      <w:r>
-        <w:rPr>
-          <w:rFonts w:ascii="Adobe Garamond Pro" w:hAnsi="Adobe Garamond Pro"/>
-          <w:lang w:val="en-US"/>
-        </w:rPr>
-        <w:t>—that is, citizens considered Spanish under the law, including those of Spanish parentage born in America (</w:t>
-      </w:r>
-      <w:r>
-        <w:rPr>
-          <w:rFonts w:ascii="Adobe Garamond Pro" w:hAnsi="Adobe Garamond Pro"/>
-          <w:i/>
-          <w:lang w:val="en-US"/>
-        </w:rPr>
-        <w:t>criollos</w:t>
-      </w:r>
-      <w:r>
-        <w:rPr>
-          <w:rFonts w:ascii="Adobe Garamond Pro" w:hAnsi="Adobe Garamond Pro"/>
-          <w:lang w:val="en-US"/>
-        </w:rPr>
-        <w:t xml:space="preserve">) and a limited number of mixed-race people who could buy the privileges of Spanishness—was subject to a set of laws comparable to those that governed Castile itself, the Indigenous subjects of the </w:t>
-      </w:r>
-      <w:r>
-        <w:rPr>
-          <w:rFonts w:ascii="Adobe Garamond Pro" w:hAnsi="Adobe Garamond Pro"/>
-          <w:i/>
-          <w:lang w:val="en-US"/>
-        </w:rPr>
-        <w:t>república de indios</w:t>
-      </w:r>
-      <w:r>
-        <w:rPr>
-          <w:rFonts w:ascii="Adobe Garamond Pro" w:hAnsi="Adobe Garamond Pro"/>
-          <w:lang w:val="en-US"/>
-        </w:rPr>
-        <w:t xml:space="preserve"> were far more stringently governed.</w:t>
-      </w:r>
-    </w:p>
-  </w:footnote>
-  <w:footnote w:id="44">
     <w:p>
       <w:pPr>
         <w:pStyle w:val="Textodenotaderodap"/>
@@ -10471,7 +10387,7 @@
 </file>
 
 <file path=customXml/itemProps1.xml><?xml version="1.0" encoding="utf-8"?>
-<ds:datastoreItem xmlns:ds="http://schemas.openxmlformats.org/officeDocument/2006/customXml" ds:itemID="{ADE6B24D-6172-474F-8E95-3144A6D9B330}">
+<ds:datastoreItem xmlns:ds="http://schemas.openxmlformats.org/officeDocument/2006/customXml" ds:itemID="{0778B543-C680-1847-9C31-E6EFE36D8A89}">
   <ds:schemaRefs>
     <ds:schemaRef ds:uri="http://schemas.openxmlformats.org/officeDocument/2006/bibliography"/>
   </ds:schemaRefs>

</xml_diff>

<commit_message>
I missed a reference to Corinthians!
</commit_message>
<xml_diff>
--- a/Escolios - Ximénez - Addington translation.docx
+++ b/Escolios - Ximénez - Addington translation.docx
@@ -3427,7 +3427,7 @@
                 <w:lang w:val="en-US"/>
               </w:rPr>
               <w:lastRenderedPageBreak/>
-              <w:t xml:space="preserve">hacen muy lindas memorias de su gentilidad. De estas cosas, y otras muchísimas que han llegado a mi noticia, intento el formar estos escolios, a esta su historia de ellos anotando lo que es historia antigua, y citando a la historia, que queda antes puesta. Y anotando lo que[y?] toca en punto de nuestra Santa fe católica para que más comodidad tenga el que se quisiere aprovechar de este mi trabajo. Advertiendo, aquí, y teniendo por cosa cierta, que el día de hoy están en los mismos errores, y disparates, y aunque parece que no es más que tal o cual centella de aquel fuego, es mucho el incendio que hay entre ellos. Y aunque a la verdad parecera a muchos materia imposible arrancar esta cizaña, del todo, no hará poco servicio a Dios en procurar arrancarla con continuo desvelo, y predicación, y enseñanza continua, que por nuestra cuenta corre sólo el desmontar, y plantar, y regar esta sementera de la Iglesia, con el riego de la enseñanza, y por cuenta de Dios el incremento de estas plantas. Que aunque no coja fruto alguno de su trabajo, le aseguro muchas coronas de gloria, como no le faltarán al Apóstol Santiago, en cuya vigilia esto escribo, muchas coronas de gloria aun no habiendo podido convertir a </w:t>
+              <w:t xml:space="preserve">hacen muy lindas memorias de su gentilidad. De estas cosas, y otras muchísimas que han llegado a mi noticia, intento el formar estos escolios, a esta su historia de ellos anotando lo que es historia antigua, y citando a la historia, que queda antes puesta. Y anotando lo que[y?] toca en punto de nuestra Santa fe católica para que más comodidad tenga el que se quisiere aprovechar de este mi trabajo. Advertiendo, aquí, y teniendo por cosa cierta, que el día de hoy están en los mismos errores, y disparates, y aunque parece que no es más que tal o cual centella de aquel fuego, es mucho el incendio que hay entre ellos. Y aunque a la verdad parecera a muchos materia imposible arrancar esta cizaña, del todo, no hará poco servicio a Dios en procurar arrancarla con continuo desvelo, y predicación, y enseñanza continua, que por nuestra cuenta corre sólo el desmontar, y plantar, y regar esta sementera de la Iglesia, con el riego de la enseñanza, y por cuenta de Dios el incremento de estas plantas. Que aunque no coja fruto alguno de su trabajo, le aseguro muchas coronas de gloria, como no le faltarán al Apóstol Santiago, en cuya vigilia esto escribo, muchas coronas de </w:t>
             </w:r>
             <w:r>
               <w:rPr>
@@ -3435,7 +3435,14 @@
                 <w:lang w:val="en-US"/>
               </w:rPr>
               <w:lastRenderedPageBreak/>
-              <w:t xml:space="preserve">la fe verdadera más que a siete españoles por su sumo trabajo y desvelo en su oficio de Apóstol. Porque es de tan superior calidad el grano del Santo Evangelio, que dado caso, que todo el caiga sobre piedras duras, nunca al sembrador le faltan colmadísimos frutos de su sementera, lo que no tiene otra sementera alguna; que si se pierde todo se pierde, y más pierde el que siendo sembrador de la palabra divina, se mete a sembrador del grano terreno. Irá anotando mi cortedad todo lo que alcanzaré, tocante a aquesta historia, y dando noticia de muchas cosas de los indios, no con ánimo de que vean su barbaridad, y bestialidad, sino de mover a compasión de que se pierdan estos que son redimidos con la preciosa sangre de Xpto. Va. Na. llevando ante todas cosas sabido que las causas principales de no olvidar en el todo estos disparates, y haber sentádoles tan mal la fe, fue por haberse plantado en estas partes de la ley de Dios con tantos escándalos, muertes, robos, estruendos y alborotos, y habiéndola recibido de miedo de la muerte que temían como lo nota muy bien el Illustrísimo y </w:t>
+              <w:t>gloria aun no habiendo podido convertir a la fe verdadera más que a siete españoles por su sumo trabajo y desvelo en su oficio de Apóstol. Porque es de tan superior calidad el grano del Santo Evangelio, que dado caso, que todo el caiga sobre piedras duras, nunca al sembrador le faltan colmadísimos frutos de su sementera, lo que no tiene otra sementera alguna; que si se pierde todo se pierde, y más pierde el que siendo sembrador de la palabra divina, se mete a sembrador del grano terreno. Irá anotando mi cortedad todo lo que alcanzaré, tocante a aquesta historia, y dando noticia de muchas cosas de los indios, no con ánimo de que vean su barbaridad, y bestialidad, sino de mover a compasión de que se pierdan estos que son redimidos con la preciosa sangre de Xpto. Va. Na. llevando ante todas cosas sabido que las causas principales de no olvidar en el todo estos disparates, y haber sentádoles tan mal la fe, fue por haberse plantado en estas partes de la ley de Dios con tantos escándalos, muertes, robos, estruendos y alborotos, y habiéndola recibido de miedo de la muerte que temían como lo nota muy bien</w:t>
+            </w:r>
+            <w:r>
+              <w:rPr>
+                <w:rFonts w:ascii="Adobe Garamond Pro" w:hAnsi="Adobe Garamond Pro"/>
+                <w:lang w:val="en-US"/>
+              </w:rPr>
+              <w:br/>
             </w:r>
             <w:r>
               <w:rPr>
@@ -3443,7 +3450,7 @@
                 <w:lang w:val="en-US"/>
               </w:rPr>
               <w:lastRenderedPageBreak/>
-              <w:t>Reverendísimo Señor Don fray Bartolomé de las Casas, en sus escritos y disputas</w:t>
+              <w:t>el Illustrísimo y Reverendísimo Señor Don fray Bartolomé de las Casas, en sus escritos y disputas</w:t>
             </w:r>
             <w:r>
               <w:rPr>
@@ -3485,7 +3492,7 @@
                 <w:rFonts w:ascii="Adobe Garamond Pro" w:hAnsi="Adobe Garamond Pro"/>
                 <w:lang w:val="en-US"/>
               </w:rPr>
-              <w:t>aquellos que saben leer para que de ellos se difundiera a los demás por falta de libros en su idioma que tratan de la fe católica más que las dos partes de su teología del Nuestro Padre fray Domingo de Vico, y el catecismo que como no han pasado de manuscritos, es muy raro el que se halla, y tengo por experiencia que los indios que han tenido</w:t>
+              <w:t>aquellos que saben leer para que de ellos se difundiera a los demás por falta de libros en su idioma que tratan de la fe católica más que las dos partes de su teología del Nuestro Padre fray Domingo de Vico, y el catecismo</w:t>
             </w:r>
             <w:r>
               <w:rPr>
@@ -3499,7 +3506,28 @@
                 <w:rFonts w:ascii="Adobe Garamond Pro" w:hAnsi="Adobe Garamond Pro"/>
                 <w:lang w:val="en-US"/>
               </w:rPr>
+              <w:br/>
+            </w:r>
+            <w:r>
+              <w:rPr>
+                <w:rFonts w:ascii="Adobe Garamond Pro" w:hAnsi="Adobe Garamond Pro"/>
+                <w:lang w:val="en-US"/>
+              </w:rPr>
               <w:lastRenderedPageBreak/>
+              <w:t>que como no han pasado de manuscritos, es muy raro el que se halla, y tengo por experiencia que los indios que han tenido</w:t>
+            </w:r>
+            <w:r>
+              <w:rPr>
+                <w:rFonts w:ascii="Adobe Garamond Pro" w:hAnsi="Adobe Garamond Pro"/>
+                <w:lang w:val="en-US"/>
+              </w:rPr>
+              <w:t xml:space="preserve"> </w:t>
+            </w:r>
+            <w:r>
+              <w:rPr>
+                <w:rFonts w:ascii="Adobe Garamond Pro" w:hAnsi="Adobe Garamond Pro"/>
+                <w:lang w:val="en-US"/>
+              </w:rPr>
               <w:t>dicha de leerlos han recibido mucho bien en sus almas,</w:t>
             </w:r>
             <w:r>
@@ -3514,7 +3542,7 @@
                 <w:rFonts w:ascii="Adobe Garamond Pro" w:hAnsi="Adobe Garamond Pro"/>
                 <w:lang w:val="en-US"/>
               </w:rPr>
-              <w:t>que si se hubieran impreso dichos libros muchos, o todos hubieran gozado de este bien; y ha sido tal la desgracia de estos pobres, que habiendo consultado tantos disparates a su Majestad, sus ministros, y otros que no lo son, no ha habido quien esto lo tome en boca, que no dudo de su piedad, y deseo, del bien de su[s] vasallos, y más de estos, que tiene a su cargo como menores, que no dudará gastar lo necesario en esta obra, para que todos gozasen de este bien. Esto era lo que habían de consultar, y no que aprendiesen la doctrina cristiana en lengua castellana, como lo han consultado, que no dudo afirmar, que él que tal consultó fue algún ministro que el demonio tomó para acabar de borrar de estos pobres la poca noticia, que tienen de nuestra Santa fe porque que otra cosa se siguiera. De esto más: que después de ingentísimo trabajo, esto es dado que se llegase a conseguir, saber la doctrina cristiana como papagayos sin inteligencia alguna de lo que habían aprendido. Yo quisiera, que me dijera el que tal intentó,</w:t>
+              <w:t>que si se hubieran impreso dichos libros muchos, o todos hubieran gozado de este bien; y ha sido tal la desgracia de estos pobres, que habiendo consultado tantos disparates a su Majestad, sus ministros, y otros que no lo son, no ha habido quien esto lo tome en boca, que no dudo de su piedad, y deseo, del bien de su[s] vasallos, y más de estos, que tiene a su cargo como menores, que no dudará gastar lo necesario en esta obra, para que todos gozasen de este bien. Esto era lo que habían de consultar, y no que aprendiesen la doctrina cristiana en lengua castellana, como lo han consultado, que no dudo afirmar, que él que tal consultó fue algún ministro que el demonio tomó para acabar de borrar de estos pobres la poca noticia, que tienen de nuestra Santa fe porque que otra cosa se siguiera. De esto más: que después de ingentísimo trabajo, esto es dado que se llegase a conseguir, saber la doctrina cristiana</w:t>
             </w:r>
             <w:r>
               <w:rPr>
@@ -3543,6 +3571,20 @@
                 <w:lang w:val="en-US"/>
               </w:rPr>
               <w:lastRenderedPageBreak/>
+              <w:t>como papagayos sin inteligencia alguna de lo que habían aprendido. Yo quisiera, que me dijera el que tal intentó,</w:t>
+            </w:r>
+            <w:r>
+              <w:rPr>
+                <w:rFonts w:ascii="Adobe Garamond Pro" w:hAnsi="Adobe Garamond Pro"/>
+                <w:lang w:val="en-US"/>
+              </w:rPr>
+              <w:t xml:space="preserve"> </w:t>
+            </w:r>
+            <w:r>
+              <w:rPr>
+                <w:rFonts w:ascii="Adobe Garamond Pro" w:hAnsi="Adobe Garamond Pro"/>
+                <w:lang w:val="en-US"/>
+              </w:rPr>
               <w:t>qué hubiera sacado,</w:t>
             </w:r>
             <w:r>
@@ -3601,7 +3643,7 @@
                 <w:rFonts w:ascii="Adobe Garamond Pro" w:hAnsi="Adobe Garamond Pro"/>
                 <w:lang w:val="en-US"/>
               </w:rPr>
-              <w:t>. Sin saber lo que se había aprendido. Procuren los que tratan de administraciones saber la lengua de su partido qué será más fácil que un hombre capaz, y docto, y que sabe su obligación la aprenda, pues no tiene otra cosa que hacer fuera de su administración, que no querer reducir a todos los indios, que apenas tienen tiempo para buscar su vida, y sobre todo su rusticidad, y que tampoco pueden dedicar del todo a sus hijos a la enseñanza, porque son sus pies, y manos, para ayudarlos desde que empiezan a andar para buscar lo que han menester. Y no andar entretenidos en fundar haciendas de ganado y cacaguatales, con grande molestia de los indios, y menoscabo de su pobreza, cosa tan vedada, y justamente por</w:t>
+              <w:t>. Sin saber lo que se había aprendido. Procuren los que tratan de administraciones saber la lengua de su partido qué será más fácil que un hombre capaz, y docto, y que sabe su obligación la aprenda, pues no tiene otra cosa que hacer fuera de su administración, que no querer reducir a todos los indios, que apenas tienen tiempo para buscar su vida, y sobre todo su rusticidad, y que tampoco pueden dedicar del todo a sus hijos a la enseñanza, porque son sus pies, y manos, para ayudarlos desde que empiezan a andar para buscar lo que han menester. Y no andar entretenidos en fundar haciendas de ganado y cacaguatales, con grande molestia</w:t>
             </w:r>
             <w:r>
               <w:rPr>
@@ -3629,7 +3671,28 @@
                 <w:rFonts w:ascii="Adobe Garamond Pro" w:hAnsi="Adobe Garamond Pro"/>
                 <w:lang w:val="en-US"/>
               </w:rPr>
+              <w:br/>
+            </w:r>
+            <w:r>
+              <w:rPr>
+                <w:rFonts w:ascii="Adobe Garamond Pro" w:hAnsi="Adobe Garamond Pro"/>
+                <w:lang w:val="en-US"/>
+              </w:rPr>
               <w:lastRenderedPageBreak/>
+              <w:t>de los indios, y menoscabo de su pobreza, cosa tan vedada, y justamente por</w:t>
+            </w:r>
+            <w:r>
+              <w:rPr>
+                <w:rFonts w:ascii="Adobe Garamond Pro" w:hAnsi="Adobe Garamond Pro"/>
+                <w:lang w:val="en-US"/>
+              </w:rPr>
+              <w:t xml:space="preserve"> </w:t>
+            </w:r>
+            <w:r>
+              <w:rPr>
+                <w:rFonts w:ascii="Adobe Garamond Pro" w:hAnsi="Adobe Garamond Pro"/>
+                <w:lang w:val="en-US"/>
+              </w:rPr>
               <w:t>su Majestad en sus Leyes de Indias.</w:t>
             </w:r>
             <w:r>
@@ -4040,7 +4103,22 @@
                 <w:lang w:val="en-US"/>
               </w:rPr>
               <w:lastRenderedPageBreak/>
-              <w:t>sweet memories of their paganism. Based on these things, and many others that have come to my attention, I am attempting to assemble these scholia to their history, noting what is ancient history and citing the foregoing stories. And noting what pertains to our holy Catholic faith for the greater convenience of whoever wishes to take advantage of my work. Cautioning here and holding it to be true that unto this day they maintain the same errors and absurdities, and although it seems to be but a flash of fire, there is much conflagration among them. And though in truth it will seem to many an impossible task to uproot these weeds from the whole, it will be no little service to God to try to uproot it tirelessly, with preaching and constant teaching, since it is merely our responsibility to till, plant, and irrigate this field of the Church with the water of teaching, and it is God’s responsibility to grow these plants. Even to him who does not reap any fruit from his work I guarantee many crowns of glory, such as are enjoyed by the Apostle James, on whose vigil I write this, many crowns of glory even without having been able to convert to</w:t>
+              <w:t>sweet memories of their paganism. Based on these things, and many others that have come to my attention, I am attempting to assemble these scholia to their history, noting what is ancient history and citing the foregoing stories. And noting what pertains to our holy Catholic faith for the greater convenience of whoever wishes to take advantage of my work. Cautioning here and holding it to be true that unto this day they maintain the same errors and absurdities, and although it seems to be but a flash of fire, there is much conflagration among them. And though in truth it will seem to many an impossible task to uproot these weeds from the whole, it will be no little service to God to try to uproot it tirelessly, with preaching and constant teaching, since it is merely our responsibility to till, plant, and irrigate this field of the Church with the water of teaching, and it is God’s responsibility to grow these plants</w:t>
+            </w:r>
+            <w:r>
+              <w:rPr>
+                <w:rStyle w:val="Refdenotaderodap"/>
+                <w:rFonts w:ascii="Adobe Garamond Pro" w:hAnsi="Adobe Garamond Pro"/>
+                <w:lang w:val="en-US"/>
+              </w:rPr>
+              <w:footnoteReference w:id="26"/>
+            </w:r>
+            <w:r>
+              <w:rPr>
+                <w:rFonts w:ascii="Adobe Garamond Pro" w:hAnsi="Adobe Garamond Pro"/>
+                <w:lang w:val="en-US"/>
+              </w:rPr>
+              <w:t>. Even to him who does not reap any fruit from his work I guarantee many crowns of glory, such as are enjoyed by the Apostle James, on whose vigil I write this, many crowns of</w:t>
             </w:r>
             <w:r>
               <w:rPr>
@@ -4062,6 +4140,34 @@
                 <w:lang w:val="en-US"/>
               </w:rPr>
               <w:lastRenderedPageBreak/>
+              <w:t>glory</w:t>
+            </w:r>
+            <w:r>
+              <w:rPr>
+                <w:rFonts w:ascii="Adobe Garamond Pro" w:hAnsi="Adobe Garamond Pro"/>
+                <w:lang w:val="en-US"/>
+              </w:rPr>
+              <w:t xml:space="preserve"> </w:t>
+            </w:r>
+            <w:r>
+              <w:rPr>
+                <w:rFonts w:ascii="Adobe Garamond Pro" w:hAnsi="Adobe Garamond Pro"/>
+                <w:lang w:val="en-US"/>
+              </w:rPr>
+              <w:t>even without having been able to convert to</w:t>
+            </w:r>
+            <w:r>
+              <w:rPr>
+                <w:rFonts w:ascii="Adobe Garamond Pro" w:hAnsi="Adobe Garamond Pro"/>
+                <w:lang w:val="en-US"/>
+              </w:rPr>
+              <w:t xml:space="preserve"> </w:t>
+            </w:r>
+            <w:r>
+              <w:rPr>
+                <w:rFonts w:ascii="Adobe Garamond Pro" w:hAnsi="Adobe Garamond Pro"/>
+                <w:lang w:val="en-US"/>
+              </w:rPr>
               <w:t>the true faith more than seven Spaniards through his great and tireless work in his</w:t>
             </w:r>
             <w:r>
@@ -4098,7 +4204,7 @@
                 <w:rFonts w:ascii="Adobe Garamond Pro" w:hAnsi="Adobe Garamond Pro"/>
                 <w:lang w:val="en-US"/>
               </w:rPr>
-              <w:footnoteReference w:id="26"/>
+              <w:footnoteReference w:id="27"/>
             </w:r>
             <w:r>
               <w:rPr>
@@ -4113,7 +4219,7 @@
                 <w:rFonts w:ascii="Adobe Garamond Pro" w:hAnsi="Adobe Garamond Pro"/>
                 <w:lang w:val="en-US"/>
               </w:rPr>
-              <w:footnoteReference w:id="27"/>
+              <w:footnoteReference w:id="28"/>
             </w:r>
             <w:r>
               <w:rPr>
@@ -4134,6 +4240,7 @@
                 <w:rFonts w:ascii="Adobe Garamond Pro" w:hAnsi="Adobe Garamond Pro"/>
                 <w:lang w:val="en-US"/>
               </w:rPr>
+              <w:lastRenderedPageBreak/>
               <w:t>His Excellency</w:t>
             </w:r>
             <w:r>
@@ -4156,14 +4263,95 @@
                 <w:rFonts w:ascii="Adobe Garamond Pro" w:hAnsi="Adobe Garamond Pro"/>
                 <w:lang w:val="en-US"/>
               </w:rPr>
-              <w:footnoteReference w:id="28"/>
-            </w:r>
-            <w:r>
-              <w:rPr>
-                <w:rFonts w:ascii="Adobe Garamond Pro" w:hAnsi="Adobe Garamond Pro"/>
-                <w:lang w:val="en-US"/>
-              </w:rPr>
-              <w:t xml:space="preserve"> Fray Bartolomé de las </w:t>
+              <w:footnoteReference w:id="29"/>
+            </w:r>
+            <w:r>
+              <w:rPr>
+                <w:rFonts w:ascii="Adobe Garamond Pro" w:hAnsi="Adobe Garamond Pro"/>
+                <w:lang w:val="en-US"/>
+              </w:rPr>
+              <w:t xml:space="preserve"> Fray Bartolomé de las Casas in his writings and disputes</w:t>
+            </w:r>
+            <w:r>
+              <w:rPr>
+                <w:rFonts w:ascii="Adobe Garamond Pro" w:hAnsi="Adobe Garamond Pro"/>
+                <w:lang w:val="en-US"/>
+              </w:rPr>
+              <w:t xml:space="preserve"> </w:t>
+            </w:r>
+            <w:r>
+              <w:rPr>
+                <w:rFonts w:ascii="Adobe Garamond Pro" w:hAnsi="Adobe Garamond Pro"/>
+                <w:lang w:val="en-US"/>
+              </w:rPr>
+              <w:t>with Doctor Sepúlveda</w:t>
+            </w:r>
+            <w:r>
+              <w:rPr>
+                <w:rStyle w:val="Refdenotaderodap"/>
+                <w:rFonts w:ascii="Adobe Garamond Pro" w:hAnsi="Adobe Garamond Pro"/>
+                <w:lang w:val="en-US"/>
+              </w:rPr>
+              <w:footnoteReference w:id="30"/>
+            </w:r>
+            <w:r>
+              <w:rPr>
+                <w:rFonts w:ascii="Adobe Garamond Pro" w:hAnsi="Adobe Garamond Pro"/>
+                <w:lang w:val="en-US"/>
+              </w:rPr>
+              <w:t>, and the Very Reverend</w:t>
+            </w:r>
+            <w:r>
+              <w:rPr>
+                <w:rStyle w:val="Refdenotaderodap"/>
+                <w:rFonts w:ascii="Adobe Garamond Pro" w:hAnsi="Adobe Garamond Pro"/>
+                <w:lang w:val="en-US"/>
+              </w:rPr>
+              <w:footnoteReference w:id="31"/>
+            </w:r>
+            <w:r>
+              <w:rPr>
+                <w:rFonts w:ascii="Adobe Garamond Pro" w:hAnsi="Adobe Garamond Pro"/>
+                <w:lang w:val="en-US"/>
+              </w:rPr>
+              <w:t xml:space="preserve"> Father Remesal</w:t>
+            </w:r>
+            <w:r>
+              <w:rPr>
+                <w:rStyle w:val="Refdenotaderodap"/>
+                <w:rFonts w:ascii="Adobe Garamond Pro" w:hAnsi="Adobe Garamond Pro"/>
+                <w:lang w:val="en-US"/>
+              </w:rPr>
+              <w:footnoteReference w:id="32"/>
+            </w:r>
+            <w:r>
+              <w:rPr>
+                <w:rFonts w:ascii="Adobe Garamond Pro" w:hAnsi="Adobe Garamond Pro"/>
+                <w:lang w:val="en-US"/>
+              </w:rPr>
+              <w:t xml:space="preserve"> in his history, however much certain modern historians would like to bury this. And after having been so poorly planted, the faith has been watered even worse, for although some zealous ministers have sought to put their shoulders to the wheel, later the faith fades with the death or absence of these ministers who took care to water these plants well; and also because they have no place to learn, even</w:t>
+            </w:r>
+            <w:r>
+              <w:rPr>
+                <w:rStyle w:val="Refdenotaderodap"/>
+                <w:rFonts w:ascii="Adobe Garamond Pro" w:hAnsi="Adobe Garamond Pro"/>
+                <w:lang w:val="en-US"/>
+              </w:rPr>
+              <w:footnoteReference w:id="33"/>
+            </w:r>
+            <w:r>
+              <w:rPr>
+                <w:rFonts w:ascii="Adobe Garamond Pro" w:hAnsi="Adobe Garamond Pro"/>
+                <w:lang w:val="en-US"/>
+              </w:rPr>
+              <w:t xml:space="preserve"> those who know how to read, so that they might spread the faith to the rest, for lack of books about the Catholic faith in their language, other than the two parts of our Fray Domingo de Vico’s theology, and the catechism,</w:t>
+            </w:r>
+            <w:r>
+              <w:rPr>
+                <w:rFonts w:ascii="Adobe Garamond Pro" w:hAnsi="Adobe Garamond Pro"/>
+                <w:lang w:val="en-US"/>
+              </w:rPr>
+              <w:br/>
             </w:r>
             <w:r>
               <w:rPr>
@@ -4171,7 +4359,7 @@
                 <w:lang w:val="en-US"/>
               </w:rPr>
               <w:lastRenderedPageBreak/>
-              <w:t>Casas in his writings and disputes</w:t>
+              <w:t>which are very rarely found since they remain only in manuscript form, and I know from experience that the Indians who have had the good fortune to read them</w:t>
             </w:r>
             <w:r>
               <w:rPr>
@@ -4185,7 +4373,21 @@
                 <w:rFonts w:ascii="Adobe Garamond Pro" w:hAnsi="Adobe Garamond Pro"/>
                 <w:lang w:val="en-US"/>
               </w:rPr>
-              <w:t>with Doctor Sepúlveda</w:t>
+              <w:t>have derived much benefit for their souls,</w:t>
+            </w:r>
+            <w:r>
+              <w:rPr>
+                <w:rFonts w:ascii="Adobe Garamond Pro" w:hAnsi="Adobe Garamond Pro"/>
+                <w:lang w:val="en-US"/>
+              </w:rPr>
+              <w:t xml:space="preserve"> </w:t>
+            </w:r>
+            <w:r>
+              <w:rPr>
+                <w:rFonts w:ascii="Adobe Garamond Pro" w:hAnsi="Adobe Garamond Pro"/>
+                <w:lang w:val="en-US"/>
+              </w:rPr>
+              <w:t>which if many of the aforementioned books had been printed, all could have enjoyed this benefit; and the misfortune of these poor ones has been such that, having brought so many absurdities before His Majesty, his ministers, and others who are not, no one has spoken of this; I do not doubt his piety and desire for the wellbeing of his subjects, and especially of these who are in his charge like children, and that he will not hesitate to spend what is necessary for this work, so that all may enjoy this benefit. This is all they had to consult, and may they not learn Christian doctrine in the Castilian language, as they have accessed it thus far; I do not hesitate to affirm that he who taught it thusly was some minister who the devil took hold of in order to finish removing from these poor ones what little consciousness they have of our Holy faith because he followed something else. What is more: after this most ingenious</w:t>
             </w:r>
             <w:r>
               <w:rPr>
@@ -4193,29 +4395,60 @@
                 <w:rFonts w:ascii="Adobe Garamond Pro" w:hAnsi="Adobe Garamond Pro"/>
                 <w:lang w:val="en-US"/>
               </w:rPr>
-              <w:footnoteReference w:id="29"/>
-            </w:r>
-            <w:r>
-              <w:rPr>
-                <w:rFonts w:ascii="Adobe Garamond Pro" w:hAnsi="Adobe Garamond Pro"/>
-                <w:lang w:val="en-US"/>
-              </w:rPr>
-              <w:t>, and the Very Reverend</w:t>
+              <w:footnoteReference w:id="34"/>
+            </w:r>
+            <w:r>
+              <w:rPr>
+                <w:rFonts w:ascii="Adobe Garamond Pro" w:hAnsi="Adobe Garamond Pro"/>
+                <w:lang w:val="en-US"/>
+              </w:rPr>
+              <w:t xml:space="preserve"> work, he managed to get them to know Christian </w:t>
+            </w:r>
+            <w:r>
+              <w:rPr>
+                <w:rFonts w:ascii="Adobe Garamond Pro" w:hAnsi="Adobe Garamond Pro"/>
+                <w:lang w:val="en-US"/>
+              </w:rPr>
+              <w:lastRenderedPageBreak/>
+              <w:t>doctrine like parrots without any understanding of what they had learned. I would like him who tried this to tell me what he would have gotten out of it</w:t>
+            </w:r>
+            <w:r>
+              <w:rPr>
+                <w:rFonts w:ascii="Adobe Garamond Pro" w:hAnsi="Adobe Garamond Pro"/>
+                <w:lang w:val="en-US"/>
+              </w:rPr>
+              <w:t xml:space="preserve"> </w:t>
+            </w:r>
+            <w:r>
+              <w:rPr>
+                <w:rFonts w:ascii="Adobe Garamond Pro" w:hAnsi="Adobe Garamond Pro"/>
+                <w:lang w:val="en-US"/>
+              </w:rPr>
+              <w:t xml:space="preserve">if they had taught it to him in Hebrew or Greek, besides exasperating him in order to cram it into his memory, and after all that he was left </w:t>
+            </w:r>
+            <w:r>
+              <w:rPr>
+                <w:rFonts w:ascii="Adobe Garamond Pro" w:hAnsi="Adobe Garamond Pro"/>
+                <w:i/>
+                <w:lang w:val="en-US"/>
+              </w:rPr>
+              <w:t>tan quam tabula rasa</w:t>
             </w:r>
             <w:r>
               <w:rPr>
                 <w:rStyle w:val="Refdenotaderodap"/>
                 <w:rFonts w:ascii="Adobe Garamond Pro" w:hAnsi="Adobe Garamond Pro"/>
-                <w:lang w:val="en-US"/>
-              </w:rPr>
-              <w:footnoteReference w:id="30"/>
-            </w:r>
-            <w:r>
-              <w:rPr>
-                <w:rFonts w:ascii="Adobe Garamond Pro" w:hAnsi="Adobe Garamond Pro"/>
-                <w:lang w:val="en-US"/>
-              </w:rPr>
-              <w:t xml:space="preserve"> Father Remesal</w:t>
+                <w:i/>
+                <w:lang w:val="en-US"/>
+              </w:rPr>
+              <w:footnoteReference w:id="35"/>
+            </w:r>
+            <w:r>
+              <w:rPr>
+                <w:rFonts w:ascii="Adobe Garamond Pro" w:hAnsi="Adobe Garamond Pro"/>
+                <w:lang w:val="en-US"/>
+              </w:rPr>
+              <w:t>. Without knowing what he had learned. May those who handle administration try to learn the language of their jurisdiction; what could be easier than for a capable, learned man who knows his obligation to learn it? For he has nothing else to do outside of administration, and not wanting to relocate</w:t>
             </w:r>
             <w:r>
               <w:rPr>
@@ -4223,14 +4456,22 @@
                 <w:rFonts w:ascii="Adobe Garamond Pro" w:hAnsi="Adobe Garamond Pro"/>
                 <w:lang w:val="en-US"/>
               </w:rPr>
-              <w:footnoteReference w:id="31"/>
-            </w:r>
-            <w:r>
-              <w:rPr>
-                <w:rFonts w:ascii="Adobe Garamond Pro" w:hAnsi="Adobe Garamond Pro"/>
-                <w:lang w:val="en-US"/>
-              </w:rPr>
-              <w:t xml:space="preserve"> in his history, however much certain modern historians would like to bury this. And after having been so poorly planted, the faith has been watered even worse, for although some zealous ministers have sought to put their shoulders to the wheel, later the faith fades with the death or absence of these ministers who took care to water these plants well; and also because they have no place to learn, even</w:t>
+              <w:footnoteReference w:id="36"/>
+            </w:r>
+            <w:r>
+              <w:rPr>
+                <w:rFonts w:ascii="Adobe Garamond Pro" w:hAnsi="Adobe Garamond Pro"/>
+                <w:lang w:val="en-US"/>
+              </w:rPr>
+              <w:t xml:space="preserve"> all the Indians who hardly have time to make a living, and above all their backwardness, and neither can they entirely dedicate their children to learning, for they are their helping hands and feet from the moment they begin to walk to search for what they need. And not distracting themselves by founding cattle farms and cacao plantations, to the great detriment of </w:t>
+            </w:r>
+            <w:r>
+              <w:rPr>
+                <w:rFonts w:ascii="Adobe Garamond Pro" w:hAnsi="Adobe Garamond Pro"/>
+                <w:lang w:val="en-US"/>
+              </w:rPr>
+              <w:lastRenderedPageBreak/>
+              <w:t>the Indians and to the deepening</w:t>
             </w:r>
             <w:r>
               <w:rPr>
@@ -4238,22 +4479,43 @@
                 <w:rFonts w:ascii="Adobe Garamond Pro" w:hAnsi="Adobe Garamond Pro"/>
                 <w:lang w:val="en-US"/>
               </w:rPr>
-              <w:footnoteReference w:id="32"/>
-            </w:r>
-            <w:r>
-              <w:rPr>
-                <w:rFonts w:ascii="Adobe Garamond Pro" w:hAnsi="Adobe Garamond Pro"/>
-                <w:lang w:val="en-US"/>
-              </w:rPr>
-              <w:t xml:space="preserve"> those who know how to read, so that they might spread the faith to the rest, for lack of books about the Catholic faith in their language, other than the two parts of our Fray Domingo de Vico’s theology, and the catechism, which are very rarely found since they remain only in manuscript form, and I know from experience that the Indians who have had </w:t>
-            </w:r>
-            <w:r>
-              <w:rPr>
-                <w:rFonts w:ascii="Adobe Garamond Pro" w:hAnsi="Adobe Garamond Pro"/>
-                <w:lang w:val="en-US"/>
-              </w:rPr>
-              <w:lastRenderedPageBreak/>
-              <w:t>the good fortune to read them</w:t>
+              <w:footnoteReference w:id="37"/>
+            </w:r>
+            <w:r>
+              <w:rPr>
+                <w:rFonts w:ascii="Adobe Garamond Pro" w:hAnsi="Adobe Garamond Pro"/>
+                <w:lang w:val="en-US"/>
+              </w:rPr>
+              <w:t xml:space="preserve"> of their poverty, which was justly prohibited by</w:t>
+            </w:r>
+            <w:r>
+              <w:rPr>
+                <w:rFonts w:ascii="Adobe Garamond Pro" w:hAnsi="Adobe Garamond Pro"/>
+                <w:lang w:val="en-US"/>
+              </w:rPr>
+              <w:br/>
+            </w:r>
+            <w:r>
+              <w:rPr>
+                <w:rFonts w:ascii="Adobe Garamond Pro" w:hAnsi="Adobe Garamond Pro"/>
+                <w:lang w:val="en-US"/>
+              </w:rPr>
+              <w:t>His Majesty in his Laws of the Indies</w:t>
+            </w:r>
+            <w:r>
+              <w:rPr>
+                <w:rStyle w:val="Refdenotaderodap"/>
+                <w:rFonts w:ascii="Adobe Garamond Pro" w:hAnsi="Adobe Garamond Pro"/>
+                <w:lang w:val="en-US"/>
+              </w:rPr>
+              <w:footnoteReference w:id="38"/>
+            </w:r>
+            <w:r>
+              <w:rPr>
+                <w:rFonts w:ascii="Adobe Garamond Pro" w:hAnsi="Adobe Garamond Pro"/>
+                <w:lang w:val="en-US"/>
+              </w:rPr>
+              <w:t>.</w:t>
             </w:r>
             <w:r>
               <w:rPr>
@@ -4267,21 +4529,15 @@
                 <w:rFonts w:ascii="Adobe Garamond Pro" w:hAnsi="Adobe Garamond Pro"/>
                 <w:lang w:val="en-US"/>
               </w:rPr>
-              <w:t>have derived much benefit for their souls,</w:t>
-            </w:r>
-            <w:r>
-              <w:rPr>
-                <w:rFonts w:ascii="Adobe Garamond Pro" w:hAnsi="Adobe Garamond Pro"/>
-                <w:lang w:val="en-US"/>
-              </w:rPr>
-              <w:t xml:space="preserve"> </w:t>
-            </w:r>
-            <w:r>
-              <w:rPr>
-                <w:rFonts w:ascii="Adobe Garamond Pro" w:hAnsi="Adobe Garamond Pro"/>
-                <w:lang w:val="en-US"/>
-              </w:rPr>
-              <w:t>which if many of the aforementioned books had been printed, all could have enjoyed this benefit; and the misfortune of these poor ones has been such that, having brought so many absurdities before His Majesty, his ministers, and others who are not, no one has spoken of this; I do not doubt his piety and desire for the wellbeing of his subjects, and especially of these who are in his charge like children, and that he will not hesitate to spend what is necessary for this work, so that all may enjoy this benefit. This is all they had to consult, and may they not learn Christian doctrine in the Castilian language, as they have accessed it thus far; I do not hesitate to affirm that he who taught it thusly was some minister who the devil took hold of in order to finish removing from these poor ones what little consciousness they have of our Holy faith because he followed something else. What is more: after this most ingenious</w:t>
+              <w:t xml:space="preserve">So with all this they will have time for everything. And they will have it excessively, and doing their duty as they should, and as is defended by His Excellency Montenegro in his </w:t>
+            </w:r>
+            <w:r>
+              <w:rPr>
+                <w:rFonts w:ascii="Adobe Garamond Pro" w:hAnsi="Adobe Garamond Pro"/>
+                <w:i/>
+                <w:lang w:val="en-US"/>
+              </w:rPr>
+              <w:t>Parrocho de indios</w:t>
             </w:r>
             <w:r>
               <w:rPr>
@@ -4289,165 +4545,22 @@
                 <w:rFonts w:ascii="Adobe Garamond Pro" w:hAnsi="Adobe Garamond Pro"/>
                 <w:lang w:val="en-US"/>
               </w:rPr>
-              <w:footnoteReference w:id="33"/>
-            </w:r>
-            <w:r>
-              <w:rPr>
-                <w:rFonts w:ascii="Adobe Garamond Pro" w:hAnsi="Adobe Garamond Pro"/>
-                <w:lang w:val="en-US"/>
-              </w:rPr>
-              <w:t xml:space="preserve"> work, he managed to get them to know Christian doctrine like parrots without any understanding of what they had learned. I would like him who tried this to tell me </w:t>
-            </w:r>
-            <w:r>
-              <w:rPr>
-                <w:rFonts w:ascii="Adobe Garamond Pro" w:hAnsi="Adobe Garamond Pro"/>
-                <w:lang w:val="en-US"/>
-              </w:rPr>
-              <w:lastRenderedPageBreak/>
-              <w:t>what he would have gotten out of it</w:t>
-            </w:r>
-            <w:r>
-              <w:rPr>
-                <w:rFonts w:ascii="Adobe Garamond Pro" w:hAnsi="Adobe Garamond Pro"/>
-                <w:lang w:val="en-US"/>
-              </w:rPr>
-              <w:t xml:space="preserve"> </w:t>
-            </w:r>
-            <w:r>
-              <w:rPr>
-                <w:rFonts w:ascii="Adobe Garamond Pro" w:hAnsi="Adobe Garamond Pro"/>
-                <w:lang w:val="en-US"/>
-              </w:rPr>
-              <w:t xml:space="preserve">if they had taught it to him in Hebrew or Greek, besides exasperating him in order to cram it into his memory, and after all that he was left </w:t>
-            </w:r>
-            <w:r>
-              <w:rPr>
-                <w:rFonts w:ascii="Adobe Garamond Pro" w:hAnsi="Adobe Garamond Pro"/>
-                <w:i/>
-                <w:lang w:val="en-US"/>
-              </w:rPr>
-              <w:t>tan quam tabula rasa</w:t>
+              <w:footnoteReference w:id="39"/>
+            </w:r>
+            <w:r>
+              <w:rPr>
+                <w:rFonts w:ascii="Adobe Garamond Pro" w:hAnsi="Adobe Garamond Pro"/>
+                <w:lang w:val="en-US"/>
+              </w:rPr>
+              <w:t>, I do not doubt that they will receive a great reward from his Divine Majesty</w:t>
             </w:r>
             <w:r>
               <w:rPr>
                 <w:rStyle w:val="Refdenotaderodap"/>
                 <w:rFonts w:ascii="Adobe Garamond Pro" w:hAnsi="Adobe Garamond Pro"/>
-                <w:i/>
-                <w:lang w:val="en-US"/>
-              </w:rPr>
-              <w:footnoteReference w:id="34"/>
-            </w:r>
-            <w:r>
-              <w:rPr>
-                <w:rFonts w:ascii="Adobe Garamond Pro" w:hAnsi="Adobe Garamond Pro"/>
-                <w:lang w:val="en-US"/>
-              </w:rPr>
-              <w:t>. Without knowing what he had learned. May those who handle administration try to learn the language of their jurisdiction; what could be easier than for a capable, learned man who knows his obligation to learn it? For he has nothing else to do outside of administration, and not wanting to relocate</w:t>
-            </w:r>
-            <w:r>
-              <w:rPr>
-                <w:rStyle w:val="Refdenotaderodap"/>
-                <w:rFonts w:ascii="Adobe Garamond Pro" w:hAnsi="Adobe Garamond Pro"/>
-                <w:lang w:val="en-US"/>
-              </w:rPr>
-              <w:footnoteReference w:id="35"/>
-            </w:r>
-            <w:r>
-              <w:rPr>
-                <w:rFonts w:ascii="Adobe Garamond Pro" w:hAnsi="Adobe Garamond Pro"/>
-                <w:lang w:val="en-US"/>
-              </w:rPr>
-              <w:t xml:space="preserve"> all the Indians who hardly have time to make a living, and above all their backwardness, and neither can they entirely dedicate their children to learning, for they are their helping hands and feet from the moment they begin to walk to search for what they need. And not distracting themselves by founding cattle farms and cacao plantations, to the great detriment of the Indians and to the deepening</w:t>
-            </w:r>
-            <w:r>
-              <w:rPr>
-                <w:rStyle w:val="Refdenotaderodap"/>
-                <w:rFonts w:ascii="Adobe Garamond Pro" w:hAnsi="Adobe Garamond Pro"/>
-                <w:lang w:val="en-US"/>
-              </w:rPr>
-              <w:footnoteReference w:id="36"/>
-            </w:r>
-            <w:r>
-              <w:rPr>
-                <w:rFonts w:ascii="Adobe Garamond Pro" w:hAnsi="Adobe Garamond Pro"/>
-                <w:lang w:val="en-US"/>
-              </w:rPr>
-              <w:t xml:space="preserve"> of their poverty, which was justly prohibited by</w:t>
-            </w:r>
-            <w:r>
-              <w:rPr>
-                <w:rFonts w:ascii="Adobe Garamond Pro" w:hAnsi="Adobe Garamond Pro"/>
-                <w:lang w:val="en-US"/>
-              </w:rPr>
-              <w:br/>
-            </w:r>
-            <w:r>
-              <w:rPr>
-                <w:rFonts w:ascii="Adobe Garamond Pro" w:hAnsi="Adobe Garamond Pro"/>
-                <w:lang w:val="en-US"/>
-              </w:rPr>
-              <w:lastRenderedPageBreak/>
-              <w:t>His Majesty in his Laws of the Indies</w:t>
-            </w:r>
-            <w:r>
-              <w:rPr>
-                <w:rStyle w:val="Refdenotaderodap"/>
-                <w:rFonts w:ascii="Adobe Garamond Pro" w:hAnsi="Adobe Garamond Pro"/>
-                <w:lang w:val="en-US"/>
-              </w:rPr>
-              <w:footnoteReference w:id="37"/>
-            </w:r>
-            <w:r>
-              <w:rPr>
-                <w:rFonts w:ascii="Adobe Garamond Pro" w:hAnsi="Adobe Garamond Pro"/>
-                <w:lang w:val="en-US"/>
-              </w:rPr>
-              <w:t>.</w:t>
-            </w:r>
-            <w:r>
-              <w:rPr>
-                <w:rFonts w:ascii="Adobe Garamond Pro" w:hAnsi="Adobe Garamond Pro"/>
-                <w:lang w:val="en-US"/>
-              </w:rPr>
-              <w:t xml:space="preserve"> </w:t>
-            </w:r>
-            <w:r>
-              <w:rPr>
-                <w:rFonts w:ascii="Adobe Garamond Pro" w:hAnsi="Adobe Garamond Pro"/>
-                <w:lang w:val="en-US"/>
-              </w:rPr>
-              <w:t xml:space="preserve">So with all this they will have time for everything. And they will have it excessively, and doing their duty as they should, and as is defended by His Excellency Montenegro in his </w:t>
-            </w:r>
-            <w:r>
-              <w:rPr>
-                <w:rFonts w:ascii="Adobe Garamond Pro" w:hAnsi="Adobe Garamond Pro"/>
-                <w:i/>
-                <w:lang w:val="en-US"/>
-              </w:rPr>
-              <w:t>Parrocho de indios</w:t>
-            </w:r>
-            <w:r>
-              <w:rPr>
-                <w:rStyle w:val="Refdenotaderodap"/>
-                <w:rFonts w:ascii="Adobe Garamond Pro" w:hAnsi="Adobe Garamond Pro"/>
-                <w:lang w:val="en-US"/>
-              </w:rPr>
-              <w:footnoteReference w:id="38"/>
-            </w:r>
-            <w:r>
-              <w:rPr>
-                <w:rFonts w:ascii="Adobe Garamond Pro" w:hAnsi="Adobe Garamond Pro"/>
-                <w:lang w:val="en-US"/>
-              </w:rPr>
-              <w:t>, I do not doubt that they will receive a great reward from his Divine Majesty</w:t>
-            </w:r>
-            <w:r>
-              <w:rPr>
-                <w:rStyle w:val="Refdenotaderodap"/>
-                <w:rFonts w:ascii="Adobe Garamond Pro" w:hAnsi="Adobe Garamond Pro"/>
-                <w:lang w:val="en-US"/>
-              </w:rPr>
-              <w:footnoteReference w:id="39"/>
+                <w:lang w:val="en-US"/>
+              </w:rPr>
+              <w:footnoteReference w:id="40"/>
             </w:r>
             <w:r>
               <w:rPr>
@@ -4479,7 +4592,7 @@
                 <w:lang w:val="en-US"/>
               </w:rPr>
               <w:lastRenderedPageBreak/>
-              <w:t>Ni menos a nadie, haga fuerza el ver tantos desatinos como en su gentilidad subieron, y que todavía conserven algunos, o los más de ellos, porque si bien ello bien se mira mucho mayores los tuvieron nuestros antepasados, y hoy en día no faltan siendo gente más capaz, y doctrinada, y cada día estamos viendo mil lástimas de los que apostatan de la fe, pasándose al judaísmo, a la secta de Mahoma, de Lutero, y de Calvino.</w:t>
+              <w:t>Ni menos a nadie, haga fuerza el ver tantos desatinos como en su gentilidad subieron, y que todavía conserven algunos, o los más de ellos, porque si bien ello bien se mira mucho mayores los tuvieron nuestros antepasados, y hoy en día no faltan siendo gente más capaz, y doctrinada, y cada día estamos viendo mil lástimas de los que apostatan de la fe, pasándose al</w:t>
             </w:r>
             <w:r>
               <w:rPr>
@@ -4500,6 +4613,56 @@
                 <w:rFonts w:ascii="Adobe Garamond Pro" w:hAnsi="Adobe Garamond Pro"/>
                 <w:lang w:val="en-US"/>
               </w:rPr>
+              <w:lastRenderedPageBreak/>
+              <w:t>judaísmo, a la secta de Mahoma, de Lutero, y de Calvino.</w:t>
+            </w:r>
+            <w:r>
+              <w:rPr>
+                <w:rFonts w:ascii="Adobe Garamond Pro" w:hAnsi="Adobe Garamond Pro"/>
+                <w:lang w:val="en-US"/>
+              </w:rPr>
+              <w:t xml:space="preserve"> </w:t>
+            </w:r>
+            <w:r>
+              <w:rPr>
+                <w:rFonts w:ascii="Adobe Garamond Pro" w:hAnsi="Adobe Garamond Pro"/>
+                <w:lang w:val="en-US"/>
+              </w:rPr>
+              <w:t>Y más comunmente las hechiceras,</w:t>
+            </w:r>
+            <w:r>
+              <w:rPr>
+                <w:rFonts w:ascii="Adobe Garamond Pro" w:hAnsi="Adobe Garamond Pro"/>
+                <w:lang w:val="en-US"/>
+              </w:rPr>
+              <w:t xml:space="preserve"> </w:t>
+            </w:r>
+            <w:r>
+              <w:rPr>
+                <w:rFonts w:ascii="Adobe Garamond Pro" w:hAnsi="Adobe Garamond Pro"/>
+                <w:lang w:val="en-US"/>
+              </w:rPr>
+              <w:t>que tan continuadamente castiga la Santa Inquisición, y también</w:t>
+            </w:r>
+            <w:r>
+              <w:rPr>
+                <w:rFonts w:ascii="Adobe Garamond Pro" w:hAnsi="Adobe Garamond Pro"/>
+                <w:lang w:val="en-US"/>
+              </w:rPr>
+              <w:t xml:space="preserve"> </w:t>
+            </w:r>
+            <w:r>
+              <w:rPr>
+                <w:rFonts w:ascii="Adobe Garamond Pro" w:hAnsi="Adobe Garamond Pro"/>
+                <w:lang w:val="en-US"/>
+              </w:rPr>
+              <w:t>vemos cada día los muchos abusos, y supersticiones, que se [vian / usan] no sólo entre gente rustica; pero aun entre gente más capaz y docta. Y esto en donde la fe catholica se halla más floreciente. Pues que mucho que mucho de todo esto se halle en la gente tan rústica, tan poco doctrinada, y tan tierna en la fe, que aun no hay doscientos años, que la conocen. Pues aun todavía suele haber quienes oyeron de sus antepasados, los errores que tuvieron en su gentilidad y que les oyeron contar la felicidad humana, a su modo tenían, antes que entrase el dominio de los españoles, pues como gente tan rustica, no reparan en el bien que se les ha seguido, de entrar en el gremio de Nuestra Santa Madre Iglesia, sino que tan solamente hacen memoria de</w:t>
+            </w:r>
+            <w:r>
+              <w:rPr>
+                <w:rFonts w:ascii="Adobe Garamond Pro" w:hAnsi="Adobe Garamond Pro"/>
+                <w:lang w:val="en-US"/>
+              </w:rPr>
               <w:br/>
             </w:r>
             <w:r>
@@ -4507,8 +4670,22 @@
                 <w:rFonts w:ascii="Adobe Garamond Pro" w:hAnsi="Adobe Garamond Pro"/>
                 <w:lang w:val="en-US"/>
               </w:rPr>
+              <w:br/>
+            </w:r>
+            <w:r>
+              <w:rPr>
+                <w:rFonts w:ascii="Adobe Garamond Pro" w:hAnsi="Adobe Garamond Pro"/>
+                <w:lang w:val="en-US"/>
+              </w:rPr>
+              <w:br/>
+            </w:r>
+            <w:r>
+              <w:rPr>
+                <w:rFonts w:ascii="Adobe Garamond Pro" w:hAnsi="Adobe Garamond Pro"/>
+                <w:lang w:val="en-US"/>
+              </w:rPr>
               <w:lastRenderedPageBreak/>
-              <w:t>Y más comunmente las hechiceras,</w:t>
+              <w:t>los maltratos, que suelen tener con gente de mal alma,</w:t>
             </w:r>
             <w:r>
               <w:rPr>
@@ -4522,7 +4699,7 @@
                 <w:rFonts w:ascii="Adobe Garamond Pro" w:hAnsi="Adobe Garamond Pro"/>
                 <w:lang w:val="en-US"/>
               </w:rPr>
-              <w:t>que tan continuadamente castiga la Santa Inquisición, y también</w:t>
+              <w:t>causando en sus malos tratos, mil desesperaciones en estos miserables, y que blasfemen el Santo nombre de Dios,</w:t>
             </w:r>
             <w:r>
               <w:rPr>
@@ -4536,64 +4713,7 @@
                 <w:rFonts w:ascii="Adobe Garamond Pro" w:hAnsi="Adobe Garamond Pro"/>
                 <w:lang w:val="en-US"/>
               </w:rPr>
-              <w:t>vemos cada día los muchos abusos, y supersticiones, que se [vian / usan] no sólo entre gente rustica; pero aun entre gente más capaz y docta. Y esto en donde la fe catholica se halla más floreciente. Pues que mucho que mucho de todo esto se halle en la gente tan rústica, tan poco doctrinada, y tan tierna en la fe, que aun no hay doscientos años, que la conocen. Pues aun todavía suele haber quienes oyeron de sus antepasados, los errores que tuvieron en su gentilidad y que les oyeron contar la felicidad humana, a su modo tenían, antes que entrase el dominio de los españoles, pues como gente tan rustica, no reparan en el bien que se les ha seguido, de entrar en el gremio de Nuestra Santa Madre Iglesia, sino que tan solamente hacen memoria de los maltratos, que suelen tener con gente de mal alma,</w:t>
-            </w:r>
-            <w:r>
-              <w:rPr>
-                <w:rFonts w:ascii="Adobe Garamond Pro" w:hAnsi="Adobe Garamond Pro"/>
-                <w:lang w:val="en-US"/>
-              </w:rPr>
-              <w:br/>
-            </w:r>
-            <w:r>
-              <w:rPr>
-                <w:rFonts w:ascii="Adobe Garamond Pro" w:hAnsi="Adobe Garamond Pro"/>
-                <w:lang w:val="en-US"/>
-              </w:rPr>
-              <w:br/>
-            </w:r>
-            <w:r>
-              <w:rPr>
-                <w:rFonts w:ascii="Adobe Garamond Pro" w:hAnsi="Adobe Garamond Pro"/>
-                <w:lang w:val="en-US"/>
-              </w:rPr>
-              <w:br/>
-            </w:r>
-            <w:r>
-              <w:rPr>
-                <w:rFonts w:ascii="Adobe Garamond Pro" w:hAnsi="Adobe Garamond Pro"/>
-                <w:lang w:val="en-US"/>
-              </w:rPr>
-              <w:lastRenderedPageBreak/>
-              <w:t>causando en sus malos tratos, mil desesperaciones en estos miserables, y que blasfemen el Santo nombre de Dios,</w:t>
-            </w:r>
-            <w:r>
-              <w:rPr>
-                <w:rFonts w:ascii="Adobe Garamond Pro" w:hAnsi="Adobe Garamond Pro"/>
-                <w:lang w:val="en-US"/>
-              </w:rPr>
-              <w:t xml:space="preserve"> </w:t>
-            </w:r>
-            <w:r>
-              <w:rPr>
-                <w:rFonts w:ascii="Adobe Garamond Pro" w:hAnsi="Adobe Garamond Pro"/>
-                <w:lang w:val="en-US"/>
-              </w:rPr>
               <w:t>y su Santa fee católica en sus adversidades y trabajas y si ello bien se mira el concierto que suelen tener en sus repúblicas dudo que haya nación alguna más concertada. Pues entre ellos jamás se pueda deuda sin pagar, ni culpa sin castigar, que me río yo del concierto que se pondera de las abejas en sus repúblicas, teniendo repartidos entre si todos los cargos, y tequio de todo el común, ayudándose unos a otros, con tal sugezión a los que tienen nombrados por cabezas de sus calpules, y parcialidades, que apenas se hallará indio que entre ellos no obedezca a su cabeza de calpul, en lo que se le en carga, y si tal caso se da todos se conjuran contra él a que sea castigado. No dudo que tienen muchas cosas vituperables, más también tienen otras muy loables,</w:t>
-            </w:r>
-            <w:r>
-              <w:rPr>
-                <w:rFonts w:ascii="Adobe Garamond Pro" w:hAnsi="Adobe Garamond Pro"/>
-                <w:lang w:val="en-US"/>
-              </w:rPr>
-              <w:t xml:space="preserve"> </w:t>
-            </w:r>
-            <w:r>
-              <w:rPr>
-                <w:rFonts w:ascii="Adobe Garamond Pro" w:hAnsi="Adobe Garamond Pro"/>
-                <w:lang w:val="en-US"/>
-              </w:rPr>
-              <w:t>y que ojalá se hallarán entre otras naciones.</w:t>
             </w:r>
             <w:r>
               <w:rPr>
@@ -4617,6 +4737,20 @@
                 <w:lang w:val="en-US"/>
               </w:rPr>
               <w:lastRenderedPageBreak/>
+              <w:t>y que ojalá se hallarán entre otras naciones.</w:t>
+            </w:r>
+            <w:r>
+              <w:rPr>
+                <w:rFonts w:ascii="Adobe Garamond Pro" w:hAnsi="Adobe Garamond Pro"/>
+                <w:lang w:val="en-US"/>
+              </w:rPr>
+              <w:t xml:space="preserve"> </w:t>
+            </w:r>
+            <w:r>
+              <w:rPr>
+                <w:rFonts w:ascii="Adobe Garamond Pro" w:hAnsi="Adobe Garamond Pro"/>
+                <w:lang w:val="en-US"/>
+              </w:rPr>
               <w:t>Todo cuanto yo alcanzaré escribiré en estos escolios,</w:t>
             </w:r>
             <w:r>
@@ -4703,14 +4837,7 @@
                 <w:rFonts w:ascii="Adobe Garamond Pro" w:hAnsi="Adobe Garamond Pro"/>
                 <w:lang w:val="en-US"/>
               </w:rPr>
-              <w:t>, or the majority of them do; for seen rightly, our own ancestors made even greater mistakes, and there are still many made today when people are more capable and better taught, and every day we are seeing great shame as people apostatize from the faith, crossing over to Judaism, to the sect of Mohammed, that of Luther, and that of Calvin.</w:t>
-            </w:r>
-            <w:r>
-              <w:rPr>
-                <w:rFonts w:ascii="Adobe Garamond Pro" w:hAnsi="Adobe Garamond Pro"/>
-                <w:lang w:val="en-US"/>
-              </w:rPr>
-              <w:br/>
+              <w:t xml:space="preserve">, or the majority of them do; for seen rightly, our own ancestors made even greater mistakes, and there are still many made today when people are more capable and better taught, and every day we are seeing great shame as people apostatize from the faith, crossing over to </w:t>
             </w:r>
             <w:r>
               <w:rPr>
@@ -4718,6 +4845,20 @@
                 <w:lang w:val="en-US"/>
               </w:rPr>
               <w:lastRenderedPageBreak/>
+              <w:t>Judaism, to the sect of Mohammed, that of Luther, and that of Calvin.</w:t>
+            </w:r>
+            <w:r>
+              <w:rPr>
+                <w:rFonts w:ascii="Adobe Garamond Pro" w:hAnsi="Adobe Garamond Pro"/>
+                <w:lang w:val="en-US"/>
+              </w:rPr>
+              <w:t xml:space="preserve"> </w:t>
+            </w:r>
+            <w:r>
+              <w:rPr>
+                <w:rFonts w:ascii="Adobe Garamond Pro" w:hAnsi="Adobe Garamond Pro"/>
+                <w:lang w:val="en-US"/>
+              </w:rPr>
               <w:t>And even more commonly the witches</w:t>
             </w:r>
             <w:r>
@@ -4726,7 +4867,7 @@
                 <w:rFonts w:ascii="Adobe Garamond Pro" w:hAnsi="Adobe Garamond Pro"/>
                 <w:lang w:val="en-US"/>
               </w:rPr>
-              <w:footnoteReference w:id="40"/>
+              <w:footnoteReference w:id="41"/>
             </w:r>
             <w:r>
               <w:rPr>
@@ -4769,21 +4910,14 @@
                 <w:rFonts w:ascii="Adobe Garamond Pro" w:hAnsi="Adobe Garamond Pro"/>
                 <w:lang w:val="en-US"/>
               </w:rPr>
-              <w:footnoteReference w:id="41"/>
-            </w:r>
-            <w:r>
-              <w:rPr>
-                <w:rFonts w:ascii="Adobe Garamond Pro" w:hAnsi="Adobe Garamond Pro"/>
-                <w:lang w:val="en-US"/>
-              </w:rPr>
-              <w:t>, but rather exclusively remember the mistreatment that they tend to receive from people with corrupted souls,</w:t>
-            </w:r>
-            <w:r>
-              <w:rPr>
-                <w:rFonts w:ascii="Adobe Garamond Pro" w:hAnsi="Adobe Garamond Pro"/>
-                <w:lang w:val="en-US"/>
-              </w:rPr>
-              <w:br/>
+              <w:footnoteReference w:id="42"/>
+            </w:r>
+            <w:r>
+              <w:rPr>
+                <w:rFonts w:ascii="Adobe Garamond Pro" w:hAnsi="Adobe Garamond Pro"/>
+                <w:lang w:val="en-US"/>
+              </w:rPr>
+              <w:t xml:space="preserve">, but rather exclusively remember the </w:t>
             </w:r>
             <w:r>
               <w:rPr>
@@ -4791,6 +4925,20 @@
                 <w:lang w:val="en-US"/>
               </w:rPr>
               <w:lastRenderedPageBreak/>
+              <w:t>mistreatment that they tend to receive from people with corrupted souls,</w:t>
+            </w:r>
+            <w:r>
+              <w:rPr>
+                <w:rFonts w:ascii="Adobe Garamond Pro" w:hAnsi="Adobe Garamond Pro"/>
+                <w:lang w:val="en-US"/>
+              </w:rPr>
+              <w:t xml:space="preserve"> </w:t>
+            </w:r>
+            <w:r>
+              <w:rPr>
+                <w:rFonts w:ascii="Adobe Garamond Pro" w:hAnsi="Adobe Garamond Pro"/>
+                <w:lang w:val="en-US"/>
+              </w:rPr>
               <w:t>who by their poor treatment cause great despair among these miserable ones; and so they blaspheme the Holy name of God</w:t>
             </w:r>
             <w:r>
@@ -4813,7 +4961,7 @@
                 <w:rFonts w:ascii="Adobe Garamond Pro" w:hAnsi="Adobe Garamond Pro"/>
                 <w:lang w:val="en-US"/>
               </w:rPr>
-              <w:footnoteReference w:id="42"/>
+              <w:footnoteReference w:id="43"/>
             </w:r>
             <w:r>
               <w:rPr>
@@ -4837,7 +4985,7 @@
                 <w:i/>
                 <w:lang w:val="en-US"/>
               </w:rPr>
-              <w:footnoteReference w:id="43"/>
+              <w:footnoteReference w:id="44"/>
             </w:r>
             <w:r>
               <w:rPr>
@@ -4873,15 +5021,8 @@
                 <w:rFonts w:ascii="Adobe Garamond Pro" w:hAnsi="Adobe Garamond Pro"/>
                 <w:lang w:val="en-US"/>
               </w:rPr>
-              <w:t xml:space="preserve">that God willing will be found among other peoples. </w:t>
-            </w:r>
-            <w:r>
-              <w:rPr>
-                <w:rFonts w:ascii="Adobe Garamond Pro" w:hAnsi="Adobe Garamond Pro"/>
-                <w:lang w:val="en-US"/>
-              </w:rPr>
               <w:lastRenderedPageBreak/>
-              <w:t>I will write in these scholia all that I can,</w:t>
+              <w:t>that God willing will be found among other peoples. I will write in these scholia all that I can,</w:t>
             </w:r>
             <w:r>
               <w:rPr>
@@ -7576,44 +7717,14 @@
         <w:rPr>
           <w:rFonts w:ascii="Adobe Garamond Pro" w:hAnsi="Adobe Garamond Pro"/>
         </w:rPr>
-        <w:t xml:space="preserve"> Here </w:t>
-      </w:r>
-      <w:r>
-        <w:rPr>
-          <w:rFonts w:ascii="Adobe Garamond Pro" w:hAnsi="Adobe Garamond Pro"/>
-          <w:lang w:val="en-US"/>
-        </w:rPr>
-        <w:t xml:space="preserve">Ximénez writes </w:t>
-      </w:r>
-      <w:r>
-        <w:rPr>
-          <w:rFonts w:ascii="Adobe Garamond Pro" w:hAnsi="Adobe Garamond Pro"/>
-          <w:i/>
-          <w:lang w:val="en-US"/>
-        </w:rPr>
-        <w:t>grano terreno</w:t>
-      </w:r>
-      <w:r>
-        <w:rPr>
-          <w:rFonts w:ascii="Adobe Garamond Pro" w:hAnsi="Adobe Garamond Pro"/>
-          <w:lang w:val="en-US"/>
-        </w:rPr>
-        <w:t xml:space="preserve">, literally “seed field.” Based on the context and his frequent orthographical and grammatical errors, I have translated it as if it were a mistaken rendering of </w:t>
-      </w:r>
-      <w:r>
-        <w:rPr>
-          <w:rFonts w:ascii="Adobe Garamond Pro" w:hAnsi="Adobe Garamond Pro"/>
-          <w:i/>
-          <w:lang w:val="en-US"/>
-        </w:rPr>
-        <w:t>grande terreno</w:t>
-      </w:r>
-      <w:r>
-        <w:rPr>
-          <w:rFonts w:ascii="Adobe Garamond Pro" w:hAnsi="Adobe Garamond Pro"/>
-          <w:lang w:val="en-US"/>
-        </w:rPr>
-        <w:t>, a “great field.”</w:t>
+        <w:t xml:space="preserve"> </w:t>
+      </w:r>
+      <w:r>
+        <w:rPr>
+          <w:rFonts w:ascii="Adobe Garamond Pro" w:hAnsi="Adobe Garamond Pro"/>
+          <w:lang w:val="en-US"/>
+        </w:rPr>
+        <w:t>See 1 Corinthians 3:7, “So neither the one who plants nor the one who waters is anything, but only God who gives the growth” (NRSVCE).</w:t>
       </w:r>
     </w:p>
   </w:footnote>
@@ -7644,97 +7755,37 @@
           <w:rFonts w:ascii="Adobe Garamond Pro" w:hAnsi="Adobe Garamond Pro"/>
           <w:lang w:val="en-US"/>
         </w:rPr>
-        <w:t xml:space="preserve">Ximénez uses the phrase </w:t>
-      </w:r>
-      <w:r>
-        <w:rPr>
-          <w:rFonts w:ascii="Adobe Garamond Pro" w:hAnsi="Adobe Garamond Pro"/>
-          <w:i/>
-          <w:lang w:val="en-US"/>
-        </w:rPr>
-        <w:t>Xpto. Va. Na.</w:t>
-      </w:r>
-      <w:r>
-        <w:rPr>
-          <w:rFonts w:ascii="Adobe Garamond Pro" w:hAnsi="Adobe Garamond Pro"/>
-          <w:lang w:val="en-US"/>
-        </w:rPr>
-        <w:t xml:space="preserve">, in which </w:t>
-      </w:r>
-      <w:r>
-        <w:rPr>
-          <w:rFonts w:ascii="Adobe Garamond Pro" w:hAnsi="Adobe Garamond Pro"/>
-          <w:i/>
-          <w:lang w:val="en-US"/>
-        </w:rPr>
-        <w:t>Xpto.</w:t>
-      </w:r>
-      <w:r>
-        <w:rPr>
-          <w:rFonts w:ascii="Adobe Garamond Pro" w:hAnsi="Adobe Garamond Pro"/>
-          <w:lang w:val="en-US"/>
-        </w:rPr>
-        <w:t xml:space="preserve"> is a common abbreviation for the name of Christ in Greek (“</w:t>
-      </w:r>
-      <w:r>
-        <w:rPr>
-          <w:rFonts w:ascii="Adobe Garamond Pro" w:hAnsi="Adobe Garamond Pro"/>
-          <w:i/>
-          <w:lang w:val="en-US"/>
-        </w:rPr>
-        <w:t>Christos</w:t>
-      </w:r>
-      <w:r>
-        <w:rPr>
-          <w:rFonts w:ascii="Adobe Garamond Pro" w:hAnsi="Adobe Garamond Pro"/>
-          <w:lang w:val="en-US"/>
-        </w:rPr>
-        <w:t xml:space="preserve">,” </w:t>
-      </w:r>
-      <w:r>
-        <w:rPr>
-          <w:rFonts w:ascii="Cambria" w:hAnsi="Cambria" w:cs="Cambria"/>
-          <w:i/>
-          <w:lang w:val="en-US"/>
-        </w:rPr>
-        <w:t>Χριστός</w:t>
-      </w:r>
-      <w:r>
-        <w:rPr>
-          <w:rFonts w:ascii="Adobe Garamond Pro" w:hAnsi="Adobe Garamond Pro" w:cs="Cambria"/>
-          <w:lang w:val="en-US"/>
-        </w:rPr>
-        <w:t xml:space="preserve">) and </w:t>
-      </w:r>
-      <w:r>
-        <w:rPr>
-          <w:rFonts w:ascii="Adobe Garamond Pro" w:hAnsi="Adobe Garamond Pro" w:cs="Cambria"/>
-          <w:i/>
-          <w:lang w:val="en-US"/>
-        </w:rPr>
-        <w:t>Va. Na</w:t>
-      </w:r>
-      <w:r>
-        <w:rPr>
-          <w:rFonts w:ascii="Adobe Garamond Pro" w:hAnsi="Adobe Garamond Pro" w:cs="Cambria"/>
-          <w:lang w:val="en-US"/>
-        </w:rPr>
-        <w:t xml:space="preserve">. is short for </w:t>
-      </w:r>
-      <w:r>
-        <w:rPr>
-          <w:rFonts w:ascii="Adobe Garamond Pro" w:hAnsi="Adobe Garamond Pro" w:cs="Cambria"/>
-          <w:i/>
-          <w:lang w:val="en-US"/>
-        </w:rPr>
-        <w:t>Vida Nuestra</w:t>
-      </w:r>
-      <w:r>
-        <w:rPr>
-          <w:rFonts w:ascii="Adobe Garamond Pro" w:hAnsi="Adobe Garamond Pro" w:cs="Cambria"/>
-          <w:lang w:val="en-US"/>
-        </w:rPr>
-        <w:t>, “Our Life.”</w:t>
+        <w:t xml:space="preserve">Ximénez writes </w:t>
+      </w:r>
+      <w:r>
+        <w:rPr>
+          <w:rFonts w:ascii="Adobe Garamond Pro" w:hAnsi="Adobe Garamond Pro"/>
+          <w:i/>
+          <w:lang w:val="en-US"/>
+        </w:rPr>
+        <w:t>grano terreno</w:t>
+      </w:r>
+      <w:r>
+        <w:rPr>
+          <w:rFonts w:ascii="Adobe Garamond Pro" w:hAnsi="Adobe Garamond Pro"/>
+          <w:lang w:val="en-US"/>
+        </w:rPr>
+        <w:t xml:space="preserve">, literally “seed field.” Based on the context and his frequent orthographical and grammatical errors, I have translated it as if it were a mistaken rendering of </w:t>
+      </w:r>
+      <w:r>
+        <w:rPr>
+          <w:rFonts w:ascii="Adobe Garamond Pro" w:hAnsi="Adobe Garamond Pro"/>
+          <w:i/>
+          <w:lang w:val="en-US"/>
+        </w:rPr>
+        <w:t>grande terreno</w:t>
+      </w:r>
+      <w:r>
+        <w:rPr>
+          <w:rFonts w:ascii="Adobe Garamond Pro" w:hAnsi="Adobe Garamond Pro"/>
+          <w:lang w:val="en-US"/>
+        </w:rPr>
+        <w:t>, a “great field.”</w:t>
       </w:r>
     </w:p>
   </w:footnote>
@@ -7758,39 +7809,104 @@
         <w:rPr>
           <w:rFonts w:ascii="Adobe Garamond Pro" w:hAnsi="Adobe Garamond Pro"/>
         </w:rPr>
-        <w:t xml:space="preserve"> The titles </w:t>
-      </w:r>
-      <w:r>
-        <w:rPr>
-          <w:rFonts w:ascii="Adobe Garamond Pro" w:hAnsi="Adobe Garamond Pro"/>
-          <w:i/>
-        </w:rPr>
-        <w:t>Ilustrísimo</w:t>
-      </w:r>
-      <w:r>
-        <w:rPr>
-          <w:rFonts w:ascii="Adobe Garamond Pro" w:hAnsi="Adobe Garamond Pro"/>
-        </w:rPr>
-        <w:t xml:space="preserve"> and </w:t>
-      </w:r>
-      <w:r>
-        <w:rPr>
-          <w:rFonts w:ascii="Adobe Garamond Pro" w:hAnsi="Adobe Garamond Pro"/>
-          <w:i/>
-        </w:rPr>
-        <w:t xml:space="preserve">Reverendísimo </w:t>
-      </w:r>
-      <w:r>
-        <w:rPr>
-          <w:rFonts w:ascii="Adobe Garamond Pro" w:hAnsi="Adobe Garamond Pro"/>
-        </w:rPr>
-        <w:t xml:space="preserve">were used for a bishop in this time period. The former has been rendered as the equivalent episcopal title in English, “His Excellency,” rather than its literal meaning, “Most Illustrious.” The latter has been rendered literally, as “Most Reverend” </w:t>
-      </w:r>
-      <w:r>
-        <w:rPr>
-          <w:rFonts w:ascii="Adobe Garamond Pro" w:hAnsi="Adobe Garamond Pro"/>
-        </w:rPr>
-        <w:t>continues to be in use for Catholic bishops (outside the United Kingdom and Commonwealth nations, where it is reserved for archbishops, akin to the Anglican system).</w:t>
+        <w:t xml:space="preserve"> Here </w:t>
+      </w:r>
+      <w:r>
+        <w:rPr>
+          <w:rFonts w:ascii="Adobe Garamond Pro" w:hAnsi="Adobe Garamond Pro"/>
+          <w:lang w:val="en-US"/>
+        </w:rPr>
+        <w:t xml:space="preserve">Ximénez uses the phrase </w:t>
+      </w:r>
+      <w:r>
+        <w:rPr>
+          <w:rFonts w:ascii="Adobe Garamond Pro" w:hAnsi="Adobe Garamond Pro"/>
+          <w:i/>
+          <w:lang w:val="en-US"/>
+        </w:rPr>
+        <w:t>Xpto. Va. Na.</w:t>
+      </w:r>
+      <w:r>
+        <w:rPr>
+          <w:rFonts w:ascii="Adobe Garamond Pro" w:hAnsi="Adobe Garamond Pro"/>
+          <w:lang w:val="en-US"/>
+        </w:rPr>
+        <w:t xml:space="preserve">, in which </w:t>
+      </w:r>
+      <w:r>
+        <w:rPr>
+          <w:rFonts w:ascii="Adobe Garamond Pro" w:hAnsi="Adobe Garamond Pro"/>
+          <w:i/>
+          <w:lang w:val="en-US"/>
+        </w:rPr>
+        <w:t>Xpto.</w:t>
+      </w:r>
+      <w:r>
+        <w:rPr>
+          <w:rFonts w:ascii="Adobe Garamond Pro" w:hAnsi="Adobe Garamond Pro"/>
+          <w:lang w:val="en-US"/>
+        </w:rPr>
+        <w:t xml:space="preserve"> is a common abbreviation for the name of Christ in Greek (“</w:t>
+      </w:r>
+      <w:r>
+        <w:rPr>
+          <w:rFonts w:ascii="Adobe Garamond Pro" w:hAnsi="Adobe Garamond Pro"/>
+          <w:i/>
+          <w:lang w:val="en-US"/>
+        </w:rPr>
+        <w:t>Christos</w:t>
+      </w:r>
+      <w:r>
+        <w:rPr>
+          <w:rFonts w:ascii="Adobe Garamond Pro" w:hAnsi="Adobe Garamond Pro"/>
+          <w:lang w:val="en-US"/>
+        </w:rPr>
+        <w:t xml:space="preserve">,” </w:t>
+      </w:r>
+      <w:r>
+        <w:rPr>
+          <w:rFonts w:ascii="Cambria" w:hAnsi="Cambria" w:cs="Cambria"/>
+          <w:i/>
+          <w:lang w:val="en-US"/>
+        </w:rPr>
+        <w:t>Χριστός</w:t>
+      </w:r>
+      <w:r>
+        <w:rPr>
+          <w:rFonts w:ascii="Adobe Garamond Pro" w:hAnsi="Adobe Garamond Pro" w:cs="Cambria"/>
+          <w:lang w:val="en-US"/>
+        </w:rPr>
+        <w:t xml:space="preserve">) and </w:t>
+      </w:r>
+      <w:r>
+        <w:rPr>
+          <w:rFonts w:ascii="Adobe Garamond Pro" w:hAnsi="Adobe Garamond Pro" w:cs="Cambria"/>
+          <w:i/>
+          <w:lang w:val="en-US"/>
+        </w:rPr>
+        <w:t>Va. Na</w:t>
+      </w:r>
+      <w:r>
+        <w:rPr>
+          <w:rFonts w:ascii="Adobe Garamond Pro" w:hAnsi="Adobe Garamond Pro" w:cs="Cambria"/>
+          <w:lang w:val="en-US"/>
+        </w:rPr>
+        <w:t xml:space="preserve">. is short for </w:t>
+      </w:r>
+      <w:r>
+        <w:rPr>
+          <w:rFonts w:ascii="Adobe Garamond Pro" w:hAnsi="Adobe Garamond Pro" w:cs="Cambria"/>
+          <w:i/>
+          <w:lang w:val="en-US"/>
+        </w:rPr>
+        <w:t>Vida Nuestra</w:t>
+      </w:r>
+      <w:r>
+        <w:rPr>
+          <w:rFonts w:ascii="Adobe Garamond Pro" w:hAnsi="Adobe Garamond Pro" w:cs="Cambria"/>
+          <w:lang w:val="en-US"/>
+        </w:rPr>
+        <w:t>, “Our Life.”</w:t>
       </w:r>
     </w:p>
   </w:footnote>
@@ -7800,6 +7916,7 @@
         <w:pStyle w:val="Textodenotaderodap"/>
         <w:rPr>
           <w:rFonts w:ascii="Adobe Garamond Pro" w:hAnsi="Adobe Garamond Pro"/>
+          <w:lang w:val="en-US"/>
         </w:rPr>
       </w:pPr>
       <w:r>
@@ -7813,37 +7930,39 @@
         <w:rPr>
           <w:rFonts w:ascii="Adobe Garamond Pro" w:hAnsi="Adobe Garamond Pro"/>
         </w:rPr>
-        <w:t xml:space="preserve"> This is a reference to</w:t>
-      </w:r>
-      <w:r>
-        <w:rPr>
-          <w:rFonts w:ascii="Adobe Garamond Pro" w:hAnsi="Adobe Garamond Pro"/>
-        </w:rPr>
-        <w:t xml:space="preserve"> the Junta de Valladolid,</w:t>
-      </w:r>
-      <w:r>
-        <w:rPr>
-          <w:rFonts w:ascii="Adobe Garamond Pro" w:hAnsi="Adobe Garamond Pro"/>
-        </w:rPr>
-        <w:t xml:space="preserve"> a debate</w:t>
-      </w:r>
-      <w:r>
-        <w:rPr>
-          <w:rFonts w:ascii="Adobe Garamond Pro" w:hAnsi="Adobe Garamond Pro"/>
-        </w:rPr>
-        <w:t xml:space="preserve"> on the Spanish treatment of Indigenous peoples</w:t>
-      </w:r>
-      <w:r>
-        <w:rPr>
-          <w:rFonts w:ascii="Adobe Garamond Pro" w:hAnsi="Adobe Garamond Pro"/>
-        </w:rPr>
-        <w:t xml:space="preserve"> held in 1550 at the Colegio de San Gregorio in Valladolid, Spain</w:t>
-      </w:r>
-      <w:r>
-        <w:rPr>
-          <w:rFonts w:ascii="Adobe Garamond Pro" w:hAnsi="Adobe Garamond Pro"/>
-        </w:rPr>
-        <w:t>. Juan Ginés de Sepúlveda argued for the status quo, stating that the use of violence in the subjugation of Indigenous peoples was legitimate under just war theory. Bartolomé de las Casas argued that such violence was unjust based on the high degree of civilization found among Indigenous peoples, as compared with the great brutality of Spanish conduct in the Americas. Ximénez aligns himself here with Las Casas’ characterization of Spanish conduct, as well as his broader program of nonviolent evangelization.</w:t>
+        <w:t xml:space="preserve"> The titles </w:t>
+      </w:r>
+      <w:r>
+        <w:rPr>
+          <w:rFonts w:ascii="Adobe Garamond Pro" w:hAnsi="Adobe Garamond Pro"/>
+          <w:i/>
+        </w:rPr>
+        <w:t>Ilustrísimo</w:t>
+      </w:r>
+      <w:r>
+        <w:rPr>
+          <w:rFonts w:ascii="Adobe Garamond Pro" w:hAnsi="Adobe Garamond Pro"/>
+        </w:rPr>
+        <w:t xml:space="preserve"> and </w:t>
+      </w:r>
+      <w:r>
+        <w:rPr>
+          <w:rFonts w:ascii="Adobe Garamond Pro" w:hAnsi="Adobe Garamond Pro"/>
+          <w:i/>
+        </w:rPr>
+        <w:t xml:space="preserve">Reverendísimo </w:t>
+      </w:r>
+      <w:r>
+        <w:rPr>
+          <w:rFonts w:ascii="Adobe Garamond Pro" w:hAnsi="Adobe Garamond Pro"/>
+        </w:rPr>
+        <w:t xml:space="preserve">were used for a bishop in this time period. The former has been rendered as the equivalent episcopal title in English, “His Excellency,” rather than its literal meaning, “Most Illustrious.” The latter has been rendered literally, as “Most Reverend” </w:t>
+      </w:r>
+      <w:r>
+        <w:rPr>
+          <w:rFonts w:ascii="Adobe Garamond Pro" w:hAnsi="Adobe Garamond Pro"/>
+        </w:rPr>
+        <w:t>continues to be in use for Catholic bishops (outside the United Kingdom and Commonwealth nations, where it is reserved for archbishops, akin to the Anglican system).</w:t>
       </w:r>
     </w:p>
   </w:footnote>
@@ -7853,7 +7972,6 @@
         <w:pStyle w:val="Textodenotaderodap"/>
         <w:rPr>
           <w:rFonts w:ascii="Adobe Garamond Pro" w:hAnsi="Adobe Garamond Pro"/>
-          <w:lang w:val="en-US"/>
         </w:rPr>
       </w:pPr>
       <w:r>
@@ -7867,33 +7985,37 @@
         <w:rPr>
           <w:rFonts w:ascii="Adobe Garamond Pro" w:hAnsi="Adobe Garamond Pro"/>
         </w:rPr>
-        <w:t xml:space="preserve"> The title </w:t>
-      </w:r>
-      <w:r>
-        <w:rPr>
-          <w:rFonts w:ascii="Adobe Garamond Pro" w:hAnsi="Adobe Garamond Pro"/>
-          <w:i/>
-        </w:rPr>
-        <w:t>Muy Reverendo</w:t>
-      </w:r>
-      <w:r>
-        <w:rPr>
-          <w:rFonts w:ascii="Adobe Garamond Pro" w:hAnsi="Adobe Garamond Pro"/>
-        </w:rPr>
-        <w:t xml:space="preserve"> or “Very Reverend” has a special use in the Dominican Order, where it is bestowed on those who hold the honorary title of </w:t>
-      </w:r>
-      <w:r>
-        <w:rPr>
-          <w:rFonts w:ascii="Adobe Garamond Pro" w:hAnsi="Adobe Garamond Pro"/>
-          <w:i/>
-        </w:rPr>
-        <w:t>Sacrae Theologiae Magister</w:t>
-      </w:r>
-      <w:r>
-        <w:rPr>
-          <w:rFonts w:ascii="Adobe Garamond Pro" w:hAnsi="Adobe Garamond Pro"/>
-        </w:rPr>
-        <w:t xml:space="preserve"> or Master of Sacred Theology.</w:t>
+        <w:t xml:space="preserve"> This is a reference to</w:t>
+      </w:r>
+      <w:r>
+        <w:rPr>
+          <w:rFonts w:ascii="Adobe Garamond Pro" w:hAnsi="Adobe Garamond Pro"/>
+        </w:rPr>
+        <w:t xml:space="preserve"> the Junta de Valladolid,</w:t>
+      </w:r>
+      <w:r>
+        <w:rPr>
+          <w:rFonts w:ascii="Adobe Garamond Pro" w:hAnsi="Adobe Garamond Pro"/>
+        </w:rPr>
+        <w:t xml:space="preserve"> a debate</w:t>
+      </w:r>
+      <w:r>
+        <w:rPr>
+          <w:rFonts w:ascii="Adobe Garamond Pro" w:hAnsi="Adobe Garamond Pro"/>
+        </w:rPr>
+        <w:t xml:space="preserve"> on the Spanish treatment of Indigenous peoples</w:t>
+      </w:r>
+      <w:r>
+        <w:rPr>
+          <w:rFonts w:ascii="Adobe Garamond Pro" w:hAnsi="Adobe Garamond Pro"/>
+        </w:rPr>
+        <w:t xml:space="preserve"> held in 1550 at the Colegio de San Gregorio in Valladolid, Spain</w:t>
+      </w:r>
+      <w:r>
+        <w:rPr>
+          <w:rFonts w:ascii="Adobe Garamond Pro" w:hAnsi="Adobe Garamond Pro"/>
+        </w:rPr>
+        <w:t>. Juan Ginés de Sepúlveda argued for the status quo, stating that the use of violence in the subjugation of Indigenous peoples was legitimate under just war theory. Bartolomé de las Casas argued that such violence was unjust based on the high degree of civilization found among Indigenous peoples, as compared with the great brutality of Spanish conduct in the Americas. Ximénez aligns himself here with Las Casas’ characterization of Spanish conduct, as well as his broader program of nonviolent evangelization.</w:t>
       </w:r>
     </w:p>
   </w:footnote>
@@ -7917,26 +8039,33 @@
         <w:rPr>
           <w:rFonts w:ascii="Adobe Garamond Pro" w:hAnsi="Adobe Garamond Pro"/>
         </w:rPr>
-        <w:t xml:space="preserve"> </w:t>
-      </w:r>
-      <w:r>
-        <w:rPr>
-          <w:rFonts w:ascii="Adobe Garamond Pro" w:hAnsi="Adobe Garamond Pro"/>
-        </w:rPr>
-        <w:t xml:space="preserve">Antonio de Remesal, O.P., </w:t>
-      </w:r>
-      <w:r>
-        <w:rPr>
-          <w:rFonts w:ascii="Adobe Garamond Pro" w:hAnsi="Adobe Garamond Pro"/>
-          <w:i/>
-        </w:rPr>
-        <w:t>Historia de la Provincia de S. Vicente de Chiapa y Guatemala de la orden de ñro glorioso padre Sancto Domingo: escribense juntamente los principios de las demas provincias de esta religion de las Indias Occidentales, y lo secular de la gobernacion de Guatemala</w:t>
-      </w:r>
-      <w:r>
-        <w:rPr>
-          <w:rFonts w:ascii="Adobe Garamond Pro" w:hAnsi="Adobe Garamond Pro"/>
-        </w:rPr>
-        <w:t>, 1619.</w:t>
+        <w:t xml:space="preserve"> The title </w:t>
+      </w:r>
+      <w:r>
+        <w:rPr>
+          <w:rFonts w:ascii="Adobe Garamond Pro" w:hAnsi="Adobe Garamond Pro"/>
+          <w:i/>
+        </w:rPr>
+        <w:t>Muy Reverendo</w:t>
+      </w:r>
+      <w:r>
+        <w:rPr>
+          <w:rFonts w:ascii="Adobe Garamond Pro" w:hAnsi="Adobe Garamond Pro"/>
+        </w:rPr>
+        <w:t xml:space="preserve"> or “Very Reverend” has a special use in the Dominican Order, where it is bestowed on those who hold the honorary title of </w:t>
+      </w:r>
+      <w:r>
+        <w:rPr>
+          <w:rFonts w:ascii="Adobe Garamond Pro" w:hAnsi="Adobe Garamond Pro"/>
+          <w:i/>
+        </w:rPr>
+        <w:t>Sacrae Theologiae Magister</w:t>
+      </w:r>
+      <w:r>
+        <w:rPr>
+          <w:rFonts w:ascii="Adobe Garamond Pro" w:hAnsi="Adobe Garamond Pro"/>
+        </w:rPr>
+        <w:t xml:space="preserve"> or Master of Sacred Theology.</w:t>
       </w:r>
     </w:p>
   </w:footnote>
@@ -7966,80 +8095,20 @@
         <w:rPr>
           <w:rFonts w:ascii="Adobe Garamond Pro" w:hAnsi="Adobe Garamond Pro"/>
         </w:rPr>
-        <w:t xml:space="preserve">Here </w:t>
-      </w:r>
-      <w:r>
-        <w:rPr>
-          <w:rFonts w:ascii="Adobe Garamond Pro" w:hAnsi="Adobe Garamond Pro"/>
-          <w:lang w:val="en-US"/>
-        </w:rPr>
-        <w:t>Ximénez uses</w:t>
-      </w:r>
-      <w:r>
-        <w:rPr>
-          <w:rFonts w:ascii="Adobe Garamond Pro" w:hAnsi="Adobe Garamond Pro"/>
-          <w:lang w:val="en-US"/>
-        </w:rPr>
-        <w:t xml:space="preserve"> </w:t>
-      </w:r>
-      <w:r>
-        <w:rPr>
-          <w:rFonts w:ascii="Adobe Garamond Pro" w:hAnsi="Adobe Garamond Pro"/>
-          <w:i/>
-          <w:lang w:val="en-US"/>
-        </w:rPr>
-        <w:t>saltin</w:t>
-      </w:r>
-      <w:r>
-        <w:rPr>
-          <w:rFonts w:ascii="Adobe Garamond Pro" w:hAnsi="Adobe Garamond Pro"/>
-          <w:lang w:val="en-US"/>
-        </w:rPr>
-        <w:t xml:space="preserve">, a variant of </w:t>
-      </w:r>
-      <w:r>
-        <w:rPr>
-          <w:rFonts w:ascii="Adobe Garamond Pro" w:hAnsi="Adobe Garamond Pro"/>
-          <w:i/>
-          <w:lang w:val="en-US"/>
-        </w:rPr>
-        <w:t>saltim</w:t>
-      </w:r>
-      <w:r>
-        <w:rPr>
-          <w:rFonts w:ascii="Adobe Garamond Pro" w:hAnsi="Adobe Garamond Pro"/>
-          <w:lang w:val="en-US"/>
-        </w:rPr>
-        <w:t xml:space="preserve"> (also </w:t>
-      </w:r>
-      <w:r>
-        <w:rPr>
-          <w:rFonts w:ascii="Adobe Garamond Pro" w:hAnsi="Adobe Garamond Pro"/>
-          <w:i/>
-          <w:lang w:val="en-US"/>
-        </w:rPr>
-        <w:t>saltem</w:t>
-      </w:r>
-      <w:r>
-        <w:rPr>
-          <w:rFonts w:ascii="Adobe Garamond Pro" w:hAnsi="Adobe Garamond Pro"/>
-          <w:lang w:val="en-US"/>
-        </w:rPr>
-        <w:t>), a Latin restrictive particle: “</w:t>
-      </w:r>
-      <w:r>
-        <w:rPr>
-          <w:rFonts w:ascii="Adobe Garamond Pro" w:hAnsi="Adobe Garamond Pro"/>
-          <w:lang w:val="en-US"/>
-        </w:rPr>
-        <w:t>It serves to point out that which still remains or holds good, in spite of or by way of exception to something opposed to it</w:t>
-      </w:r>
-      <w:r>
-        <w:rPr>
-          <w:rFonts w:ascii="Adobe Garamond Pro" w:hAnsi="Adobe Garamond Pro"/>
-          <w:lang w:val="en-US"/>
-        </w:rPr>
-        <w:t>” (Lewis and Short).</w:t>
+        <w:t xml:space="preserve">Antonio de Remesal, O.P., </w:t>
+      </w:r>
+      <w:r>
+        <w:rPr>
+          <w:rFonts w:ascii="Adobe Garamond Pro" w:hAnsi="Adobe Garamond Pro"/>
+          <w:i/>
+        </w:rPr>
+        <w:t>Historia de la Provincia de S. Vicente de Chiapa y Guatemala de la orden de ñro glorioso padre Sancto Domingo: escribense juntamente los principios de las demas provincias de esta religion de las Indias Occidentales, y lo secular de la gobernacion de Guatemala</w:t>
+      </w:r>
+      <w:r>
+        <w:rPr>
+          <w:rFonts w:ascii="Adobe Garamond Pro" w:hAnsi="Adobe Garamond Pro"/>
+        </w:rPr>
+        <w:t>, 1619.</w:t>
       </w:r>
     </w:p>
   </w:footnote>
@@ -8063,31 +8132,40 @@
         <w:rPr>
           <w:rFonts w:ascii="Adobe Garamond Pro" w:hAnsi="Adobe Garamond Pro"/>
         </w:rPr>
-        <w:t xml:space="preserve"> Ximénez uses the cliché </w:t>
-      </w:r>
-      <w:r>
-        <w:rPr>
-          <w:rFonts w:ascii="Adobe Garamond Pro" w:hAnsi="Adobe Garamond Pro"/>
-          <w:i/>
-        </w:rPr>
-        <w:t>ingentísimo trabajo</w:t>
-      </w:r>
-      <w:r>
-        <w:rPr>
-          <w:rFonts w:ascii="Adobe Garamond Pro" w:hAnsi="Adobe Garamond Pro"/>
-        </w:rPr>
-        <w:t xml:space="preserve">, built on the adjective </w:t>
-      </w:r>
-      <w:r>
-        <w:rPr>
-          <w:rFonts w:ascii="Adobe Garamond Pro" w:hAnsi="Adobe Garamond Pro"/>
-          <w:i/>
-        </w:rPr>
-        <w:t>ingénito</w:t>
-      </w:r>
-      <w:r>
-        <w:rPr>
-          <w:rFonts w:ascii="Adobe Garamond Pro" w:hAnsi="Adobe Garamond Pro"/>
+        <w:t xml:space="preserve"> </w:t>
+      </w:r>
+      <w:r>
+        <w:rPr>
+          <w:rFonts w:ascii="Adobe Garamond Pro" w:hAnsi="Adobe Garamond Pro"/>
+        </w:rPr>
+        <w:t xml:space="preserve">Here </w:t>
+      </w:r>
+      <w:r>
+        <w:rPr>
+          <w:rFonts w:ascii="Adobe Garamond Pro" w:hAnsi="Adobe Garamond Pro"/>
+          <w:lang w:val="en-US"/>
+        </w:rPr>
+        <w:t>Ximénez uses</w:t>
+      </w:r>
+      <w:r>
+        <w:rPr>
+          <w:rFonts w:ascii="Adobe Garamond Pro" w:hAnsi="Adobe Garamond Pro"/>
+          <w:lang w:val="en-US"/>
+        </w:rPr>
+        <w:t xml:space="preserve"> </w:t>
+      </w:r>
+      <w:r>
+        <w:rPr>
+          <w:rFonts w:ascii="Adobe Garamond Pro" w:hAnsi="Adobe Garamond Pro"/>
+          <w:i/>
+          <w:lang w:val="en-US"/>
+        </w:rPr>
+        <w:t>saltin</w:t>
+      </w:r>
+      <w:r>
+        <w:rPr>
+          <w:rFonts w:ascii="Adobe Garamond Pro" w:hAnsi="Adobe Garamond Pro"/>
+          <w:lang w:val="en-US"/>
         </w:rPr>
         <w:t xml:space="preserve">, a variant of </w:t>
       </w:r>
@@ -8095,14 +8173,45 @@
         <w:rPr>
           <w:rFonts w:ascii="Adobe Garamond Pro" w:hAnsi="Adobe Garamond Pro"/>
           <w:i/>
-        </w:rPr>
-        <w:t>ingenioso</w:t>
-      </w:r>
-      <w:r>
-        <w:rPr>
-          <w:rFonts w:ascii="Adobe Garamond Pro" w:hAnsi="Adobe Garamond Pro"/>
-        </w:rPr>
-        <w:t xml:space="preserve"> (Bluteau 88, 3).</w:t>
+          <w:lang w:val="en-US"/>
+        </w:rPr>
+        <w:t>saltim</w:t>
+      </w:r>
+      <w:r>
+        <w:rPr>
+          <w:rFonts w:ascii="Adobe Garamond Pro" w:hAnsi="Adobe Garamond Pro"/>
+          <w:lang w:val="en-US"/>
+        </w:rPr>
+        <w:t xml:space="preserve"> (also </w:t>
+      </w:r>
+      <w:r>
+        <w:rPr>
+          <w:rFonts w:ascii="Adobe Garamond Pro" w:hAnsi="Adobe Garamond Pro"/>
+          <w:i/>
+          <w:lang w:val="en-US"/>
+        </w:rPr>
+        <w:t>saltem</w:t>
+      </w:r>
+      <w:r>
+        <w:rPr>
+          <w:rFonts w:ascii="Adobe Garamond Pro" w:hAnsi="Adobe Garamond Pro"/>
+          <w:lang w:val="en-US"/>
+        </w:rPr>
+        <w:t>), a Latin restrictive particle: “</w:t>
+      </w:r>
+      <w:r>
+        <w:rPr>
+          <w:rFonts w:ascii="Adobe Garamond Pro" w:hAnsi="Adobe Garamond Pro"/>
+          <w:lang w:val="en-US"/>
+        </w:rPr>
+        <w:t>It serves to point out that which still remains or holds good, in spite of or by way of exception to something opposed to it</w:t>
+      </w:r>
+      <w:r>
+        <w:rPr>
+          <w:rFonts w:ascii="Adobe Garamond Pro" w:hAnsi="Adobe Garamond Pro"/>
+          <w:lang w:val="en-US"/>
+        </w:rPr>
+        <w:t>” (Lewis and Short).</w:t>
       </w:r>
     </w:p>
   </w:footnote>
@@ -8126,51 +8235,46 @@
         <w:rPr>
           <w:rFonts w:ascii="Adobe Garamond Pro" w:hAnsi="Adobe Garamond Pro"/>
         </w:rPr>
-        <w:t xml:space="preserve"> </w:t>
-      </w:r>
-      <w:r>
-        <w:rPr>
-          <w:rFonts w:ascii="Adobe Garamond Pro" w:hAnsi="Adobe Garamond Pro"/>
-          <w:lang w:val="en-US"/>
-        </w:rPr>
-        <w:t>“</w:t>
-      </w:r>
-      <w:r>
-        <w:rPr>
-          <w:rFonts w:ascii="Adobe Garamond Pro" w:hAnsi="Adobe Garamond Pro"/>
-          <w:i/>
-          <w:lang w:val="en-US"/>
-        </w:rPr>
-        <w:t>Tan quam tabula rasa</w:t>
-      </w:r>
-      <w:r>
-        <w:rPr>
-          <w:rFonts w:ascii="Adobe Garamond Pro" w:hAnsi="Adobe Garamond Pro"/>
-          <w:lang w:val="en-US"/>
-        </w:rPr>
-        <w:t>” is  a misspelling of “</w:t>
-      </w:r>
-      <w:r>
-        <w:rPr>
-          <w:rFonts w:ascii="Adobe Garamond Pro" w:hAnsi="Adobe Garamond Pro"/>
-          <w:i/>
-          <w:lang w:val="en-US"/>
-        </w:rPr>
-        <w:t>tamquam tabula rasa</w:t>
-      </w:r>
-      <w:r>
-        <w:rPr>
-          <w:rFonts w:ascii="Adobe Garamond Pro" w:hAnsi="Adobe Garamond Pro"/>
-          <w:lang w:val="en-US"/>
-        </w:rPr>
-        <w:t xml:space="preserve">,” “like a blank slate.” </w:t>
-      </w:r>
-      <w:r>
-        <w:rPr>
-          <w:rFonts w:ascii="Adobe Garamond Pro" w:hAnsi="Adobe Garamond Pro"/>
-          <w:lang w:val="en-US"/>
-        </w:rPr>
-        <w:t>Ximénez is sardonically manipulating Avicenna’s characterization, adopted by scholasticism, of the human intellect as a blank slate from birth.</w:t>
+        <w:t xml:space="preserve"> Ximénez uses the cliché </w:t>
+      </w:r>
+      <w:r>
+        <w:rPr>
+          <w:rFonts w:ascii="Adobe Garamond Pro" w:hAnsi="Adobe Garamond Pro"/>
+          <w:i/>
+        </w:rPr>
+        <w:t>ingentísimo trabajo</w:t>
+      </w:r>
+      <w:r>
+        <w:rPr>
+          <w:rFonts w:ascii="Adobe Garamond Pro" w:hAnsi="Adobe Garamond Pro"/>
+        </w:rPr>
+        <w:t xml:space="preserve">, built on the adjective </w:t>
+      </w:r>
+      <w:r>
+        <w:rPr>
+          <w:rFonts w:ascii="Adobe Garamond Pro" w:hAnsi="Adobe Garamond Pro"/>
+          <w:i/>
+        </w:rPr>
+        <w:t>ingénito</w:t>
+      </w:r>
+      <w:r>
+        <w:rPr>
+          <w:rFonts w:ascii="Adobe Garamond Pro" w:hAnsi="Adobe Garamond Pro"/>
+        </w:rPr>
+        <w:t xml:space="preserve">, a variant of </w:t>
+      </w:r>
+      <w:r>
+        <w:rPr>
+          <w:rFonts w:ascii="Adobe Garamond Pro" w:hAnsi="Adobe Garamond Pro"/>
+          <w:i/>
+        </w:rPr>
+        <w:t>ingenioso</w:t>
+      </w:r>
+      <w:r>
+        <w:rPr>
+          <w:rFonts w:ascii="Adobe Garamond Pro" w:hAnsi="Adobe Garamond Pro"/>
+        </w:rPr>
+        <w:t xml:space="preserve"> (Bluteau 88, 3).</w:t>
       </w:r>
     </w:p>
   </w:footnote>
@@ -8180,6 +8284,7 @@
         <w:pStyle w:val="Textodenotaderodap"/>
         <w:rPr>
           <w:rFonts w:ascii="Adobe Garamond Pro" w:hAnsi="Adobe Garamond Pro"/>
+          <w:lang w:val="en-US"/>
         </w:rPr>
       </w:pPr>
       <w:r>
@@ -8200,87 +8305,44 @@
           <w:rFonts w:ascii="Adobe Garamond Pro" w:hAnsi="Adobe Garamond Pro"/>
           <w:lang w:val="en-US"/>
         </w:rPr>
-        <w:t xml:space="preserve">Ximénez uses the verb </w:t>
-      </w:r>
-      <w:r>
-        <w:rPr>
-          <w:rFonts w:ascii="Adobe Garamond Pro" w:hAnsi="Adobe Garamond Pro"/>
-          <w:i/>
-          <w:lang w:val="en-US"/>
-        </w:rPr>
-        <w:t>reducir</w:t>
-      </w:r>
-      <w:r>
-        <w:rPr>
-          <w:rFonts w:ascii="Adobe Garamond Pro" w:hAnsi="Adobe Garamond Pro"/>
-          <w:lang w:val="en-US"/>
-        </w:rPr>
-        <w:t>, or “reduce,”</w:t>
-      </w:r>
-      <w:r>
-        <w:rPr>
-          <w:rFonts w:ascii="Adobe Garamond Pro" w:hAnsi="Adobe Garamond Pro"/>
-          <w:lang w:val="en-US"/>
-        </w:rPr>
-        <w:t xml:space="preserve"> here</w:t>
-      </w:r>
-      <w:r>
-        <w:rPr>
-          <w:rFonts w:ascii="Adobe Garamond Pro" w:hAnsi="Adobe Garamond Pro"/>
-          <w:lang w:val="en-US"/>
-        </w:rPr>
-        <w:t xml:space="preserve"> </w:t>
-      </w:r>
-      <w:r>
-        <w:rPr>
-          <w:rFonts w:ascii="Adobe Garamond Pro" w:hAnsi="Adobe Garamond Pro"/>
-          <w:lang w:val="en-US"/>
-        </w:rPr>
-        <w:t>in reference</w:t>
-      </w:r>
-      <w:r>
-        <w:rPr>
-          <w:rFonts w:ascii="Adobe Garamond Pro" w:hAnsi="Adobe Garamond Pro"/>
-          <w:lang w:val="en-US"/>
-        </w:rPr>
-        <w:t xml:space="preserve"> to the Spanish colonial practice of forcibly relocating Indigenous people into settlements modeled on Spanish towns.</w:t>
-      </w:r>
-      <w:r>
-        <w:rPr>
-          <w:rFonts w:ascii="Adobe Garamond Pro" w:hAnsi="Adobe Garamond Pro"/>
-          <w:lang w:val="en-US"/>
-        </w:rPr>
-        <w:t xml:space="preserve"> These settlements were generally known as </w:t>
-      </w:r>
-      <w:r>
-        <w:rPr>
-          <w:rFonts w:ascii="Adobe Garamond Pro" w:hAnsi="Adobe Garamond Pro"/>
-          <w:i/>
-          <w:lang w:val="en-US"/>
-        </w:rPr>
-        <w:t>reducciones</w:t>
-      </w:r>
-      <w:r>
-        <w:rPr>
-          <w:rFonts w:ascii="Adobe Garamond Pro" w:hAnsi="Adobe Garamond Pro"/>
-          <w:lang w:val="en-US"/>
-        </w:rPr>
-        <w:t xml:space="preserve">, or “reductions,” though in New Spain they were also called </w:t>
-      </w:r>
-      <w:r>
-        <w:rPr>
-          <w:rFonts w:ascii="Adobe Garamond Pro" w:hAnsi="Adobe Garamond Pro"/>
-          <w:i/>
-          <w:lang w:val="en-US"/>
-        </w:rPr>
-        <w:t>congregaciones</w:t>
-      </w:r>
-      <w:r>
-        <w:rPr>
-          <w:rFonts w:ascii="Adobe Garamond Pro" w:hAnsi="Adobe Garamond Pro"/>
-          <w:lang w:val="en-US"/>
-        </w:rPr>
-        <w:t>, or “congregations.”</w:t>
+        <w:t>“</w:t>
+      </w:r>
+      <w:r>
+        <w:rPr>
+          <w:rFonts w:ascii="Adobe Garamond Pro" w:hAnsi="Adobe Garamond Pro"/>
+          <w:i/>
+          <w:lang w:val="en-US"/>
+        </w:rPr>
+        <w:t>Tan quam tabula rasa</w:t>
+      </w:r>
+      <w:r>
+        <w:rPr>
+          <w:rFonts w:ascii="Adobe Garamond Pro" w:hAnsi="Adobe Garamond Pro"/>
+          <w:lang w:val="en-US"/>
+        </w:rPr>
+        <w:t>” is  a misspelling of “</w:t>
+      </w:r>
+      <w:r>
+        <w:rPr>
+          <w:rFonts w:ascii="Adobe Garamond Pro" w:hAnsi="Adobe Garamond Pro"/>
+          <w:i/>
+          <w:lang w:val="en-US"/>
+        </w:rPr>
+        <w:t>tamquam tabula rasa</w:t>
+      </w:r>
+      <w:r>
+        <w:rPr>
+          <w:rFonts w:ascii="Adobe Garamond Pro" w:hAnsi="Adobe Garamond Pro"/>
+          <w:lang w:val="en-US"/>
+        </w:rPr>
+        <w:t xml:space="preserve">,” “like a blank slate.” </w:t>
+      </w:r>
+      <w:r>
+        <w:rPr>
+          <w:rFonts w:ascii="Adobe Garamond Pro" w:hAnsi="Adobe Garamond Pro"/>
+          <w:lang w:val="en-US"/>
+        </w:rPr>
+        <w:t>Ximénez is sardonically manipulating Avicenna’s characterization, adopted by scholasticism, of the human intellect as a blank slate from birth.</w:t>
       </w:r>
     </w:p>
   </w:footnote>
@@ -8310,22 +8372,87 @@
           <w:rFonts w:ascii="Adobe Garamond Pro" w:hAnsi="Adobe Garamond Pro"/>
           <w:lang w:val="en-US"/>
         </w:rPr>
-        <w:t xml:space="preserve">While </w:t>
-      </w:r>
-      <w:r>
-        <w:rPr>
-          <w:rFonts w:ascii="Adobe Garamond Pro" w:hAnsi="Adobe Garamond Pro"/>
-          <w:i/>
-          <w:lang w:val="en-US"/>
-        </w:rPr>
-        <w:t>menoscabo</w:t>
-      </w:r>
-      <w:r>
-        <w:rPr>
-          <w:rFonts w:ascii="Adobe Garamond Pro" w:hAnsi="Adobe Garamond Pro"/>
-          <w:lang w:val="en-US"/>
-        </w:rPr>
-        <w:t xml:space="preserve"> literally means “lessening,” rather than “deepening,” the context indicates that Indigenous poverty is deepened rather than lessened by these agricultural practices. As such, this seems to be a double negative that is acceptable in Spanish but not in English.</w:t>
+        <w:t xml:space="preserve">Ximénez uses the verb </w:t>
+      </w:r>
+      <w:r>
+        <w:rPr>
+          <w:rFonts w:ascii="Adobe Garamond Pro" w:hAnsi="Adobe Garamond Pro"/>
+          <w:i/>
+          <w:lang w:val="en-US"/>
+        </w:rPr>
+        <w:t>reducir</w:t>
+      </w:r>
+      <w:r>
+        <w:rPr>
+          <w:rFonts w:ascii="Adobe Garamond Pro" w:hAnsi="Adobe Garamond Pro"/>
+          <w:lang w:val="en-US"/>
+        </w:rPr>
+        <w:t>, or “reduce,”</w:t>
+      </w:r>
+      <w:r>
+        <w:rPr>
+          <w:rFonts w:ascii="Adobe Garamond Pro" w:hAnsi="Adobe Garamond Pro"/>
+          <w:lang w:val="en-US"/>
+        </w:rPr>
+        <w:t xml:space="preserve"> here</w:t>
+      </w:r>
+      <w:r>
+        <w:rPr>
+          <w:rFonts w:ascii="Adobe Garamond Pro" w:hAnsi="Adobe Garamond Pro"/>
+          <w:lang w:val="en-US"/>
+        </w:rPr>
+        <w:t xml:space="preserve"> </w:t>
+      </w:r>
+      <w:r>
+        <w:rPr>
+          <w:rFonts w:ascii="Adobe Garamond Pro" w:hAnsi="Adobe Garamond Pro"/>
+          <w:lang w:val="en-US"/>
+        </w:rPr>
+        <w:t>in reference</w:t>
+      </w:r>
+      <w:r>
+        <w:rPr>
+          <w:rFonts w:ascii="Adobe Garamond Pro" w:hAnsi="Adobe Garamond Pro"/>
+          <w:lang w:val="en-US"/>
+        </w:rPr>
+        <w:t xml:space="preserve"> to the Spanish colonial practice of forcibly relocating Indigenous people into settlements modeled on Spanish towns.</w:t>
+      </w:r>
+      <w:r>
+        <w:rPr>
+          <w:rFonts w:ascii="Adobe Garamond Pro" w:hAnsi="Adobe Garamond Pro"/>
+          <w:lang w:val="en-US"/>
+        </w:rPr>
+        <w:t xml:space="preserve"> These settlements were generally known as </w:t>
+      </w:r>
+      <w:r>
+        <w:rPr>
+          <w:rFonts w:ascii="Adobe Garamond Pro" w:hAnsi="Adobe Garamond Pro"/>
+          <w:i/>
+          <w:lang w:val="en-US"/>
+        </w:rPr>
+        <w:t>reducciones</w:t>
+      </w:r>
+      <w:r>
+        <w:rPr>
+          <w:rFonts w:ascii="Adobe Garamond Pro" w:hAnsi="Adobe Garamond Pro"/>
+          <w:lang w:val="en-US"/>
+        </w:rPr>
+        <w:t xml:space="preserve">, or “reductions,” though in New Spain they were also called </w:t>
+      </w:r>
+      <w:r>
+        <w:rPr>
+          <w:rFonts w:ascii="Adobe Garamond Pro" w:hAnsi="Adobe Garamond Pro"/>
+          <w:i/>
+          <w:lang w:val="en-US"/>
+        </w:rPr>
+        <w:t>congregaciones</w:t>
+      </w:r>
+      <w:r>
+        <w:rPr>
+          <w:rFonts w:ascii="Adobe Garamond Pro" w:hAnsi="Adobe Garamond Pro"/>
+          <w:lang w:val="en-US"/>
+        </w:rPr>
+        <w:t>, or “congregations.”</w:t>
       </w:r>
     </w:p>
   </w:footnote>
@@ -8335,7 +8462,6 @@
         <w:pStyle w:val="Textodenotaderodap"/>
         <w:rPr>
           <w:rFonts w:ascii="Adobe Garamond Pro" w:hAnsi="Adobe Garamond Pro"/>
-          <w:lang w:val="en-US"/>
         </w:rPr>
       </w:pPr>
       <w:r>
@@ -8356,37 +8482,22 @@
           <w:rFonts w:ascii="Adobe Garamond Pro" w:hAnsi="Adobe Garamond Pro"/>
           <w:lang w:val="en-US"/>
         </w:rPr>
-        <w:t xml:space="preserve">The term </w:t>
-      </w:r>
-      <w:r>
-        <w:rPr>
-          <w:rFonts w:ascii="Adobe Garamond Pro" w:hAnsi="Adobe Garamond Pro"/>
-          <w:i/>
-          <w:lang w:val="en-US"/>
-        </w:rPr>
-        <w:t>Leyes de las Indias</w:t>
-      </w:r>
-      <w:r>
-        <w:rPr>
-          <w:rFonts w:ascii="Adobe Garamond Pro" w:hAnsi="Adobe Garamond Pro"/>
-          <w:lang w:val="en-US"/>
-        </w:rPr>
-        <w:t xml:space="preserve">, or Laws of the Indies, refers to the entire body of laws promulgated by the Spanish Crown to govern its empire, but Ximénez is most likely referring specifically to the compilation published in 1681 under Carlos II. The compilation included the New Laws of 1542, which initially prohibited and ultimately only somewhat reformed the </w:t>
-      </w:r>
-      <w:r>
-        <w:rPr>
-          <w:rFonts w:ascii="Adobe Garamond Pro" w:hAnsi="Adobe Garamond Pro"/>
-          <w:i/>
-          <w:lang w:val="en-US"/>
-        </w:rPr>
-        <w:t>encomienda</w:t>
-      </w:r>
-      <w:r>
-        <w:rPr>
-          <w:rFonts w:ascii="Adobe Garamond Pro" w:hAnsi="Adobe Garamond Pro"/>
-          <w:lang w:val="en-US"/>
-        </w:rPr>
-        <w:t xml:space="preserve"> system of forced Indigenous labor. Ximénez is likely alluding to these laws here.</w:t>
+        <w:t xml:space="preserve">While </w:t>
+      </w:r>
+      <w:r>
+        <w:rPr>
+          <w:rFonts w:ascii="Adobe Garamond Pro" w:hAnsi="Adobe Garamond Pro"/>
+          <w:i/>
+          <w:lang w:val="en-US"/>
+        </w:rPr>
+        <w:t>menoscabo</w:t>
+      </w:r>
+      <w:r>
+        <w:rPr>
+          <w:rFonts w:ascii="Adobe Garamond Pro" w:hAnsi="Adobe Garamond Pro"/>
+          <w:lang w:val="en-US"/>
+        </w:rPr>
+        <w:t xml:space="preserve"> literally means “lessening,” rather than “deepening,” the context indicates that Indigenous poverty is deepened rather than lessened by these agricultural practices. As such, this seems to be a double negative that is acceptable in Spanish but not in English.</w:t>
       </w:r>
     </w:p>
   </w:footnote>
@@ -8410,42 +8521,44 @@
         <w:rPr>
           <w:rFonts w:ascii="Adobe Garamond Pro" w:hAnsi="Adobe Garamond Pro"/>
         </w:rPr>
-        <w:t xml:space="preserve"> Alonso</w:t>
-      </w:r>
-      <w:r>
-        <w:rPr>
-          <w:rFonts w:ascii="Adobe Garamond Pro" w:hAnsi="Adobe Garamond Pro"/>
-        </w:rPr>
-        <w:t xml:space="preserve"> (or Alfonso) de la</w:t>
-      </w:r>
-      <w:r>
-        <w:rPr>
-          <w:rFonts w:ascii="Adobe Garamond Pro" w:hAnsi="Adobe Garamond Pro"/>
-          <w:lang w:val="en-US"/>
-        </w:rPr>
-        <w:t xml:space="preserve"> Peña Montenegro, bishop</w:t>
-      </w:r>
-      <w:r>
-        <w:rPr>
-          <w:rFonts w:ascii="Adobe Garamond Pro" w:hAnsi="Adobe Garamond Pro"/>
-          <w:lang w:val="en-US"/>
-        </w:rPr>
-        <w:t xml:space="preserve"> of Quito, Ecuador and president of the Real Audiencia de Quito from 1653 to 1687, issued his five-volume </w:t>
-      </w:r>
-      <w:r>
-        <w:rPr>
-          <w:rFonts w:ascii="Adobe Garamond Pro" w:hAnsi="Adobe Garamond Pro"/>
-          <w:i/>
-          <w:lang w:val="en-US"/>
-        </w:rPr>
-        <w:t>Itinerario para parrocos de indios, en que se tratan las materias mas particulares tocantes a ellos para su buena Administracion</w:t>
-      </w:r>
-      <w:r>
-        <w:rPr>
-          <w:rFonts w:ascii="Adobe Garamond Pro" w:hAnsi="Adobe Garamond Pro"/>
-          <w:lang w:val="en-US"/>
-        </w:rPr>
-        <w:t xml:space="preserve"> in manuscript form in 1666 (Locatelli 1). It was then published in print at Madrid in 1668 and at Antwerp in 1698 (3). A manual for the evangelization of indigenous peoples, it was used both among missionaries and pastors in his diocese and in judgments issued by the Real Audiencia de Quito. Evidently, it also circulated in New Spain as well.</w:t>
+        <w:t xml:space="preserve"> </w:t>
+      </w:r>
+      <w:r>
+        <w:rPr>
+          <w:rFonts w:ascii="Adobe Garamond Pro" w:hAnsi="Adobe Garamond Pro"/>
+          <w:lang w:val="en-US"/>
+        </w:rPr>
+        <w:t xml:space="preserve">The term </w:t>
+      </w:r>
+      <w:r>
+        <w:rPr>
+          <w:rFonts w:ascii="Adobe Garamond Pro" w:hAnsi="Adobe Garamond Pro"/>
+          <w:i/>
+          <w:lang w:val="en-US"/>
+        </w:rPr>
+        <w:t>Leyes de las Indias</w:t>
+      </w:r>
+      <w:r>
+        <w:rPr>
+          <w:rFonts w:ascii="Adobe Garamond Pro" w:hAnsi="Adobe Garamond Pro"/>
+          <w:lang w:val="en-US"/>
+        </w:rPr>
+        <w:t xml:space="preserve">, or Laws of the Indies, refers to the entire body of laws promulgated by the Spanish Crown to govern its empire, but Ximénez is most likely referring specifically to the compilation published in 1681 under Carlos II. The compilation included the New Laws of 1542, which initially prohibited and ultimately only somewhat reformed the </w:t>
+      </w:r>
+      <w:r>
+        <w:rPr>
+          <w:rFonts w:ascii="Adobe Garamond Pro" w:hAnsi="Adobe Garamond Pro"/>
+          <w:i/>
+          <w:lang w:val="en-US"/>
+        </w:rPr>
+        <w:t>encomienda</w:t>
+      </w:r>
+      <w:r>
+        <w:rPr>
+          <w:rFonts w:ascii="Adobe Garamond Pro" w:hAnsi="Adobe Garamond Pro"/>
+          <w:lang w:val="en-US"/>
+        </w:rPr>
+        <w:t xml:space="preserve"> system of forced Indigenous labor. Ximénez is likely alluding to these laws here.</w:t>
       </w:r>
     </w:p>
   </w:footnote>
@@ -8469,44 +8582,42 @@
         <w:rPr>
           <w:rFonts w:ascii="Adobe Garamond Pro" w:hAnsi="Adobe Garamond Pro"/>
         </w:rPr>
-        <w:t xml:space="preserve"> </w:t>
-      </w:r>
-      <w:r>
-        <w:rPr>
-          <w:rFonts w:ascii="Adobe Garamond Pro" w:hAnsi="Adobe Garamond Pro"/>
-          <w:lang w:val="en-US"/>
-        </w:rPr>
-        <w:t xml:space="preserve">While </w:t>
-      </w:r>
-      <w:r>
-        <w:rPr>
-          <w:rFonts w:ascii="Adobe Garamond Pro" w:hAnsi="Adobe Garamond Pro"/>
-          <w:i/>
-          <w:lang w:val="en-US"/>
-        </w:rPr>
-        <w:t>Su Majestad</w:t>
-      </w:r>
-      <w:r>
-        <w:rPr>
-          <w:rFonts w:ascii="Adobe Garamond Pro" w:hAnsi="Adobe Garamond Pro"/>
-          <w:lang w:val="en-US"/>
-        </w:rPr>
-        <w:t xml:space="preserve"> or His/Her Majesty generally refers to Spanish monarchs, </w:t>
-      </w:r>
-      <w:r>
-        <w:rPr>
-          <w:rFonts w:ascii="Adobe Garamond Pro" w:hAnsi="Adobe Garamond Pro"/>
-          <w:i/>
-          <w:lang w:val="en-US"/>
-        </w:rPr>
-        <w:t>Su Divina Majestad</w:t>
-      </w:r>
-      <w:r>
-        <w:rPr>
-          <w:rFonts w:ascii="Adobe Garamond Pro" w:hAnsi="Adobe Garamond Pro"/>
-          <w:lang w:val="en-US"/>
-        </w:rPr>
-        <w:t xml:space="preserve"> or His Divine Majesty is a title reserved to God.</w:t>
+        <w:t xml:space="preserve"> Alonso</w:t>
+      </w:r>
+      <w:r>
+        <w:rPr>
+          <w:rFonts w:ascii="Adobe Garamond Pro" w:hAnsi="Adobe Garamond Pro"/>
+        </w:rPr>
+        <w:t xml:space="preserve"> (or Alfonso) de la</w:t>
+      </w:r>
+      <w:r>
+        <w:rPr>
+          <w:rFonts w:ascii="Adobe Garamond Pro" w:hAnsi="Adobe Garamond Pro"/>
+          <w:lang w:val="en-US"/>
+        </w:rPr>
+        <w:t xml:space="preserve"> Peña Montenegro, bishop</w:t>
+      </w:r>
+      <w:r>
+        <w:rPr>
+          <w:rFonts w:ascii="Adobe Garamond Pro" w:hAnsi="Adobe Garamond Pro"/>
+          <w:lang w:val="en-US"/>
+        </w:rPr>
+        <w:t xml:space="preserve"> of Quito, Ecuador and president of the Real Audiencia de Quito from 1653 to 1687, issued his five-volume </w:t>
+      </w:r>
+      <w:r>
+        <w:rPr>
+          <w:rFonts w:ascii="Adobe Garamond Pro" w:hAnsi="Adobe Garamond Pro"/>
+          <w:i/>
+          <w:lang w:val="en-US"/>
+        </w:rPr>
+        <w:t>Itinerario para parrocos de indios, en que se tratan las materias mas particulares tocantes a ellos para su buena Administracion</w:t>
+      </w:r>
+      <w:r>
+        <w:rPr>
+          <w:rFonts w:ascii="Adobe Garamond Pro" w:hAnsi="Adobe Garamond Pro"/>
+          <w:lang w:val="en-US"/>
+        </w:rPr>
+        <w:t xml:space="preserve"> in manuscript form in 1666 (Locatelli 1). It was then published in print at Madrid in 1668 and at Antwerp in 1698 (3). A manual for the evangelization of indigenous peoples, it was used both among missionaries and pastors in his diocese and in judgments issued by the Real Audiencia de Quito. Evidently, it also circulated in New Spain as well.</w:t>
       </w:r>
     </w:p>
   </w:footnote>
@@ -8530,70 +8641,44 @@
         <w:rPr>
           <w:rFonts w:ascii="Adobe Garamond Pro" w:hAnsi="Adobe Garamond Pro"/>
         </w:rPr>
-        <w:t xml:space="preserve"> Here Ximénez uses the term </w:t>
-      </w:r>
-      <w:r>
-        <w:rPr>
-          <w:rFonts w:ascii="Adobe Garamond Pro" w:hAnsi="Adobe Garamond Pro"/>
-          <w:i/>
-        </w:rPr>
-        <w:t>hechicera</w:t>
-      </w:r>
-      <w:r>
-        <w:rPr>
-          <w:rFonts w:ascii="Adobe Garamond Pro" w:hAnsi="Adobe Garamond Pro"/>
-        </w:rPr>
-        <w:t xml:space="preserve"> rather than </w:t>
-      </w:r>
-      <w:r>
-        <w:rPr>
-          <w:rFonts w:ascii="Adobe Garamond Pro" w:hAnsi="Adobe Garamond Pro"/>
-          <w:i/>
-        </w:rPr>
-        <w:t>bruja</w:t>
-      </w:r>
-      <w:r>
-        <w:rPr>
-          <w:rFonts w:ascii="Adobe Garamond Pro" w:hAnsi="Adobe Garamond Pro"/>
-        </w:rPr>
-        <w:t xml:space="preserve"> for “witch.” </w:t>
-      </w:r>
-      <w:r>
-        <w:rPr>
-          <w:rFonts w:ascii="Adobe Garamond Pro" w:hAnsi="Adobe Garamond Pro"/>
-          <w:lang w:val="en-US"/>
-        </w:rPr>
-        <w:t xml:space="preserve">The two terms had distinct meanings and legal consequences: under the Inquisition, </w:t>
-      </w:r>
-      <w:r>
-        <w:rPr>
-          <w:rFonts w:ascii="Adobe Garamond Pro" w:hAnsi="Adobe Garamond Pro"/>
-          <w:i/>
-          <w:lang w:val="en-US"/>
-        </w:rPr>
-        <w:t>hechicería</w:t>
-      </w:r>
-      <w:r>
-        <w:rPr>
-          <w:rFonts w:ascii="Adobe Garamond Pro" w:hAnsi="Adobe Garamond Pro"/>
-          <w:lang w:val="en-US"/>
-        </w:rPr>
-        <w:t xml:space="preserve"> was a broader term for superstition, marginalized medicinal practices, and magical ritual; </w:t>
-      </w:r>
-      <w:r>
-        <w:rPr>
-          <w:rFonts w:ascii="Adobe Garamond Pro" w:hAnsi="Adobe Garamond Pro"/>
-          <w:i/>
-          <w:lang w:val="en-US"/>
-        </w:rPr>
-        <w:t>brujería</w:t>
-      </w:r>
-      <w:r>
-        <w:rPr>
-          <w:rFonts w:ascii="Adobe Garamond Pro" w:hAnsi="Adobe Garamond Pro"/>
-          <w:lang w:val="en-US"/>
-        </w:rPr>
-        <w:t xml:space="preserve"> was specifically applied to demonic activity, and therefore carried a far harsher punishment (Schlau 123–124).</w:t>
+        <w:t xml:space="preserve"> </w:t>
+      </w:r>
+      <w:r>
+        <w:rPr>
+          <w:rFonts w:ascii="Adobe Garamond Pro" w:hAnsi="Adobe Garamond Pro"/>
+          <w:lang w:val="en-US"/>
+        </w:rPr>
+        <w:t xml:space="preserve">While </w:t>
+      </w:r>
+      <w:r>
+        <w:rPr>
+          <w:rFonts w:ascii="Adobe Garamond Pro" w:hAnsi="Adobe Garamond Pro"/>
+          <w:i/>
+          <w:lang w:val="en-US"/>
+        </w:rPr>
+        <w:t>Su Majestad</w:t>
+      </w:r>
+      <w:r>
+        <w:rPr>
+          <w:rFonts w:ascii="Adobe Garamond Pro" w:hAnsi="Adobe Garamond Pro"/>
+          <w:lang w:val="en-US"/>
+        </w:rPr>
+        <w:t xml:space="preserve"> or His/Her Majesty generally refers to Spanish monarchs, </w:t>
+      </w:r>
+      <w:r>
+        <w:rPr>
+          <w:rFonts w:ascii="Adobe Garamond Pro" w:hAnsi="Adobe Garamond Pro"/>
+          <w:i/>
+          <w:lang w:val="en-US"/>
+        </w:rPr>
+        <w:t>Su Divina Majestad</w:t>
+      </w:r>
+      <w:r>
+        <w:rPr>
+          <w:rFonts w:ascii="Adobe Garamond Pro" w:hAnsi="Adobe Garamond Pro"/>
+          <w:lang w:val="en-US"/>
+        </w:rPr>
+        <w:t xml:space="preserve"> or His Divine Majesty is a title reserved to God.</w:t>
       </w:r>
     </w:p>
   </w:footnote>
@@ -8617,95 +8702,70 @@
         <w:rPr>
           <w:rFonts w:ascii="Adobe Garamond Pro" w:hAnsi="Adobe Garamond Pro"/>
         </w:rPr>
-        <w:t xml:space="preserve"> </w:t>
-      </w:r>
-      <w:r>
-        <w:rPr>
-          <w:rFonts w:ascii="Adobe Garamond Pro" w:hAnsi="Adobe Garamond Pro"/>
-        </w:rPr>
-        <w:t xml:space="preserve">Here Ximénez uses the term </w:t>
-      </w:r>
-      <w:r>
-        <w:rPr>
-          <w:rFonts w:ascii="Adobe Garamond Pro" w:hAnsi="Adobe Garamond Pro"/>
-          <w:i/>
-        </w:rPr>
-        <w:t>gremio</w:t>
-      </w:r>
-      <w:r>
-        <w:rPr>
-          <w:rFonts w:ascii="Adobe Garamond Pro" w:hAnsi="Adobe Garamond Pro"/>
-        </w:rPr>
-        <w:t>, meaning “lap” (Stevens 204, 3), as the image for belonging to the Catholic Church. “</w:t>
-      </w:r>
-      <w:r>
-        <w:rPr>
-          <w:rFonts w:ascii="Adobe Garamond Pro" w:hAnsi="Adobe Garamond Pro"/>
-          <w:lang w:val="en-US"/>
-        </w:rPr>
-        <w:t>Por translación llamamos gremio, el amparo y refugio del que acoge a otro y le favorece: y el gremio de la Iglesia llamamos la congregación de los fieles, la comunión de los Santos, porque los ampara y abriga a todos</w:t>
-      </w:r>
-      <w:r>
-        <w:rPr>
-          <w:rFonts w:ascii="Adobe Garamond Pro" w:hAnsi="Adobe Garamond Pro"/>
-          <w:lang w:val="en-US"/>
-        </w:rPr>
-        <w:t>” (Covarrubias 898, 1). In English, the image is rendered with the slightly altered formula</w:t>
-      </w:r>
-      <w:r>
-        <w:rPr>
-          <w:rFonts w:ascii="Adobe Garamond Pro" w:hAnsi="Adobe Garamond Pro"/>
-        </w:rPr>
-        <w:t xml:space="preserve"> </w:t>
-      </w:r>
-      <w:r>
-        <w:rPr>
-          <w:rFonts w:ascii="Adobe Garamond Pro" w:hAnsi="Adobe Garamond Pro"/>
-          <w:lang w:val="en-US"/>
-        </w:rPr>
-        <w:t>“</w:t>
-      </w:r>
-      <w:r>
-        <w:rPr>
-          <w:rFonts w:ascii="Adobe Garamond Pro" w:hAnsi="Adobe Garamond Pro"/>
-          <w:lang w:val="en-US"/>
-        </w:rPr>
-        <w:t>[</w:t>
-      </w:r>
-      <w:r>
-        <w:rPr>
-          <w:rFonts w:ascii="Adobe Garamond Pro" w:hAnsi="Adobe Garamond Pro"/>
-          <w:lang w:val="en-US"/>
-        </w:rPr>
-        <w:t>enter into</w:t>
-      </w:r>
-      <w:r>
-        <w:rPr>
-          <w:rFonts w:ascii="Adobe Garamond Pro" w:hAnsi="Adobe Garamond Pro"/>
-          <w:lang w:val="en-US"/>
-        </w:rPr>
-        <w:t xml:space="preserve"> / return to]</w:t>
-      </w:r>
-      <w:r>
-        <w:rPr>
-          <w:rFonts w:ascii="Adobe Garamond Pro" w:hAnsi="Adobe Garamond Pro"/>
-          <w:lang w:val="en-US"/>
-        </w:rPr>
-        <w:t xml:space="preserve"> the bosom of Holy Mother Church</w:t>
-      </w:r>
-      <w:r>
-        <w:rPr>
-          <w:rFonts w:ascii="Adobe Garamond Pro" w:hAnsi="Adobe Garamond Pro"/>
-          <w:lang w:val="en-US"/>
-        </w:rPr>
-        <w:t>.</w:t>
-      </w:r>
-      <w:r>
-        <w:rPr>
-          <w:rFonts w:ascii="Adobe Garamond Pro" w:hAnsi="Adobe Garamond Pro"/>
-          <w:lang w:val="en-US"/>
-        </w:rPr>
-        <w:t>”</w:t>
+        <w:t xml:space="preserve"> Here Ximénez uses the term </w:t>
+      </w:r>
+      <w:r>
+        <w:rPr>
+          <w:rFonts w:ascii="Adobe Garamond Pro" w:hAnsi="Adobe Garamond Pro"/>
+          <w:i/>
+        </w:rPr>
+        <w:t>hechicera</w:t>
+      </w:r>
+      <w:r>
+        <w:rPr>
+          <w:rFonts w:ascii="Adobe Garamond Pro" w:hAnsi="Adobe Garamond Pro"/>
+        </w:rPr>
+        <w:t xml:space="preserve"> rather than </w:t>
+      </w:r>
+      <w:r>
+        <w:rPr>
+          <w:rFonts w:ascii="Adobe Garamond Pro" w:hAnsi="Adobe Garamond Pro"/>
+          <w:i/>
+        </w:rPr>
+        <w:t>bruja</w:t>
+      </w:r>
+      <w:r>
+        <w:rPr>
+          <w:rFonts w:ascii="Adobe Garamond Pro" w:hAnsi="Adobe Garamond Pro"/>
+        </w:rPr>
+        <w:t xml:space="preserve"> for “witch.” </w:t>
+      </w:r>
+      <w:r>
+        <w:rPr>
+          <w:rFonts w:ascii="Adobe Garamond Pro" w:hAnsi="Adobe Garamond Pro"/>
+          <w:lang w:val="en-US"/>
+        </w:rPr>
+        <w:t xml:space="preserve">The two terms had distinct meanings and legal consequences: under the Inquisition, </w:t>
+      </w:r>
+      <w:r>
+        <w:rPr>
+          <w:rFonts w:ascii="Adobe Garamond Pro" w:hAnsi="Adobe Garamond Pro"/>
+          <w:i/>
+          <w:lang w:val="en-US"/>
+        </w:rPr>
+        <w:t>hechicería</w:t>
+      </w:r>
+      <w:r>
+        <w:rPr>
+          <w:rFonts w:ascii="Adobe Garamond Pro" w:hAnsi="Adobe Garamond Pro"/>
+          <w:lang w:val="en-US"/>
+        </w:rPr>
+        <w:t xml:space="preserve"> was a broader term for superstition, marginalized medicinal practices, and magical ritual; </w:t>
+      </w:r>
+      <w:r>
+        <w:rPr>
+          <w:rFonts w:ascii="Adobe Garamond Pro" w:hAnsi="Adobe Garamond Pro"/>
+          <w:i/>
+          <w:lang w:val="en-US"/>
+        </w:rPr>
+        <w:t>brujería</w:t>
+      </w:r>
+      <w:r>
+        <w:rPr>
+          <w:rFonts w:ascii="Adobe Garamond Pro" w:hAnsi="Adobe Garamond Pro"/>
+          <w:lang w:val="en-US"/>
+        </w:rPr>
+        <w:t xml:space="preserve"> was specifically applied to demonic activity, and therefore carried a far harsher punishment (Schlau 123–124).</w:t>
       </w:r>
     </w:p>
   </w:footnote>
@@ -8714,6 +8774,7 @@
       <w:pPr>
         <w:pStyle w:val="Textodenotaderodap"/>
         <w:rPr>
+          <w:rFonts w:ascii="Adobe Garamond Pro" w:hAnsi="Adobe Garamond Pro"/>
           <w:lang w:val="en-US"/>
         </w:rPr>
       </w:pPr>
@@ -8733,7 +8794,6 @@
       <w:r>
         <w:rPr>
           <w:rFonts w:ascii="Adobe Garamond Pro" w:hAnsi="Adobe Garamond Pro"/>
-          <w:lang w:val="en-US"/>
         </w:rPr>
         <w:t xml:space="preserve">Here Ximénez uses the term </w:t>
       </w:r>
@@ -8741,110 +8801,222 @@
         <w:rPr>
           <w:rFonts w:ascii="Adobe Garamond Pro" w:hAnsi="Adobe Garamond Pro"/>
           <w:i/>
-          <w:lang w:val="en-US"/>
-        </w:rPr>
-        <w:t>repúblicas de indios</w:t>
-      </w:r>
-      <w:r>
-        <w:rPr>
-          <w:rFonts w:ascii="Adobe Garamond Pro" w:hAnsi="Adobe Garamond Pro"/>
-          <w:lang w:val="en-US"/>
-        </w:rPr>
-        <w:t xml:space="preserve"> to refer to </w:t>
-      </w:r>
-      <w:r>
-        <w:rPr>
-          <w:rFonts w:ascii="Adobe Garamond Pro" w:hAnsi="Adobe Garamond Pro"/>
-          <w:i/>
-          <w:lang w:val="en-US"/>
-        </w:rPr>
-        <w:t>reducciones</w:t>
-      </w:r>
-      <w:r>
-        <w:rPr>
-          <w:rFonts w:ascii="Adobe Garamond Pro" w:hAnsi="Adobe Garamond Pro"/>
-          <w:lang w:val="en-US"/>
-        </w:rPr>
-        <w:t xml:space="preserve"> (see footnote 25). However, it should also be noted that the term </w:t>
-      </w:r>
-      <w:r>
-        <w:rPr>
-          <w:rFonts w:ascii="Adobe Garamond Pro" w:hAnsi="Adobe Garamond Pro"/>
-          <w:i/>
-          <w:lang w:val="en-US"/>
-        </w:rPr>
-        <w:t>república de indios</w:t>
-      </w:r>
-      <w:r>
-        <w:rPr>
-          <w:rFonts w:ascii="Adobe Garamond Pro" w:hAnsi="Adobe Garamond Pro"/>
-          <w:lang w:val="en-US"/>
-        </w:rPr>
-        <w:t xml:space="preserve"> or “Indian republic” was distinct from the </w:t>
-      </w:r>
-      <w:r>
-        <w:rPr>
-          <w:rFonts w:ascii="Adobe Garamond Pro" w:hAnsi="Adobe Garamond Pro"/>
-          <w:i/>
-          <w:lang w:val="en-US"/>
-        </w:rPr>
-        <w:t>república de españoles</w:t>
-      </w:r>
-      <w:r>
-        <w:rPr>
-          <w:rFonts w:ascii="Adobe Garamond Pro" w:hAnsi="Adobe Garamond Pro"/>
-          <w:lang w:val="en-US"/>
-        </w:rPr>
-        <w:t xml:space="preserve"> or “Spanish republic” under the laws governing New Spain. While the </w:t>
-      </w:r>
-      <w:r>
-        <w:rPr>
-          <w:rFonts w:ascii="Adobe Garamond Pro" w:hAnsi="Adobe Garamond Pro"/>
-          <w:i/>
-          <w:lang w:val="en-US"/>
-        </w:rPr>
-        <w:t>república de españoles</w:t>
-      </w:r>
-      <w:r>
-        <w:rPr>
-          <w:rFonts w:ascii="Adobe Garamond Pro" w:hAnsi="Adobe Garamond Pro"/>
-          <w:lang w:val="en-US"/>
-        </w:rPr>
-        <w:t>—that is, citizens considered Spanish under the law, including those of Spanish parentage born in America (</w:t>
-      </w:r>
-      <w:r>
-        <w:rPr>
-          <w:rFonts w:ascii="Adobe Garamond Pro" w:hAnsi="Adobe Garamond Pro"/>
-          <w:i/>
-          <w:lang w:val="en-US"/>
-        </w:rPr>
-        <w:t>criollos</w:t>
-      </w:r>
-      <w:r>
-        <w:rPr>
-          <w:rFonts w:ascii="Adobe Garamond Pro" w:hAnsi="Adobe Garamond Pro"/>
-          <w:lang w:val="en-US"/>
-        </w:rPr>
-        <w:t xml:space="preserve">) and a limited number of mixed-race people who could buy the privileges of Spanishness—was subject to a set of laws comparable to those that governed Castile itself, the Indigenous subjects of the </w:t>
-      </w:r>
-      <w:r>
-        <w:rPr>
-          <w:rFonts w:ascii="Adobe Garamond Pro" w:hAnsi="Adobe Garamond Pro"/>
-          <w:i/>
-          <w:lang w:val="en-US"/>
-        </w:rPr>
-        <w:t>república de indios</w:t>
-      </w:r>
-      <w:r>
-        <w:rPr>
-          <w:rFonts w:ascii="Adobe Garamond Pro" w:hAnsi="Adobe Garamond Pro"/>
-          <w:lang w:val="en-US"/>
-        </w:rPr>
-        <w:t xml:space="preserve"> were far more stringently governed.</w:t>
+        </w:rPr>
+        <w:t>gremio</w:t>
+      </w:r>
+      <w:r>
+        <w:rPr>
+          <w:rFonts w:ascii="Adobe Garamond Pro" w:hAnsi="Adobe Garamond Pro"/>
+        </w:rPr>
+        <w:t>, meaning “lap” (Stevens 204, 3), as the image for belonging to the Catholic Church. “</w:t>
+      </w:r>
+      <w:r>
+        <w:rPr>
+          <w:rFonts w:ascii="Adobe Garamond Pro" w:hAnsi="Adobe Garamond Pro"/>
+          <w:lang w:val="en-US"/>
+        </w:rPr>
+        <w:t>Por translación llamamos gremio, el amparo y refugio del que acoge a otro y le favorece: y el gremio de la Iglesia llamamos la congregación de los fieles, la comunión de los Santos, porque los ampara y abriga a todos</w:t>
+      </w:r>
+      <w:r>
+        <w:rPr>
+          <w:rFonts w:ascii="Adobe Garamond Pro" w:hAnsi="Adobe Garamond Pro"/>
+          <w:lang w:val="en-US"/>
+        </w:rPr>
+        <w:t>” (Covarrubias 898, 1). In English, the image is rendered with the slightly altered formula</w:t>
+      </w:r>
+      <w:r>
+        <w:rPr>
+          <w:rFonts w:ascii="Adobe Garamond Pro" w:hAnsi="Adobe Garamond Pro"/>
+        </w:rPr>
+        <w:t xml:space="preserve"> </w:t>
+      </w:r>
+      <w:r>
+        <w:rPr>
+          <w:rFonts w:ascii="Adobe Garamond Pro" w:hAnsi="Adobe Garamond Pro"/>
+          <w:lang w:val="en-US"/>
+        </w:rPr>
+        <w:t>“</w:t>
+      </w:r>
+      <w:r>
+        <w:rPr>
+          <w:rFonts w:ascii="Adobe Garamond Pro" w:hAnsi="Adobe Garamond Pro"/>
+          <w:lang w:val="en-US"/>
+        </w:rPr>
+        <w:t>[</w:t>
+      </w:r>
+      <w:r>
+        <w:rPr>
+          <w:rFonts w:ascii="Adobe Garamond Pro" w:hAnsi="Adobe Garamond Pro"/>
+          <w:lang w:val="en-US"/>
+        </w:rPr>
+        <w:t>enter into</w:t>
+      </w:r>
+      <w:r>
+        <w:rPr>
+          <w:rFonts w:ascii="Adobe Garamond Pro" w:hAnsi="Adobe Garamond Pro"/>
+          <w:lang w:val="en-US"/>
+        </w:rPr>
+        <w:t xml:space="preserve"> / return to]</w:t>
+      </w:r>
+      <w:r>
+        <w:rPr>
+          <w:rFonts w:ascii="Adobe Garamond Pro" w:hAnsi="Adobe Garamond Pro"/>
+          <w:lang w:val="en-US"/>
+        </w:rPr>
+        <w:t xml:space="preserve"> the bosom of Holy Mother Church</w:t>
+      </w:r>
+      <w:r>
+        <w:rPr>
+          <w:rFonts w:ascii="Adobe Garamond Pro" w:hAnsi="Adobe Garamond Pro"/>
+          <w:lang w:val="en-US"/>
+        </w:rPr>
+        <w:t>.</w:t>
+      </w:r>
+      <w:r>
+        <w:rPr>
+          <w:rFonts w:ascii="Adobe Garamond Pro" w:hAnsi="Adobe Garamond Pro"/>
+          <w:lang w:val="en-US"/>
+        </w:rPr>
+        <w:t>”</w:t>
       </w:r>
     </w:p>
   </w:footnote>
   <w:footnote w:id="43">
+    <w:p>
+      <w:pPr>
+        <w:pStyle w:val="Textodenotaderodap"/>
+        <w:rPr>
+          <w:lang w:val="en-US"/>
+        </w:rPr>
+      </w:pPr>
+      <w:r>
+        <w:rPr>
+          <w:rStyle w:val="Refdenotaderodap"/>
+          <w:rFonts w:ascii="Adobe Garamond Pro" w:hAnsi="Adobe Garamond Pro"/>
+        </w:rPr>
+        <w:footnoteRef/>
+      </w:r>
+      <w:r>
+        <w:rPr>
+          <w:rFonts w:ascii="Adobe Garamond Pro" w:hAnsi="Adobe Garamond Pro"/>
+        </w:rPr>
+        <w:t xml:space="preserve"> </w:t>
+      </w:r>
+      <w:r>
+        <w:rPr>
+          <w:rFonts w:ascii="Adobe Garamond Pro" w:hAnsi="Adobe Garamond Pro"/>
+          <w:lang w:val="en-US"/>
+        </w:rPr>
+        <w:t xml:space="preserve">Here Ximénez uses the term </w:t>
+      </w:r>
+      <w:r>
+        <w:rPr>
+          <w:rFonts w:ascii="Adobe Garamond Pro" w:hAnsi="Adobe Garamond Pro"/>
+          <w:i/>
+          <w:lang w:val="en-US"/>
+        </w:rPr>
+        <w:t>repúblicas de indios</w:t>
+      </w:r>
+      <w:r>
+        <w:rPr>
+          <w:rFonts w:ascii="Adobe Garamond Pro" w:hAnsi="Adobe Garamond Pro"/>
+          <w:lang w:val="en-US"/>
+        </w:rPr>
+        <w:t xml:space="preserve"> to refer to </w:t>
+      </w:r>
+      <w:r>
+        <w:rPr>
+          <w:rFonts w:ascii="Adobe Garamond Pro" w:hAnsi="Adobe Garamond Pro"/>
+          <w:i/>
+          <w:lang w:val="en-US"/>
+        </w:rPr>
+        <w:t>reducciones</w:t>
+      </w:r>
+      <w:r>
+        <w:rPr>
+          <w:rFonts w:ascii="Adobe Garamond Pro" w:hAnsi="Adobe Garamond Pro"/>
+          <w:lang w:val="en-US"/>
+        </w:rPr>
+        <w:t xml:space="preserve"> (see footnote 25). However, it should also be noted that the term </w:t>
+      </w:r>
+      <w:r>
+        <w:rPr>
+          <w:rFonts w:ascii="Adobe Garamond Pro" w:hAnsi="Adobe Garamond Pro"/>
+          <w:i/>
+          <w:lang w:val="en-US"/>
+        </w:rPr>
+        <w:t>república de indios</w:t>
+      </w:r>
+      <w:r>
+        <w:rPr>
+          <w:rFonts w:ascii="Adobe Garamond Pro" w:hAnsi="Adobe Garamond Pro"/>
+          <w:lang w:val="en-US"/>
+        </w:rPr>
+        <w:t xml:space="preserve"> or “Indian republic” was distinct from the </w:t>
+      </w:r>
+      <w:r>
+        <w:rPr>
+          <w:rFonts w:ascii="Adobe Garamond Pro" w:hAnsi="Adobe Garamond Pro"/>
+          <w:i/>
+          <w:lang w:val="en-US"/>
+        </w:rPr>
+        <w:t>república de españoles</w:t>
+      </w:r>
+      <w:r>
+        <w:rPr>
+          <w:rFonts w:ascii="Adobe Garamond Pro" w:hAnsi="Adobe Garamond Pro"/>
+          <w:lang w:val="en-US"/>
+        </w:rPr>
+        <w:t xml:space="preserve"> or “Spanish republic” under the laws governing New Spain. While the </w:t>
+      </w:r>
+      <w:r>
+        <w:rPr>
+          <w:rFonts w:ascii="Adobe Garamond Pro" w:hAnsi="Adobe Garamond Pro"/>
+          <w:i/>
+          <w:lang w:val="en-US"/>
+        </w:rPr>
+        <w:t>república de españoles</w:t>
+      </w:r>
+      <w:r>
+        <w:rPr>
+          <w:rFonts w:ascii="Adobe Garamond Pro" w:hAnsi="Adobe Garamond Pro"/>
+          <w:lang w:val="en-US"/>
+        </w:rPr>
+        <w:t>—that is, citizens considered Spanish under the law, including those of Spanish parentage born in America (</w:t>
+      </w:r>
+      <w:r>
+        <w:rPr>
+          <w:rFonts w:ascii="Adobe Garamond Pro" w:hAnsi="Adobe Garamond Pro"/>
+          <w:i/>
+          <w:lang w:val="en-US"/>
+        </w:rPr>
+        <w:t>criollos</w:t>
+      </w:r>
+      <w:r>
+        <w:rPr>
+          <w:rFonts w:ascii="Adobe Garamond Pro" w:hAnsi="Adobe Garamond Pro"/>
+          <w:lang w:val="en-US"/>
+        </w:rPr>
+        <w:t xml:space="preserve">) and a limited number of mixed-race people who could buy the privileges of Spanishness—was subject to a set of laws comparable to those that governed Castile itself, the Indigenous subjects of the </w:t>
+      </w:r>
+      <w:r>
+        <w:rPr>
+          <w:rFonts w:ascii="Adobe Garamond Pro" w:hAnsi="Adobe Garamond Pro"/>
+          <w:i/>
+          <w:lang w:val="en-US"/>
+        </w:rPr>
+        <w:t>república de indios</w:t>
+      </w:r>
+      <w:r>
+        <w:rPr>
+          <w:rFonts w:ascii="Adobe Garamond Pro" w:hAnsi="Adobe Garamond Pro"/>
+          <w:lang w:val="en-US"/>
+        </w:rPr>
+        <w:t xml:space="preserve"> were far more stringently governed.</w:t>
+      </w:r>
+    </w:p>
+  </w:footnote>
+  <w:footnote w:id="44">
     <w:p>
       <w:pPr>
         <w:pStyle w:val="Textodenotaderodap"/>
@@ -10387,7 +10559,7 @@
 </file>
 
 <file path=customXml/itemProps1.xml><?xml version="1.0" encoding="utf-8"?>
-<ds:datastoreItem xmlns:ds="http://schemas.openxmlformats.org/officeDocument/2006/customXml" ds:itemID="{0778B543-C680-1847-9C31-E6EFE36D8A89}">
+<ds:datastoreItem xmlns:ds="http://schemas.openxmlformats.org/officeDocument/2006/customXml" ds:itemID="{BC52B8F6-80A1-7144-9341-049FEF2509CD}">
   <ds:schemaRefs>
     <ds:schemaRef ds:uri="http://schemas.openxmlformats.org/officeDocument/2006/bibliography"/>
   </ds:schemaRefs>

</xml_diff>